<commit_message>
Deployed d6af4d9 with MkDocs version: 1.2.1
</commit_message>
<xml_diff>
--- a/legislacao/plog/PLOG0013A.docx
+++ b/legislacao/plog/PLOG0013A.docx
@@ -839,7 +839,7 @@
           <w:szCs w:val="24"/>
           <w:u w:val="single"/>
         </w:rPr>
-        <w:t>PROCESSOS SUPERIORES</w:t>
+        <w:t>MACROPROCESSO</w:t>
       </w:r>
     </w:p>
     <w:p>
@@ -927,7 +927,7 @@
           <w:szCs w:val="24"/>
           <w:u w:val="single"/>
         </w:rPr>
-        <w:t>PROCESSOS SUBORDINADOS</w:t>
+        <w:t>SUBPROCESSOS</w:t>
       </w:r>
     </w:p>
     <w:p>
@@ -3082,6 +3082,14 @@
         </w:rPr>
         <w:t>Pressionar o botão “Cancelar Filtro”</w:t>
       </w:r>
+      <w:r>
+        <w:rPr>
+          <w:sz w:val="24"/>
+          <w:szCs w:val="24"/>
+          <w:lang w:val="pt-PT"/>
+        </w:rPr>
+        <w:t>;</w:t>
+      </w:r>
     </w:p>
     <w:p>
       <w:pPr>
@@ -3107,6 +3115,14 @@
         </w:rPr>
         <w:t>Pressionar o botão “Definir Filtro”</w:t>
       </w:r>
+      <w:r>
+        <w:rPr>
+          <w:sz w:val="24"/>
+          <w:szCs w:val="24"/>
+          <w:lang w:val="pt-PT"/>
+        </w:rPr>
+        <w:t>;</w:t>
+      </w:r>
     </w:p>
     <w:p>
       <w:pPr>
@@ -3132,6 +3148,14 @@
         </w:rPr>
         <w:t>Pressionar o botão “Temporário”</w:t>
       </w:r>
+      <w:r>
+        <w:rPr>
+          <w:sz w:val="24"/>
+          <w:szCs w:val="24"/>
+          <w:lang w:val="pt-PT"/>
+        </w:rPr>
+        <w:t>;</w:t>
+      </w:r>
     </w:p>
     <w:p>
       <w:pPr>
@@ -3155,7 +3179,23 @@
           <w:szCs w:val="24"/>
           <w:lang w:val="pt-PT"/>
         </w:rPr>
-        <w:t>No campo “Status do Plano” marcar todos com exceção de “Cancelado”;</w:t>
+        <w:t>No campo “Status do Plano” marcar t</w:t>
+      </w:r>
+      <w:r>
+        <w:rPr>
+          <w:sz w:val="24"/>
+          <w:szCs w:val="24"/>
+          <w:lang w:val="pt-PT"/>
+        </w:rPr>
+        <w:t>odos com exceção de “Cancelado”</w:t>
+      </w:r>
+      <w:r>
+        <w:rPr>
+          <w:sz w:val="24"/>
+          <w:szCs w:val="24"/>
+          <w:lang w:val="pt-PT"/>
+        </w:rPr>
+        <w:t>;</w:t>
       </w:r>
     </w:p>
     <w:p>
@@ -3397,7 +3437,15 @@
           <w:szCs w:val="24"/>
           <w:lang w:val="pt-PT"/>
         </w:rPr>
-        <w:t xml:space="preserve">”, </w:t>
+        <w:t>”</w:t>
+      </w:r>
+      <w:r>
+        <w:rPr>
+          <w:sz w:val="24"/>
+          <w:szCs w:val="24"/>
+          <w:lang w:val="pt-PT"/>
+        </w:rPr>
+        <w:t>;</w:t>
       </w:r>
     </w:p>
     <w:p>
@@ -3422,7 +3470,23 @@
           <w:szCs w:val="24"/>
           <w:lang w:val="pt-PT"/>
         </w:rPr>
-        <w:t>No campo “Órgão Provedor” marcar apenas “CELOG” e “Outros”;</w:t>
+        <w:t>No campo “Órgão Provedor” m</w:t>
+      </w:r>
+      <w:r>
+        <w:rPr>
+          <w:sz w:val="24"/>
+          <w:szCs w:val="24"/>
+          <w:lang w:val="pt-PT"/>
+        </w:rPr>
+        <w:t>arcar apenas “CELOG” e “Outros”</w:t>
+      </w:r>
+      <w:r>
+        <w:rPr>
+          <w:sz w:val="24"/>
+          <w:szCs w:val="24"/>
+          <w:lang w:val="pt-PT"/>
+        </w:rPr>
+        <w:t>;</w:t>
       </w:r>
     </w:p>
     <w:p>
@@ -3447,7 +3511,23 @@
           <w:szCs w:val="24"/>
           <w:lang w:val="pt-PT"/>
         </w:rPr>
-        <w:t>No campo “Data (Mês/Ano)” marcar o período de interesse.</w:t>
+        <w:t>No campo “Data (Mês/Ano)</w:t>
+      </w:r>
+      <w:r>
+        <w:rPr>
+          <w:sz w:val="24"/>
+          <w:szCs w:val="24"/>
+          <w:lang w:val="pt-PT"/>
+        </w:rPr>
+        <w:t>” marcar o período de interesse</w:t>
+      </w:r>
+      <w:r>
+        <w:rPr>
+          <w:sz w:val="24"/>
+          <w:szCs w:val="24"/>
+          <w:lang w:val="pt-PT"/>
+        </w:rPr>
+        <w:t>;</w:t>
       </w:r>
     </w:p>
     <w:p>
@@ -3481,15 +3561,39 @@
           <w:szCs w:val="24"/>
           <w:lang w:val="pt-PT"/>
         </w:rPr>
-        <w:t>“Savar Filtros”</w:t>
-      </w:r>
-      <w:r>
-        <w:rPr>
-          <w:sz w:val="24"/>
-          <w:szCs w:val="24"/>
-          <w:lang w:val="pt-PT"/>
-        </w:rPr>
-        <w:t>. Este último permite que o</w:t>
+        <w:t>“Sa</w:t>
+      </w:r>
+      <w:r>
+        <w:rPr>
+          <w:sz w:val="24"/>
+          <w:szCs w:val="24"/>
+          <w:lang w:val="pt-PT"/>
+        </w:rPr>
+        <w:t>l</w:t>
+      </w:r>
+      <w:r>
+        <w:rPr>
+          <w:sz w:val="24"/>
+          <w:szCs w:val="24"/>
+          <w:lang w:val="pt-PT"/>
+        </w:rPr>
+        <w:t>var Filtros”</w:t>
+      </w:r>
+      <w:r>
+        <w:rPr>
+          <w:sz w:val="24"/>
+          <w:szCs w:val="24"/>
+          <w:lang w:val="pt-PT"/>
+        </w:rPr>
+        <w:t>. Esta última opção</w:t>
+      </w:r>
+      <w:r>
+        <w:rPr>
+          <w:sz w:val="24"/>
+          <w:szCs w:val="24"/>
+          <w:lang w:val="pt-PT"/>
+        </w:rPr>
+        <w:t xml:space="preserve"> permite que o</w:t>
       </w:r>
       <w:r>
         <w:rPr>
@@ -3587,7 +3691,23 @@
           <w:szCs w:val="24"/>
           <w:lang w:val="pt-PT"/>
         </w:rPr>
-        <w:t>No formulário “Plano de Requisição”:</w:t>
+        <w:t>No f</w:t>
+      </w:r>
+      <w:r>
+        <w:rPr>
+          <w:sz w:val="24"/>
+          <w:szCs w:val="24"/>
+          <w:lang w:val="pt-PT"/>
+        </w:rPr>
+        <w:t>ormulário “Plano de Requisição”</w:t>
+      </w:r>
+      <w:r>
+        <w:rPr>
+          <w:sz w:val="24"/>
+          <w:szCs w:val="24"/>
+          <w:lang w:val="pt-PT"/>
+        </w:rPr>
+        <w:t>;</w:t>
       </w:r>
     </w:p>
     <w:p>
@@ -3596,7 +3716,7 @@
         <w:keepLines/>
         <w:widowControl w:val="0"/>
         <w:numPr>
-          <w:ilvl w:val="3"/>
+          <w:ilvl w:val="4"/>
           <w:numId w:val="1"/>
         </w:numPr>
         <w:spacing w:after="120"/>
@@ -3621,7 +3741,7 @@
         <w:keepLines/>
         <w:widowControl w:val="0"/>
         <w:numPr>
-          <w:ilvl w:val="3"/>
+          <w:ilvl w:val="4"/>
           <w:numId w:val="1"/>
         </w:numPr>
         <w:spacing w:after="120"/>
@@ -3638,6 +3758,14 @@
           <w:lang w:val="pt-PT"/>
         </w:rPr>
         <w:t>No campo “Extra” marcar “Não”</w:t>
+      </w:r>
+      <w:r>
+        <w:rPr>
+          <w:sz w:val="24"/>
+          <w:szCs w:val="24"/>
+          <w:lang w:val="pt-PT"/>
+        </w:rPr>
+        <w:t>;</w:t>
       </w:r>
     </w:p>
     <w:p>
@@ -3646,7 +3774,7 @@
         <w:keepLines/>
         <w:widowControl w:val="0"/>
         <w:numPr>
-          <w:ilvl w:val="3"/>
+          <w:ilvl w:val="4"/>
           <w:numId w:val="1"/>
         </w:numPr>
         <w:spacing w:after="120"/>
@@ -3663,6 +3791,14 @@
           <w:lang w:val="pt-PT"/>
         </w:rPr>
         <w:t>Pressionar o botão “Executar Consulta”</w:t>
+      </w:r>
+      <w:r>
+        <w:rPr>
+          <w:sz w:val="24"/>
+          <w:szCs w:val="24"/>
+          <w:lang w:val="pt-PT"/>
+        </w:rPr>
+        <w:t>;</w:t>
       </w:r>
     </w:p>
     <w:p>
@@ -3671,7 +3807,7 @@
         <w:keepLines/>
         <w:widowControl w:val="0"/>
         <w:numPr>
-          <w:ilvl w:val="3"/>
+          <w:ilvl w:val="4"/>
           <w:numId w:val="1"/>
         </w:numPr>
         <w:spacing w:after="120"/>
@@ -3687,7 +3823,15 @@
           <w:szCs w:val="24"/>
           <w:lang w:val="pt-PT"/>
         </w:rPr>
-        <w:t>Pressionar “Todos” para marcar todos os planos;</w:t>
+        <w:t>Pressionar “Tod</w:t>
+      </w:r>
+      <w:r>
+        <w:rPr>
+          <w:sz w:val="24"/>
+          <w:szCs w:val="24"/>
+          <w:lang w:val="pt-PT"/>
+        </w:rPr>
+        <w:t>os” para marcar todos os planos;</w:t>
       </w:r>
     </w:p>
     <w:p>
@@ -3696,7 +3840,7 @@
         <w:keepLines/>
         <w:widowControl w:val="0"/>
         <w:numPr>
-          <w:ilvl w:val="3"/>
+          <w:ilvl w:val="4"/>
           <w:numId w:val="1"/>
         </w:numPr>
         <w:spacing w:after="120"/>
@@ -3713,6 +3857,14 @@
           <w:lang w:val="pt-PT"/>
         </w:rPr>
         <w:t>Pressionar o botão da impressora “Listagem de Materiais”</w:t>
+      </w:r>
+      <w:r>
+        <w:rPr>
+          <w:sz w:val="24"/>
+          <w:szCs w:val="24"/>
+          <w:lang w:val="pt-PT"/>
+        </w:rPr>
+        <w:t>;</w:t>
       </w:r>
     </w:p>
     <w:p>
@@ -3721,7 +3873,7 @@
         <w:keepLines/>
         <w:widowControl w:val="0"/>
         <w:numPr>
-          <w:ilvl w:val="3"/>
+          <w:ilvl w:val="4"/>
           <w:numId w:val="1"/>
         </w:numPr>
         <w:spacing w:after="120"/>
@@ -3738,6 +3890,14 @@
           <w:lang w:val="pt-PT"/>
         </w:rPr>
         <w:t>Em “Opções” escolher “Arquivo Texto”</w:t>
+      </w:r>
+      <w:r>
+        <w:rPr>
+          <w:sz w:val="24"/>
+          <w:szCs w:val="24"/>
+          <w:lang w:val="pt-PT"/>
+        </w:rPr>
+        <w:t>;</w:t>
       </w:r>
     </w:p>
     <w:p>
@@ -3746,7 +3906,7 @@
         <w:keepLines/>
         <w:widowControl w:val="0"/>
         <w:numPr>
-          <w:ilvl w:val="3"/>
+          <w:ilvl w:val="4"/>
           <w:numId w:val="1"/>
         </w:numPr>
         <w:spacing w:after="120"/>
@@ -3763,6 +3923,14 @@
           <w:lang w:val="pt-PT"/>
         </w:rPr>
         <w:t>Em “Tipo de Arquivo” escolher “CSV”</w:t>
+      </w:r>
+      <w:r>
+        <w:rPr>
+          <w:sz w:val="24"/>
+          <w:szCs w:val="24"/>
+          <w:lang w:val="pt-PT"/>
+        </w:rPr>
+        <w:t>;</w:t>
       </w:r>
     </w:p>
     <w:p>
@@ -3771,7 +3939,7 @@
         <w:keepLines/>
         <w:widowControl w:val="0"/>
         <w:numPr>
-          <w:ilvl w:val="3"/>
+          <w:ilvl w:val="4"/>
           <w:numId w:val="1"/>
         </w:numPr>
         <w:spacing w:after="120"/>
@@ -3788,6 +3956,14 @@
           <w:lang w:val="pt-PT"/>
         </w:rPr>
         <w:t>Pressionar o botão “Gravar”</w:t>
+      </w:r>
+      <w:r>
+        <w:rPr>
+          <w:sz w:val="24"/>
+          <w:szCs w:val="24"/>
+          <w:lang w:val="pt-PT"/>
+        </w:rPr>
+        <w:t>;</w:t>
       </w:r>
     </w:p>
     <w:p>
@@ -3906,6 +4082,14 @@
         </w:rPr>
         <w:t xml:space="preserve"> campo “Qtde Plano”</w:t>
       </w:r>
+      <w:r>
+        <w:rPr>
+          <w:sz w:val="24"/>
+          <w:szCs w:val="24"/>
+          <w:lang w:val="pt-PT"/>
+        </w:rPr>
+        <w:t>;</w:t>
+      </w:r>
     </w:p>
     <w:p>
       <w:pPr>
@@ -4003,15 +4187,7 @@
           <w:szCs w:val="24"/>
           <w:lang w:val="pt-PT"/>
         </w:rPr>
-        <w:t>previstas.</w:t>
-      </w:r>
-      <w:r>
-        <w:rPr>
-          <w:sz w:val="24"/>
-          <w:szCs w:val="24"/>
-          <w:lang w:val="pt-PT"/>
-        </w:rPr>
-        <w:t xml:space="preserve"> </w:t>
+        <w:t>previstas;</w:t>
       </w:r>
     </w:p>
     <w:p>
@@ -12831,7 +13007,7 @@
             <w:b/>
             <w:noProof/>
           </w:rPr>
-          <w:t>2</w:t>
+          <w:t>1</w:t>
         </w:r>
         <w:r>
           <w:rPr>
@@ -12871,7 +13047,7 @@
             <w:b/>
             <w:noProof/>
           </w:rPr>
-          <w:t>13</w:t>
+          <w:t>3</w:t>
         </w:r>
         <w:r>
           <w:rPr>
@@ -13211,7 +13387,7 @@
                                         <w:b/>
                                         <w:noProof/>
                                       </w:rPr>
-                                      <w:t>13</w:t>
+                                      <w:t>7</w:t>
                                     </w:r>
                                     <w:r>
                                       <w:rPr>
@@ -18241,6 +18417,7 @@
   <w:rsids>
     <w:rsidRoot w:val="004B0869"/>
     <w:rsid w:val="001F09FF"/>
+    <w:rsid w:val="00373168"/>
     <w:rsid w:val="00435929"/>
     <w:rsid w:val="004514E9"/>
     <w:rsid w:val="00464573"/>
@@ -18251,11 +18428,12 @@
     <w:rsid w:val="00904EDD"/>
     <w:rsid w:val="009A05AD"/>
     <w:rsid w:val="00B71ABE"/>
-    <w:rsid w:val="00BF3DB6"/>
+    <w:rsid w:val="00BE79D4"/>
     <w:rsid w:val="00C27E1F"/>
     <w:rsid w:val="00D44749"/>
     <w:rsid w:val="00E42EC4"/>
     <w:rsid w:val="00F53788"/>
+    <w:rsid w:val="00FD5030"/>
     <w:rsid w:val="00FE366C"/>
     <w:rsid w:val="00FF26C1"/>
   </w:rsids>

</xml_diff>

<commit_message>
Deployed f4b2e53 with MkDocs version: 1.2.1
</commit_message>
<xml_diff>
--- a/legislacao/plog/PLOG0013A.docx
+++ b/legislacao/plog/PLOG0013A.docx
@@ -891,7 +891,7 @@
           <w:sz w:val="24"/>
           <w:szCs w:val="24"/>
         </w:rPr>
-        <w:t>A – Contratação de fornecimento de material nacionalizado</w:t>
+        <w:t xml:space="preserve"> – Contratação de fornecimento de material nacionalizado</w:t>
       </w:r>
     </w:p>
     <w:p>
@@ -915,6 +915,7 @@
           <w:ilvl w:val="2"/>
           <w:numId w:val="1"/>
         </w:numPr>
+        <w:spacing w:before="120"/>
         <w:rPr>
           <w:sz w:val="24"/>
           <w:szCs w:val="24"/>
@@ -948,18 +949,25 @@
         <w:keepLines/>
         <w:widowControl w:val="0"/>
         <w:rPr>
+          <w:sz w:val="24"/>
+          <w:szCs w:val="24"/>
+        </w:rPr>
+      </w:pPr>
+      <w:r>
+        <w:rPr>
           <w:rFonts w:ascii="TimesNewRoman" w:hAnsi="TimesNewRoman" w:cs="TimesNewRoman"/>
           <w:sz w:val="24"/>
           <w:szCs w:val="24"/>
         </w:rPr>
-      </w:pPr>
+        <w:t>PLOG00</w:t>
+      </w:r>
       <w:r>
         <w:rPr>
           <w:rFonts w:ascii="TimesNewRoman" w:hAnsi="TimesNewRoman" w:cs="TimesNewRoman"/>
           <w:sz w:val="24"/>
           <w:szCs w:val="24"/>
         </w:rPr>
-        <w:t>PLOG00</w:t>
+        <w:t>11</w:t>
       </w:r>
       <w:r>
         <w:rPr>
@@ -967,29 +975,67 @@
           <w:sz w:val="24"/>
           <w:szCs w:val="24"/>
         </w:rPr>
-        <w:t>11</w:t>
-      </w:r>
-      <w:r>
+        <w:t xml:space="preserve"> </w:t>
+      </w:r>
+      <w:r>
+        <w:rPr>
+          <w:sz w:val="24"/>
+          <w:szCs w:val="24"/>
+        </w:rPr>
+        <w:t>-</w:t>
+      </w:r>
+      <w:r>
+        <w:rPr>
+          <w:sz w:val="24"/>
+          <w:szCs w:val="24"/>
+        </w:rPr>
+        <w:t xml:space="preserve"> Homologação </w:t>
+      </w:r>
+      <w:r>
+        <w:rPr>
+          <w:sz w:val="24"/>
+          <w:szCs w:val="24"/>
+        </w:rPr>
+        <w:t>de fornecedor em ensaio de controle de qualidade</w:t>
+      </w:r>
+    </w:p>
+    <w:p>
+      <w:pPr>
+        <w:keepNext/>
+        <w:keepLines/>
+        <w:widowControl w:val="0"/>
+        <w:rPr>
+          <w:sz w:val="24"/>
+          <w:szCs w:val="24"/>
+        </w:rPr>
+      </w:pPr>
+      <w:r>
+        <w:rPr>
+          <w:sz w:val="24"/>
+          <w:szCs w:val="24"/>
+        </w:rPr>
+        <w:t>(relacionado ao item de controle de qualidade do RTL)</w:t>
+      </w:r>
+    </w:p>
+    <w:p>
+      <w:pPr>
+        <w:keepNext/>
+        <w:keepLines/>
+        <w:widowControl w:val="0"/>
+        <w:spacing w:before="120"/>
         <w:rPr>
           <w:rFonts w:ascii="TimesNewRoman" w:hAnsi="TimesNewRoman" w:cs="TimesNewRoman"/>
           <w:sz w:val="24"/>
           <w:szCs w:val="24"/>
         </w:rPr>
-        <w:t>A</w:t>
-      </w:r>
-      <w:r>
-        <w:rPr>
-          <w:sz w:val="24"/>
-          <w:szCs w:val="24"/>
-        </w:rPr>
-        <w:t xml:space="preserve"> - Homologação </w:t>
-      </w:r>
-      <w:r>
-        <w:rPr>
-          <w:sz w:val="24"/>
-          <w:szCs w:val="24"/>
-        </w:rPr>
-        <w:t>para realização de controle de qualidade de produto</w:t>
+      </w:pPr>
+      <w:r>
+        <w:rPr>
+          <w:sz w:val="24"/>
+          <w:szCs w:val="24"/>
+          <w:lang w:val="pt-PT"/>
+        </w:rPr>
+        <w:t>PLOG0022 - Compilação de requisições de ressuprimento</w:t>
       </w:r>
     </w:p>
     <w:p>
@@ -2983,1112 +3029,7 @@
           <w:szCs w:val="24"/>
           <w:lang w:val="pt-PT"/>
         </w:rPr>
-        <w:t xml:space="preserve">A NTCP deve levantar o número </w:t>
-      </w:r>
-      <w:r>
-        <w:rPr>
-          <w:sz w:val="24"/>
-          <w:szCs w:val="24"/>
-          <w:lang w:val="pt-PT"/>
-        </w:rPr>
-        <w:t xml:space="preserve">requisições emitidas </w:t>
-      </w:r>
-      <w:r>
-        <w:rPr>
-          <w:sz w:val="24"/>
-          <w:szCs w:val="24"/>
-          <w:lang w:val="pt-PT"/>
-        </w:rPr>
-        <w:t xml:space="preserve">pelos Parques de Material </w:t>
-      </w:r>
-      <w:r>
-        <w:rPr>
-          <w:sz w:val="24"/>
-          <w:szCs w:val="24"/>
-          <w:lang w:val="pt-PT"/>
-        </w:rPr>
-        <w:t>através da tela</w:t>
-      </w:r>
-      <w:r>
-        <w:rPr>
-          <w:sz w:val="24"/>
-          <w:szCs w:val="24"/>
-          <w:lang w:val="pt-PT"/>
-        </w:rPr>
-        <w:t xml:space="preserve"> Gerenciar Plano de Requisição (</w:t>
-      </w:r>
-      <w:r>
-        <w:rPr>
-          <w:sz w:val="24"/>
-          <w:szCs w:val="24"/>
-          <w:lang w:val="pt-PT"/>
-        </w:rPr>
-        <w:t>PLJ0461P</w:t>
-      </w:r>
-      <w:r>
-        <w:rPr>
-          <w:sz w:val="24"/>
-          <w:szCs w:val="24"/>
-          <w:lang w:val="pt-PT"/>
-        </w:rPr>
-        <w:t>)</w:t>
-      </w:r>
-      <w:r>
-        <w:rPr>
-          <w:sz w:val="24"/>
-          <w:szCs w:val="24"/>
-          <w:lang w:val="pt-PT"/>
-        </w:rPr>
-        <w:t xml:space="preserve"> do SILOMS 11G, </w:t>
-      </w:r>
-      <w:r>
-        <w:rPr>
-          <w:sz w:val="24"/>
-          <w:szCs w:val="24"/>
-          <w:lang w:val="pt-PT"/>
-        </w:rPr>
-        <w:t>conforme</w:t>
-      </w:r>
-      <w:r>
-        <w:rPr>
-          <w:sz w:val="24"/>
-          <w:szCs w:val="24"/>
-          <w:lang w:val="pt-PT"/>
-        </w:rPr>
-        <w:t>:</w:t>
-      </w:r>
-    </w:p>
-    <w:p>
-      <w:pPr>
-        <w:keepNext/>
-        <w:keepLines/>
-        <w:widowControl w:val="0"/>
-        <w:numPr>
-          <w:ilvl w:val="3"/>
-          <w:numId w:val="1"/>
-        </w:numPr>
-        <w:spacing w:after="120"/>
-        <w:rPr>
-          <w:sz w:val="24"/>
-          <w:szCs w:val="24"/>
-          <w:lang w:val="pt-PT"/>
-        </w:rPr>
-      </w:pPr>
-      <w:r>
-        <w:rPr>
-          <w:sz w:val="24"/>
-          <w:szCs w:val="24"/>
-          <w:lang w:val="pt-PT"/>
-        </w:rPr>
-        <w:t>Pressionar o botão “Cancelar Filtro”</w:t>
-      </w:r>
-      <w:r>
-        <w:rPr>
-          <w:sz w:val="24"/>
-          <w:szCs w:val="24"/>
-          <w:lang w:val="pt-PT"/>
-        </w:rPr>
-        <w:t>;</w:t>
-      </w:r>
-    </w:p>
-    <w:p>
-      <w:pPr>
-        <w:keepNext/>
-        <w:keepLines/>
-        <w:widowControl w:val="0"/>
-        <w:numPr>
-          <w:ilvl w:val="3"/>
-          <w:numId w:val="1"/>
-        </w:numPr>
-        <w:spacing w:after="120"/>
-        <w:rPr>
-          <w:sz w:val="24"/>
-          <w:szCs w:val="24"/>
-          <w:lang w:val="pt-PT"/>
-        </w:rPr>
-      </w:pPr>
-      <w:r>
-        <w:rPr>
-          <w:sz w:val="24"/>
-          <w:szCs w:val="24"/>
-          <w:lang w:val="pt-PT"/>
-        </w:rPr>
-        <w:t>Pressionar o botão “Definir Filtro”</w:t>
-      </w:r>
-      <w:r>
-        <w:rPr>
-          <w:sz w:val="24"/>
-          <w:szCs w:val="24"/>
-          <w:lang w:val="pt-PT"/>
-        </w:rPr>
-        <w:t>;</w:t>
-      </w:r>
-    </w:p>
-    <w:p>
-      <w:pPr>
-        <w:keepNext/>
-        <w:keepLines/>
-        <w:widowControl w:val="0"/>
-        <w:numPr>
-          <w:ilvl w:val="3"/>
-          <w:numId w:val="1"/>
-        </w:numPr>
-        <w:spacing w:after="120"/>
-        <w:rPr>
-          <w:sz w:val="24"/>
-          <w:szCs w:val="24"/>
-          <w:lang w:val="pt-PT"/>
-        </w:rPr>
-      </w:pPr>
-      <w:r>
-        <w:rPr>
-          <w:sz w:val="24"/>
-          <w:szCs w:val="24"/>
-          <w:lang w:val="pt-PT"/>
-        </w:rPr>
-        <w:t>Pressionar o botão “Temporário”</w:t>
-      </w:r>
-      <w:r>
-        <w:rPr>
-          <w:sz w:val="24"/>
-          <w:szCs w:val="24"/>
-          <w:lang w:val="pt-PT"/>
-        </w:rPr>
-        <w:t>;</w:t>
-      </w:r>
-    </w:p>
-    <w:p>
-      <w:pPr>
-        <w:keepNext/>
-        <w:keepLines/>
-        <w:widowControl w:val="0"/>
-        <w:numPr>
-          <w:ilvl w:val="3"/>
-          <w:numId w:val="1"/>
-        </w:numPr>
-        <w:spacing w:after="120"/>
-        <w:rPr>
-          <w:sz w:val="24"/>
-          <w:szCs w:val="24"/>
-          <w:lang w:val="pt-PT"/>
-        </w:rPr>
-      </w:pPr>
-      <w:r>
-        <w:rPr>
-          <w:sz w:val="24"/>
-          <w:szCs w:val="24"/>
-          <w:lang w:val="pt-PT"/>
-        </w:rPr>
-        <w:t>No campo “Status do Plano” marcar t</w:t>
-      </w:r>
-      <w:r>
-        <w:rPr>
-          <w:sz w:val="24"/>
-          <w:szCs w:val="24"/>
-          <w:lang w:val="pt-PT"/>
-        </w:rPr>
-        <w:t>odos com exceção de “Cancelado”</w:t>
-      </w:r>
-      <w:r>
-        <w:rPr>
-          <w:sz w:val="24"/>
-          <w:szCs w:val="24"/>
-          <w:lang w:val="pt-PT"/>
-        </w:rPr>
-        <w:t>;</w:t>
-      </w:r>
-    </w:p>
-    <w:p>
-      <w:pPr>
-        <w:keepNext/>
-        <w:keepLines/>
-        <w:widowControl w:val="0"/>
-        <w:numPr>
-          <w:ilvl w:val="3"/>
-          <w:numId w:val="1"/>
-        </w:numPr>
-        <w:spacing w:after="120"/>
-        <w:rPr>
-          <w:sz w:val="24"/>
-          <w:szCs w:val="24"/>
-          <w:lang w:val="pt-PT"/>
-        </w:rPr>
-      </w:pPr>
-      <w:r>
-        <w:rPr>
-          <w:sz w:val="24"/>
-          <w:szCs w:val="24"/>
-          <w:lang w:val="pt-PT"/>
-        </w:rPr>
-        <w:t>No campo “Status da Requisição” marcar todos com exceção de:</w:t>
-      </w:r>
-    </w:p>
-    <w:p>
-      <w:pPr>
-        <w:keepNext/>
-        <w:keepLines/>
-        <w:widowControl w:val="0"/>
-        <w:numPr>
-          <w:ilvl w:val="4"/>
-          <w:numId w:val="1"/>
-        </w:numPr>
-        <w:spacing w:after="120"/>
-        <w:rPr>
-          <w:sz w:val="24"/>
-          <w:szCs w:val="24"/>
-          <w:lang w:val="pt-PT"/>
-        </w:rPr>
-      </w:pPr>
-      <w:r>
-        <w:rPr>
-          <w:sz w:val="24"/>
-          <w:szCs w:val="24"/>
-          <w:lang w:val="pt-PT"/>
-        </w:rPr>
-        <w:t>“Empenho Gerado”, “Empenho Aprovado”, “Expedido na Unidade”, “</w:t>
-      </w:r>
-      <w:r>
-        <w:rPr>
-          <w:sz w:val="24"/>
-          <w:szCs w:val="24"/>
-          <w:lang w:val="pt-PT"/>
-        </w:rPr>
-        <w:t>Reparável Chegou no CTLA</w:t>
-      </w:r>
-      <w:r>
-        <w:rPr>
-          <w:sz w:val="24"/>
-          <w:szCs w:val="24"/>
-          <w:lang w:val="pt-PT"/>
-        </w:rPr>
-        <w:t>”, “</w:t>
-      </w:r>
-      <w:r>
-        <w:rPr>
-          <w:sz w:val="24"/>
-          <w:szCs w:val="24"/>
-          <w:lang w:val="pt-PT"/>
-        </w:rPr>
-        <w:t>Reparável expedido pelo CTLA</w:t>
-      </w:r>
-      <w:r>
-        <w:rPr>
-          <w:sz w:val="24"/>
-          <w:szCs w:val="24"/>
-          <w:lang w:val="pt-PT"/>
-        </w:rPr>
-        <w:t>”, “</w:t>
-      </w:r>
-      <w:r>
-        <w:rPr>
-          <w:sz w:val="24"/>
-          <w:szCs w:val="24"/>
-          <w:lang w:val="pt-PT"/>
-        </w:rPr>
-        <w:t>Reparável estocado na Comissão</w:t>
-      </w:r>
-      <w:r>
-        <w:rPr>
-          <w:sz w:val="24"/>
-          <w:szCs w:val="24"/>
-          <w:lang w:val="pt-PT"/>
-        </w:rPr>
-        <w:t>”, “</w:t>
-      </w:r>
-      <w:r>
-        <w:rPr>
-          <w:sz w:val="24"/>
-          <w:szCs w:val="24"/>
-          <w:lang w:val="pt-PT"/>
-        </w:rPr>
-        <w:t>Reparável expedido para Fornecedor</w:t>
-      </w:r>
-      <w:r>
-        <w:rPr>
-          <w:sz w:val="24"/>
-          <w:szCs w:val="24"/>
-          <w:lang w:val="pt-PT"/>
-        </w:rPr>
-        <w:t>”, “</w:t>
-      </w:r>
-      <w:r>
-        <w:rPr>
-          <w:sz w:val="24"/>
-          <w:szCs w:val="24"/>
-          <w:lang w:val="pt-PT"/>
-        </w:rPr>
-        <w:t>Recebida na Comissão</w:t>
-      </w:r>
-      <w:r>
-        <w:rPr>
-          <w:sz w:val="24"/>
-          <w:szCs w:val="24"/>
-          <w:lang w:val="pt-PT"/>
-        </w:rPr>
-        <w:t>”, “</w:t>
-      </w:r>
-      <w:r>
-        <w:rPr>
-          <w:sz w:val="24"/>
-          <w:szCs w:val="24"/>
-          <w:lang w:val="pt-PT"/>
-        </w:rPr>
-        <w:t>Controle de Qualidade</w:t>
-      </w:r>
-      <w:r>
-        <w:rPr>
-          <w:sz w:val="24"/>
-          <w:szCs w:val="24"/>
-          <w:lang w:val="pt-PT"/>
-        </w:rPr>
-        <w:t>”, “</w:t>
-      </w:r>
-      <w:r>
-        <w:rPr>
-          <w:sz w:val="24"/>
-          <w:szCs w:val="24"/>
-          <w:lang w:val="pt-PT"/>
-        </w:rPr>
-        <w:t>Expedida</w:t>
-      </w:r>
-      <w:r>
-        <w:rPr>
-          <w:sz w:val="24"/>
-          <w:szCs w:val="24"/>
-          <w:lang w:val="pt-PT"/>
-        </w:rPr>
-        <w:t>”, “Embarcado”, “</w:t>
-      </w:r>
-      <w:r>
-        <w:rPr>
-          <w:sz w:val="24"/>
-          <w:szCs w:val="24"/>
-          <w:lang w:val="pt-PT"/>
-        </w:rPr>
-        <w:t>Volume no Solicitante</w:t>
-      </w:r>
-      <w:r>
-        <w:rPr>
-          <w:sz w:val="24"/>
-          <w:szCs w:val="24"/>
-          <w:lang w:val="pt-PT"/>
-        </w:rPr>
-        <w:t>”, “Anulada”, “</w:t>
-      </w:r>
-      <w:r>
-        <w:rPr>
-          <w:sz w:val="24"/>
-          <w:szCs w:val="24"/>
-          <w:lang w:val="pt-PT"/>
-        </w:rPr>
-        <w:t>Recebida Parcialmente no Solicitante</w:t>
-      </w:r>
-      <w:r>
-        <w:rPr>
-          <w:sz w:val="24"/>
-          <w:szCs w:val="24"/>
-          <w:lang w:val="pt-PT"/>
-        </w:rPr>
-        <w:t>”, “</w:t>
-      </w:r>
-      <w:r>
-        <w:rPr>
-          <w:sz w:val="24"/>
-          <w:szCs w:val="24"/>
-          <w:lang w:val="pt-PT"/>
-        </w:rPr>
-        <w:t>Recebida no Solicitante</w:t>
-      </w:r>
-      <w:r>
-        <w:rPr>
-          <w:sz w:val="24"/>
-          <w:szCs w:val="24"/>
-          <w:lang w:val="pt-PT"/>
-        </w:rPr>
-        <w:t>”, “ Cancelada”, “</w:t>
-      </w:r>
-      <w:r>
-        <w:rPr>
-          <w:sz w:val="24"/>
-          <w:szCs w:val="24"/>
-          <w:lang w:val="pt-PT"/>
-        </w:rPr>
-        <w:t>Transmitida para STARR ¿ FMS</w:t>
-      </w:r>
-      <w:r>
-        <w:rPr>
-          <w:sz w:val="24"/>
-          <w:szCs w:val="24"/>
-          <w:lang w:val="pt-PT"/>
-        </w:rPr>
-        <w:t>”, “</w:t>
-      </w:r>
-      <w:r>
-        <w:rPr>
-          <w:sz w:val="24"/>
-          <w:szCs w:val="24"/>
-          <w:lang w:val="pt-PT"/>
-        </w:rPr>
-        <w:t>Publicação Atendida</w:t>
-      </w:r>
-      <w:r>
-        <w:rPr>
-          <w:sz w:val="24"/>
-          <w:szCs w:val="24"/>
-          <w:lang w:val="pt-PT"/>
-        </w:rPr>
-        <w:t>”</w:t>
-      </w:r>
-      <w:r>
-        <w:rPr>
-          <w:sz w:val="24"/>
-          <w:szCs w:val="24"/>
-          <w:lang w:val="pt-PT"/>
-        </w:rPr>
-        <w:t>;</w:t>
-      </w:r>
-    </w:p>
-    <w:p>
-      <w:pPr>
-        <w:keepNext/>
-        <w:keepLines/>
-        <w:widowControl w:val="0"/>
-        <w:numPr>
-          <w:ilvl w:val="3"/>
-          <w:numId w:val="1"/>
-        </w:numPr>
-        <w:spacing w:after="120"/>
-        <w:rPr>
-          <w:sz w:val="24"/>
-          <w:szCs w:val="24"/>
-          <w:lang w:val="pt-PT"/>
-        </w:rPr>
-      </w:pPr>
-      <w:r>
-        <w:rPr>
-          <w:sz w:val="24"/>
-          <w:szCs w:val="24"/>
-          <w:lang w:val="pt-PT"/>
-        </w:rPr>
-        <w:t>No campo “Órgão Provedor” m</w:t>
-      </w:r>
-      <w:r>
-        <w:rPr>
-          <w:sz w:val="24"/>
-          <w:szCs w:val="24"/>
-          <w:lang w:val="pt-PT"/>
-        </w:rPr>
-        <w:t>arcar apenas “CELOG” e “Outros”</w:t>
-      </w:r>
-      <w:r>
-        <w:rPr>
-          <w:sz w:val="24"/>
-          <w:szCs w:val="24"/>
-          <w:lang w:val="pt-PT"/>
-        </w:rPr>
-        <w:t>;</w:t>
-      </w:r>
-    </w:p>
-    <w:p>
-      <w:pPr>
-        <w:keepNext/>
-        <w:keepLines/>
-        <w:widowControl w:val="0"/>
-        <w:numPr>
-          <w:ilvl w:val="3"/>
-          <w:numId w:val="1"/>
-        </w:numPr>
-        <w:spacing w:after="120"/>
-        <w:rPr>
-          <w:sz w:val="24"/>
-          <w:szCs w:val="24"/>
-          <w:lang w:val="pt-PT"/>
-        </w:rPr>
-      </w:pPr>
-      <w:r>
-        <w:rPr>
-          <w:sz w:val="24"/>
-          <w:szCs w:val="24"/>
-          <w:lang w:val="pt-PT"/>
-        </w:rPr>
-        <w:t>No campo “Data (Mês/Ano)</w:t>
-      </w:r>
-      <w:r>
-        <w:rPr>
-          <w:sz w:val="24"/>
-          <w:szCs w:val="24"/>
-          <w:lang w:val="pt-PT"/>
-        </w:rPr>
-        <w:t>” marcar o período de interesse</w:t>
-      </w:r>
-      <w:r>
-        <w:rPr>
-          <w:sz w:val="24"/>
-          <w:szCs w:val="24"/>
-          <w:lang w:val="pt-PT"/>
-        </w:rPr>
-        <w:t>;</w:t>
-      </w:r>
-    </w:p>
-    <w:p>
-      <w:pPr>
-        <w:keepNext/>
-        <w:keepLines/>
-        <w:widowControl w:val="0"/>
-        <w:numPr>
-          <w:ilvl w:val="3"/>
-          <w:numId w:val="1"/>
-        </w:numPr>
-        <w:spacing w:after="120"/>
-        <w:jc w:val="both"/>
-        <w:rPr>
-          <w:sz w:val="24"/>
-          <w:szCs w:val="24"/>
-          <w:lang w:val="pt-PT"/>
-        </w:rPr>
-      </w:pPr>
-      <w:r>
-        <w:rPr>
-          <w:sz w:val="24"/>
-          <w:szCs w:val="24"/>
-          <w:lang w:val="pt-PT"/>
-        </w:rPr>
-        <w:t xml:space="preserve">Pressionar o botão “Ocultar Filtros” ou </w:t>
-      </w:r>
-      <w:r>
-        <w:rPr>
-          <w:sz w:val="24"/>
-          <w:szCs w:val="24"/>
-          <w:lang w:val="pt-PT"/>
-        </w:rPr>
-        <w:t>“Sa</w:t>
-      </w:r>
-      <w:r>
-        <w:rPr>
-          <w:sz w:val="24"/>
-          <w:szCs w:val="24"/>
-          <w:lang w:val="pt-PT"/>
-        </w:rPr>
-        <w:t>l</w:t>
-      </w:r>
-      <w:r>
-        <w:rPr>
-          <w:sz w:val="24"/>
-          <w:szCs w:val="24"/>
-          <w:lang w:val="pt-PT"/>
-        </w:rPr>
-        <w:t>var Filtros”</w:t>
-      </w:r>
-      <w:r>
-        <w:rPr>
-          <w:sz w:val="24"/>
-          <w:szCs w:val="24"/>
-          <w:lang w:val="pt-PT"/>
-        </w:rPr>
-        <w:t>. Esta última opção</w:t>
-      </w:r>
-      <w:r>
-        <w:rPr>
-          <w:sz w:val="24"/>
-          <w:szCs w:val="24"/>
-          <w:lang w:val="pt-PT"/>
-        </w:rPr>
-        <w:t xml:space="preserve"> permite que o</w:t>
-      </w:r>
-      <w:r>
-        <w:rPr>
-          <w:sz w:val="24"/>
-          <w:szCs w:val="24"/>
-          <w:lang w:val="pt-PT"/>
-        </w:rPr>
-        <w:t xml:space="preserve"> filtro </w:t>
-      </w:r>
-      <w:r>
-        <w:rPr>
-          <w:sz w:val="24"/>
-          <w:szCs w:val="24"/>
-          <w:lang w:val="pt-PT"/>
-        </w:rPr>
-        <w:t>seja</w:t>
-      </w:r>
-      <w:r>
-        <w:rPr>
-          <w:sz w:val="24"/>
-          <w:szCs w:val="24"/>
-          <w:lang w:val="pt-PT"/>
-        </w:rPr>
-        <w:t xml:space="preserve"> </w:t>
-      </w:r>
-      <w:r>
-        <w:rPr>
-          <w:sz w:val="24"/>
-          <w:szCs w:val="24"/>
-          <w:lang w:val="pt-PT"/>
-        </w:rPr>
-        <w:t>automaticamente</w:t>
-      </w:r>
-      <w:r>
-        <w:rPr>
-          <w:sz w:val="24"/>
-          <w:szCs w:val="24"/>
-          <w:lang w:val="pt-PT"/>
-        </w:rPr>
-        <w:t xml:space="preserve"> ativado </w:t>
-      </w:r>
-      <w:r>
-        <w:rPr>
-          <w:sz w:val="24"/>
-          <w:szCs w:val="24"/>
-          <w:lang w:val="pt-PT"/>
-        </w:rPr>
-        <w:t xml:space="preserve">quando a </w:t>
-      </w:r>
-      <w:r>
-        <w:rPr>
-          <w:sz w:val="24"/>
-          <w:szCs w:val="24"/>
-          <w:lang w:val="pt-PT"/>
-        </w:rPr>
-        <w:t>tela de pesquisa de requisições</w:t>
-      </w:r>
-      <w:r>
-        <w:rPr>
-          <w:sz w:val="24"/>
-          <w:szCs w:val="24"/>
-          <w:lang w:val="pt-PT"/>
-        </w:rPr>
-        <w:t xml:space="preserve"> é aberta</w:t>
-      </w:r>
-      <w:r>
-        <w:rPr>
-          <w:sz w:val="24"/>
-          <w:szCs w:val="24"/>
-          <w:lang w:val="pt-PT"/>
-        </w:rPr>
-        <w:t>;</w:t>
-      </w:r>
-    </w:p>
-    <w:p>
-      <w:pPr>
-        <w:keepNext/>
-        <w:keepLines/>
-        <w:widowControl w:val="0"/>
-        <w:numPr>
-          <w:ilvl w:val="3"/>
-          <w:numId w:val="1"/>
-        </w:numPr>
-        <w:spacing w:after="120"/>
-        <w:jc w:val="both"/>
-        <w:rPr>
-          <w:sz w:val="24"/>
-          <w:szCs w:val="24"/>
-          <w:lang w:val="pt-PT"/>
-        </w:rPr>
-      </w:pPr>
-      <w:r>
-        <w:rPr>
-          <w:sz w:val="24"/>
-          <w:szCs w:val="24"/>
-          <w:lang w:val="pt-PT"/>
-        </w:rPr>
-        <w:t>No f</w:t>
-      </w:r>
-      <w:r>
-        <w:rPr>
-          <w:sz w:val="24"/>
-          <w:szCs w:val="24"/>
-          <w:lang w:val="pt-PT"/>
-        </w:rPr>
-        <w:t>ormulário “Plano de Requisição”</w:t>
-      </w:r>
-      <w:r>
-        <w:rPr>
-          <w:sz w:val="24"/>
-          <w:szCs w:val="24"/>
-          <w:lang w:val="pt-PT"/>
-        </w:rPr>
-        <w:t>;</w:t>
-      </w:r>
-    </w:p>
-    <w:p>
-      <w:pPr>
-        <w:keepNext/>
-        <w:keepLines/>
-        <w:widowControl w:val="0"/>
-        <w:numPr>
-          <w:ilvl w:val="4"/>
-          <w:numId w:val="1"/>
-        </w:numPr>
-        <w:spacing w:after="120"/>
-        <w:rPr>
-          <w:sz w:val="24"/>
-          <w:szCs w:val="24"/>
-          <w:lang w:val="pt-PT"/>
-        </w:rPr>
-      </w:pPr>
-      <w:r>
-        <w:rPr>
-          <w:sz w:val="24"/>
-          <w:szCs w:val="24"/>
-          <w:lang w:val="pt-PT"/>
-        </w:rPr>
-        <w:t>No campo “PN” marcar “DCN%”;</w:t>
-      </w:r>
-    </w:p>
-    <w:p>
-      <w:pPr>
-        <w:keepNext/>
-        <w:keepLines/>
-        <w:widowControl w:val="0"/>
-        <w:numPr>
-          <w:ilvl w:val="4"/>
-          <w:numId w:val="1"/>
-        </w:numPr>
-        <w:spacing w:after="120"/>
-        <w:rPr>
-          <w:sz w:val="24"/>
-          <w:szCs w:val="24"/>
-          <w:lang w:val="pt-PT"/>
-        </w:rPr>
-      </w:pPr>
-      <w:r>
-        <w:rPr>
-          <w:sz w:val="24"/>
-          <w:szCs w:val="24"/>
-          <w:lang w:val="pt-PT"/>
-        </w:rPr>
-        <w:t>No campo “Extra” marcar “Não”</w:t>
-      </w:r>
-      <w:r>
-        <w:rPr>
-          <w:sz w:val="24"/>
-          <w:szCs w:val="24"/>
-          <w:lang w:val="pt-PT"/>
-        </w:rPr>
-        <w:t>;</w:t>
-      </w:r>
-    </w:p>
-    <w:p>
-      <w:pPr>
-        <w:keepNext/>
-        <w:keepLines/>
-        <w:widowControl w:val="0"/>
-        <w:numPr>
-          <w:ilvl w:val="4"/>
-          <w:numId w:val="1"/>
-        </w:numPr>
-        <w:spacing w:after="120"/>
-        <w:rPr>
-          <w:sz w:val="24"/>
-          <w:szCs w:val="24"/>
-          <w:lang w:val="pt-PT"/>
-        </w:rPr>
-      </w:pPr>
-      <w:r>
-        <w:rPr>
-          <w:sz w:val="24"/>
-          <w:szCs w:val="24"/>
-          <w:lang w:val="pt-PT"/>
-        </w:rPr>
-        <w:t>Pressionar o botão “Executar Consulta”</w:t>
-      </w:r>
-      <w:r>
-        <w:rPr>
-          <w:sz w:val="24"/>
-          <w:szCs w:val="24"/>
-          <w:lang w:val="pt-PT"/>
-        </w:rPr>
-        <w:t>;</w:t>
-      </w:r>
-    </w:p>
-    <w:p>
-      <w:pPr>
-        <w:keepNext/>
-        <w:keepLines/>
-        <w:widowControl w:val="0"/>
-        <w:numPr>
-          <w:ilvl w:val="4"/>
-          <w:numId w:val="1"/>
-        </w:numPr>
-        <w:spacing w:after="120"/>
-        <w:rPr>
-          <w:sz w:val="24"/>
-          <w:szCs w:val="24"/>
-          <w:lang w:val="pt-PT"/>
-        </w:rPr>
-      </w:pPr>
-      <w:r>
-        <w:rPr>
-          <w:sz w:val="24"/>
-          <w:szCs w:val="24"/>
-          <w:lang w:val="pt-PT"/>
-        </w:rPr>
-        <w:t>Pressionar “Tod</w:t>
-      </w:r>
-      <w:r>
-        <w:rPr>
-          <w:sz w:val="24"/>
-          <w:szCs w:val="24"/>
-          <w:lang w:val="pt-PT"/>
-        </w:rPr>
-        <w:t>os” para marcar todos os planos;</w:t>
-      </w:r>
-    </w:p>
-    <w:p>
-      <w:pPr>
-        <w:keepNext/>
-        <w:keepLines/>
-        <w:widowControl w:val="0"/>
-        <w:numPr>
-          <w:ilvl w:val="4"/>
-          <w:numId w:val="1"/>
-        </w:numPr>
-        <w:spacing w:after="120"/>
-        <w:rPr>
-          <w:sz w:val="24"/>
-          <w:szCs w:val="24"/>
-          <w:lang w:val="pt-PT"/>
-        </w:rPr>
-      </w:pPr>
-      <w:r>
-        <w:rPr>
-          <w:sz w:val="24"/>
-          <w:szCs w:val="24"/>
-          <w:lang w:val="pt-PT"/>
-        </w:rPr>
-        <w:t>Pressionar o botão da impressora “Listagem de Materiais”</w:t>
-      </w:r>
-      <w:r>
-        <w:rPr>
-          <w:sz w:val="24"/>
-          <w:szCs w:val="24"/>
-          <w:lang w:val="pt-PT"/>
-        </w:rPr>
-        <w:t>;</w:t>
-      </w:r>
-    </w:p>
-    <w:p>
-      <w:pPr>
-        <w:keepNext/>
-        <w:keepLines/>
-        <w:widowControl w:val="0"/>
-        <w:numPr>
-          <w:ilvl w:val="4"/>
-          <w:numId w:val="1"/>
-        </w:numPr>
-        <w:spacing w:after="120"/>
-        <w:rPr>
-          <w:sz w:val="24"/>
-          <w:szCs w:val="24"/>
-          <w:lang w:val="pt-PT"/>
-        </w:rPr>
-      </w:pPr>
-      <w:r>
-        <w:rPr>
-          <w:sz w:val="24"/>
-          <w:szCs w:val="24"/>
-          <w:lang w:val="pt-PT"/>
-        </w:rPr>
-        <w:t>Em “Opções” escolher “Arquivo Texto”</w:t>
-      </w:r>
-      <w:r>
-        <w:rPr>
-          <w:sz w:val="24"/>
-          <w:szCs w:val="24"/>
-          <w:lang w:val="pt-PT"/>
-        </w:rPr>
-        <w:t>;</w:t>
-      </w:r>
-    </w:p>
-    <w:p>
-      <w:pPr>
-        <w:keepNext/>
-        <w:keepLines/>
-        <w:widowControl w:val="0"/>
-        <w:numPr>
-          <w:ilvl w:val="4"/>
-          <w:numId w:val="1"/>
-        </w:numPr>
-        <w:spacing w:after="120"/>
-        <w:rPr>
-          <w:sz w:val="24"/>
-          <w:szCs w:val="24"/>
-          <w:lang w:val="pt-PT"/>
-        </w:rPr>
-      </w:pPr>
-      <w:r>
-        <w:rPr>
-          <w:sz w:val="24"/>
-          <w:szCs w:val="24"/>
-          <w:lang w:val="pt-PT"/>
-        </w:rPr>
-        <w:t>Em “Tipo de Arquivo” escolher “CSV”</w:t>
-      </w:r>
-      <w:r>
-        <w:rPr>
-          <w:sz w:val="24"/>
-          <w:szCs w:val="24"/>
-          <w:lang w:val="pt-PT"/>
-        </w:rPr>
-        <w:t>;</w:t>
-      </w:r>
-    </w:p>
-    <w:p>
-      <w:pPr>
-        <w:keepNext/>
-        <w:keepLines/>
-        <w:widowControl w:val="0"/>
-        <w:numPr>
-          <w:ilvl w:val="4"/>
-          <w:numId w:val="1"/>
-        </w:numPr>
-        <w:spacing w:after="120"/>
-        <w:rPr>
-          <w:sz w:val="24"/>
-          <w:szCs w:val="24"/>
-          <w:lang w:val="pt-PT"/>
-        </w:rPr>
-      </w:pPr>
-      <w:r>
-        <w:rPr>
-          <w:sz w:val="24"/>
-          <w:szCs w:val="24"/>
-          <w:lang w:val="pt-PT"/>
-        </w:rPr>
-        <w:t>Pressionar o botão “Gravar”</w:t>
-      </w:r>
-      <w:r>
-        <w:rPr>
-          <w:sz w:val="24"/>
-          <w:szCs w:val="24"/>
-          <w:lang w:val="pt-PT"/>
-        </w:rPr>
-        <w:t>;</w:t>
-      </w:r>
-    </w:p>
-    <w:p>
-      <w:pPr>
-        <w:keepNext/>
-        <w:keepLines/>
-        <w:widowControl w:val="0"/>
-        <w:numPr>
-          <w:ilvl w:val="3"/>
-          <w:numId w:val="1"/>
-        </w:numPr>
-        <w:spacing w:after="120"/>
-        <w:jc w:val="both"/>
-        <w:rPr>
-          <w:sz w:val="24"/>
-          <w:szCs w:val="24"/>
-          <w:lang w:val="pt-PT"/>
-        </w:rPr>
-      </w:pPr>
-      <w:r>
-        <w:rPr>
-          <w:sz w:val="24"/>
-          <w:szCs w:val="24"/>
-          <w:lang w:val="pt-PT"/>
-        </w:rPr>
-        <w:t xml:space="preserve">O arquivo gerado terá extensão </w:t>
-      </w:r>
-      <w:r>
-        <w:rPr>
-          <w:i/>
-          <w:sz w:val="24"/>
-          <w:szCs w:val="24"/>
-          <w:lang w:val="pt-PT"/>
-        </w:rPr>
-        <w:t>csv</w:t>
-      </w:r>
-      <w:r>
-        <w:rPr>
-          <w:sz w:val="24"/>
-          <w:szCs w:val="24"/>
-          <w:lang w:val="pt-PT"/>
-        </w:rPr>
-        <w:t xml:space="preserve">, podendo ser aberto em editores de texto, ou, preferencialmente em planilhas eletrônicas. Vale observar que </w:t>
-      </w:r>
-      <w:r>
-        <w:rPr>
-          <w:sz w:val="24"/>
-          <w:szCs w:val="24"/>
-          <w:lang w:val="pt-PT"/>
-        </w:rPr>
-        <w:t xml:space="preserve">é </w:t>
-      </w:r>
-      <w:r>
-        <w:rPr>
-          <w:sz w:val="24"/>
-          <w:szCs w:val="24"/>
-          <w:lang w:val="pt-PT"/>
-        </w:rPr>
-        <w:t>utililizad</w:t>
-      </w:r>
-      <w:r>
-        <w:rPr>
-          <w:sz w:val="24"/>
-          <w:szCs w:val="24"/>
-          <w:lang w:val="pt-PT"/>
-        </w:rPr>
-        <w:t>o</w:t>
-      </w:r>
-      <w:r>
-        <w:rPr>
-          <w:sz w:val="24"/>
-          <w:szCs w:val="24"/>
-          <w:lang w:val="pt-PT"/>
-        </w:rPr>
-        <w:t xml:space="preserve"> o ponto-e-vírgula como separador de campos;</w:t>
-      </w:r>
-    </w:p>
-    <w:p>
-      <w:pPr>
-        <w:keepNext/>
-        <w:keepLines/>
-        <w:widowControl w:val="0"/>
-        <w:numPr>
-          <w:ilvl w:val="3"/>
-          <w:numId w:val="1"/>
-        </w:numPr>
-        <w:spacing w:after="120"/>
-        <w:jc w:val="both"/>
-        <w:rPr>
-          <w:sz w:val="24"/>
-          <w:szCs w:val="24"/>
-          <w:lang w:val="pt-PT"/>
-        </w:rPr>
-      </w:pPr>
-      <w:r>
-        <w:rPr>
-          <w:sz w:val="24"/>
-          <w:szCs w:val="24"/>
-          <w:lang w:val="pt-PT"/>
-        </w:rPr>
-        <w:t xml:space="preserve">A quantidade de itens solicitada em cada requisição é extraída </w:t>
-      </w:r>
-      <w:r>
-        <w:rPr>
-          <w:sz w:val="24"/>
-          <w:szCs w:val="24"/>
-          <w:lang w:val="pt-PT"/>
-        </w:rPr>
-        <w:t>do</w:t>
-      </w:r>
-      <w:r>
-        <w:rPr>
-          <w:sz w:val="24"/>
-          <w:szCs w:val="24"/>
-          <w:lang w:val="pt-PT"/>
-        </w:rPr>
-        <w:t xml:space="preserve"> campo “Qtde Plano”</w:t>
-      </w:r>
-      <w:r>
-        <w:rPr>
-          <w:sz w:val="24"/>
-          <w:szCs w:val="24"/>
-          <w:lang w:val="pt-PT"/>
-        </w:rPr>
-        <w:t>;</w:t>
+        <w:t>Conforme PLOG0022 – Compilação de requisições de ressuprimento</w:t>
       </w:r>
     </w:p>
     <w:p>
@@ -4227,7 +3168,6 @@
           <w:u w:val="single"/>
           <w:lang w:val="pt-PT"/>
         </w:rPr>
-        <w:lastRenderedPageBreak/>
         <w:t>PREENCHER MODELO</w:t>
       </w:r>
     </w:p>
@@ -5419,7 +4359,6 @@
           <w:sz w:val="24"/>
           <w:szCs w:val="24"/>
         </w:rPr>
-        <w:lastRenderedPageBreak/>
         <w:t>Visto:</w:t>
       </w:r>
     </w:p>
@@ -13007,7 +11946,7 @@
             <w:b/>
             <w:noProof/>
           </w:rPr>
-          <w:t>1</w:t>
+          <w:t>2</w:t>
         </w:r>
         <w:r>
           <w:rPr>
@@ -13047,7 +11986,7 @@
             <w:b/>
             <w:noProof/>
           </w:rPr>
-          <w:t>3</w:t>
+          <w:t>12</w:t>
         </w:r>
         <w:r>
           <w:rPr>
@@ -13173,7 +12112,7 @@
                 <w:b/>
                 <w:noProof/>
               </w:rPr>
-              <w:t>13</w:t>
+              <w:t>4</w:t>
             </w:r>
             <w:r>
               <w:rPr>
@@ -13213,7 +12152,7 @@
                 <w:b/>
                 <w:noProof/>
               </w:rPr>
-              <w:t>13</w:t>
+              <w:t>12</w:t>
             </w:r>
             <w:r>
               <w:rPr>
@@ -13347,7 +12286,7 @@
                                         <w:b/>
                                         <w:noProof/>
                                       </w:rPr>
-                                      <w:t>7</w:t>
+                                      <w:t>3</w:t>
                                     </w:r>
                                     <w:r>
                                       <w:rPr>
@@ -13387,7 +12326,7 @@
                                         <w:b/>
                                         <w:noProof/>
                                       </w:rPr>
-                                      <w:t>7</w:t>
+                                      <w:t>12</w:t>
                                     </w:r>
                                     <w:r>
                                       <w:rPr>
@@ -18416,6 +17355,7 @@
   </w:compat>
   <w:rsids>
     <w:rsidRoot w:val="004B0869"/>
+    <w:rsid w:val="00032EF3"/>
     <w:rsid w:val="001F09FF"/>
     <w:rsid w:val="00373168"/>
     <w:rsid w:val="00435929"/>
@@ -18433,7 +17373,6 @@
     <w:rsid w:val="00D44749"/>
     <w:rsid w:val="00E42EC4"/>
     <w:rsid w:val="00F53788"/>
-    <w:rsid w:val="00FD5030"/>
     <w:rsid w:val="00FE366C"/>
     <w:rsid w:val="00FF26C1"/>
   </w:rsids>

</xml_diff>

<commit_message>
Deployed 43fc849 with MkDocs version: 1.2.1
</commit_message>
<xml_diff>
--- a/legislacao/plog/PLOG0013A.docx
+++ b/legislacao/plog/PLOG0013A.docx
@@ -5613,7 +5613,7 @@
         <w:rPr>
           <w:rFonts w:ascii="Arial" w:hAnsi="Arial" w:cs="Arial"/>
         </w:rPr>
-        <w:t>.</w:t>
+        <w:t>:</w:t>
       </w:r>
     </w:p>
     <w:p>
@@ -5628,44 +5628,9 @@
       <w:r>
         <w:rPr>
           <w:rFonts w:ascii="Arial" w:hAnsi="Arial" w:cs="Arial"/>
-        </w:rPr>
-        <w:t>3.2 -</w:t>
-      </w:r>
-      <w:r>
-        <w:rPr>
-          <w:rFonts w:ascii="Arial" w:hAnsi="Arial" w:cs="Arial"/>
-        </w:rPr>
-        <w:tab/>
-      </w:r>
-      <w:r>
-        <w:rPr>
-          <w:rFonts w:ascii="Arial" w:hAnsi="Arial" w:cs="Arial"/>
-        </w:rPr>
-        <w:t>A CONTRATANTE</w:t>
-      </w:r>
-      <w:r>
-        <w:rPr>
-          <w:rFonts w:ascii="Arial" w:hAnsi="Arial" w:cs="Arial"/>
-        </w:rPr>
-        <w:t xml:space="preserve"> poderá executar</w:t>
-      </w:r>
-      <w:r>
-        <w:rPr>
-          <w:rFonts w:ascii="Arial" w:hAnsi="Arial" w:cs="Arial"/>
-        </w:rPr>
-        <w:t>,</w:t>
-      </w:r>
-      <w:r>
-        <w:rPr>
-          <w:rFonts w:ascii="Arial" w:hAnsi="Arial" w:cs="Arial"/>
-        </w:rPr>
-        <w:t xml:space="preserve"> por solicitação da CONTRATADA</w:t>
-      </w:r>
-      <w:r>
-        <w:rPr>
-          <w:rFonts w:ascii="Arial" w:hAnsi="Arial" w:cs="Arial"/>
-        </w:rPr>
-        <w:t xml:space="preserve"> e aprovação da CONTRATANTE, análises ou ensaios na matéria prima. Estes serviços estão condicionados ao recolhimento do valor informado pela CONTRATANTE para a sua realização.</w:t>
+          <w:highlight w:val="yellow"/>
+        </w:rPr>
+        <w:t>Ou</w:t>
       </w:r>
     </w:p>
     <w:p>
@@ -5680,15 +5645,26 @@
       <w:r>
         <w:rPr>
           <w:rFonts w:ascii="Arial" w:hAnsi="Arial" w:cs="Arial"/>
-          <w:highlight w:val="yellow"/>
-        </w:rPr>
-        <w:t>Ou</w:t>
-      </w:r>
-      <w:r>
-        <w:rPr>
-          <w:rFonts w:ascii="Arial" w:hAnsi="Arial" w:cs="Arial"/>
-        </w:rPr>
-        <w:t xml:space="preserve"> </w:t>
+        </w:rPr>
+        <w:t>3.1 – A CONTRATANTE fornecerá à CONTRATADA a matéria prima necessária à confecção de amostras e lote para a produção dos itens previstos nos itens 5.2.1, 5.9.1 e 5.9.2</w:t>
+      </w:r>
+      <w:r>
+        <w:rPr>
+          <w:rFonts w:ascii="Arial" w:hAnsi="Arial" w:cs="Arial"/>
+        </w:rPr>
+        <w:t>, conforme abaixo</w:t>
+      </w:r>
+      <w:r>
+        <w:rPr>
+          <w:rFonts w:ascii="Arial" w:hAnsi="Arial" w:cs="Arial"/>
+        </w:rPr>
+        <w:t>.</w:t>
+      </w:r>
+      <w:r>
+        <w:rPr>
+          <w:rFonts w:ascii="Arial" w:hAnsi="Arial" w:cs="Arial"/>
+        </w:rPr>
+        <w:t xml:space="preserve"> A retirada dessa matéria prima deve ser realizada pela CONTRATADA em um prazo máximo de 7 (sete) dias após o início da vigência contratual.</w:t>
       </w:r>
     </w:p>
     <w:p>
@@ -5704,29 +5680,126 @@
         <w:rPr>
           <w:rFonts w:ascii="Arial" w:hAnsi="Arial" w:cs="Arial"/>
         </w:rPr>
-        <w:t xml:space="preserve">3.1 – A </w:t>
-      </w:r>
-      <w:r>
-        <w:rPr>
-          <w:rFonts w:ascii="Arial" w:hAnsi="Arial" w:cs="Arial"/>
-        </w:rPr>
-        <w:t>CONTRATANTE fornecerá à CONTRATADA a</w:t>
-      </w:r>
-      <w:r>
-        <w:rPr>
-          <w:rFonts w:ascii="Arial" w:hAnsi="Arial" w:cs="Arial"/>
-        </w:rPr>
-        <w:t xml:space="preserve"> matéria prima necessária à confecção de amostras e lote </w:t>
-      </w:r>
-      <w:r>
-        <w:rPr>
-          <w:rFonts w:ascii="Arial" w:hAnsi="Arial" w:cs="Arial"/>
-        </w:rPr>
-        <w:t>para a produção dos itens previstos nos itens 5.2.1, 5.9.1 e 5.9.2</w:t>
-      </w:r>
-      <w:r>
-        <w:rPr>
-          <w:rFonts w:ascii="Arial" w:hAnsi="Arial" w:cs="Arial"/>
+        <w:tab/>
+        <w:t xml:space="preserve">3.1.1 - </w:t>
+      </w:r>
+      <w:r>
+        <w:rPr>
+          <w:rFonts w:ascii="Arial" w:hAnsi="Arial" w:cs="Arial"/>
+          <w:b/>
+          <w:bCs/>
+          <w:color w:val="000000"/>
+        </w:rPr>
+        <w:t>XX</w:t>
+      </w:r>
+      <w:r>
+        <w:rPr>
+          <w:rFonts w:ascii="Arial" w:hAnsi="Arial" w:cs="Arial"/>
+          <w:b/>
+          <w:bCs/>
+          <w:color w:val="000000"/>
+        </w:rPr>
+        <w:t xml:space="preserve"> (</w:t>
+      </w:r>
+      <w:r>
+        <w:rPr>
+          <w:rFonts w:ascii="Arial" w:hAnsi="Arial" w:cs="Arial"/>
+          <w:b/>
+          <w:bCs/>
+          <w:color w:val="000000"/>
+        </w:rPr>
+        <w:t>XXX</w:t>
+      </w:r>
+      <w:r>
+        <w:rPr>
+          <w:rFonts w:ascii="Arial" w:hAnsi="Arial" w:cs="Arial"/>
+          <w:b/>
+          <w:bCs/>
+          <w:color w:val="000000"/>
+        </w:rPr>
+        <w:t>)</w:t>
+      </w:r>
+      <w:r>
+        <w:rPr>
+          <w:rFonts w:ascii="Arial" w:hAnsi="Arial" w:cs="Arial"/>
+          <w:color w:val="000000"/>
+          <w:shd w:val="clear" w:color="auto" w:fill="FDFDFD"/>
+        </w:rPr>
+        <w:t>CHAPA DE LIGA XXX de XX”</w:t>
+      </w:r>
+      <w:r>
+        <w:rPr>
+          <w:rFonts w:ascii="Arial" w:hAnsi="Arial" w:cs="Arial"/>
+          <w:b/>
+          <w:bCs/>
+          <w:color w:val="000000"/>
+          <w:shd w:val="clear" w:color="auto" w:fill="FDFDFD"/>
+        </w:rPr>
+        <w:t> (xxx mm)</w:t>
+      </w:r>
+      <w:r>
+        <w:rPr>
+          <w:rFonts w:ascii="Arial" w:hAnsi="Arial" w:cs="Arial"/>
+          <w:color w:val="000000"/>
+        </w:rPr>
+        <w:t>de espessura por aproximadamente </w:t>
+      </w:r>
+      <w:r>
+        <w:rPr>
+          <w:rFonts w:ascii="Arial" w:hAnsi="Arial" w:cs="Arial"/>
+          <w:b/>
+          <w:bCs/>
+          <w:color w:val="000000"/>
+        </w:rPr>
+        <w:t>xxx</w:t>
+      </w:r>
+      <w:r>
+        <w:rPr>
+          <w:rFonts w:ascii="Arial" w:hAnsi="Arial" w:cs="Arial"/>
+          <w:b/>
+          <w:bCs/>
+          <w:color w:val="000000"/>
+        </w:rPr>
+        <w:t>mm</w:t>
+      </w:r>
+      <w:r>
+        <w:rPr>
+          <w:rFonts w:ascii="Arial" w:hAnsi="Arial" w:cs="Arial"/>
+          <w:color w:val="000000"/>
+        </w:rPr>
+        <w:t> de largura e </w:t>
+      </w:r>
+      <w:r>
+        <w:rPr>
+          <w:rFonts w:ascii="Arial" w:hAnsi="Arial" w:cs="Arial"/>
+          <w:b/>
+          <w:bCs/>
+          <w:color w:val="000000"/>
+        </w:rPr>
+        <w:t>xxx</w:t>
+      </w:r>
+      <w:r>
+        <w:rPr>
+          <w:rFonts w:ascii="Arial" w:hAnsi="Arial" w:cs="Arial"/>
+          <w:b/>
+          <w:bCs/>
+          <w:color w:val="000000"/>
+        </w:rPr>
+        <w:t xml:space="preserve"> mm</w:t>
+      </w:r>
+      <w:r>
+        <w:rPr>
+          <w:rFonts w:ascii="Arial" w:hAnsi="Arial" w:cs="Arial"/>
+          <w:color w:val="000000"/>
+        </w:rPr>
+        <w:t> de comprimento (no sentido da laminação)</w:t>
+      </w:r>
+      <w:r>
+        <w:rPr>
+          <w:rFonts w:ascii="Arial" w:hAnsi="Arial" w:cs="Arial"/>
+          <w:b/>
+          <w:bCs/>
+          <w:color w:val="000000"/>
         </w:rPr>
         <w:t>.</w:t>
       </w:r>
@@ -5743,81 +5816,294 @@
       <w:r>
         <w:rPr>
           <w:rFonts w:ascii="Arial" w:hAnsi="Arial" w:cs="Arial"/>
-        </w:rPr>
-        <w:t>3.2 – A CONTRATA</w:t>
-      </w:r>
-      <w:r>
-        <w:rPr>
-          <w:rFonts w:ascii="Arial" w:hAnsi="Arial" w:cs="Arial"/>
-        </w:rPr>
-        <w:t>NTE</w:t>
-      </w:r>
-      <w:r>
-        <w:rPr>
-          <w:rFonts w:ascii="Arial" w:hAnsi="Arial" w:cs="Arial"/>
-        </w:rPr>
-        <w:t xml:space="preserve"> poderá </w:t>
-      </w:r>
-      <w:r>
-        <w:rPr>
-          <w:rFonts w:ascii="Arial" w:hAnsi="Arial" w:cs="Arial"/>
-        </w:rPr>
-        <w:t xml:space="preserve">fornecer, por </w:t>
-      </w:r>
-      <w:r>
-        <w:rPr>
-          <w:rFonts w:ascii="Arial" w:hAnsi="Arial" w:cs="Arial"/>
-        </w:rPr>
-        <w:t xml:space="preserve">solicitar </w:t>
-      </w:r>
-      <w:r>
-        <w:rPr>
-          <w:rFonts w:ascii="Arial" w:hAnsi="Arial" w:cs="Arial"/>
-        </w:rPr>
-        <w:t>da CONTRATADA,</w:t>
-      </w:r>
-      <w:r>
-        <w:rPr>
-          <w:rFonts w:ascii="Arial" w:hAnsi="Arial" w:cs="Arial"/>
-        </w:rPr>
-        <w:t xml:space="preserve"> o fornecimento de matéria prima complementar</w:t>
-      </w:r>
-      <w:r>
-        <w:rPr>
-          <w:rFonts w:ascii="Arial" w:hAnsi="Arial" w:cs="Arial"/>
-        </w:rPr>
-        <w:t xml:space="preserve">. Este fornecimento está condicionado ao </w:t>
-      </w:r>
-      <w:r>
-        <w:rPr>
-          <w:rFonts w:ascii="Arial" w:hAnsi="Arial" w:cs="Arial"/>
-        </w:rPr>
-        <w:t xml:space="preserve">recolhimento do </w:t>
-      </w:r>
-      <w:r>
-        <w:rPr>
-          <w:rFonts w:ascii="Arial" w:hAnsi="Arial" w:cs="Arial"/>
-        </w:rPr>
-        <w:t>valor</w:t>
-      </w:r>
-      <w:r>
-        <w:rPr>
-          <w:rFonts w:ascii="Arial" w:hAnsi="Arial" w:cs="Arial"/>
-        </w:rPr>
-        <w:t xml:space="preserve"> desse material</w:t>
-      </w:r>
-      <w:r>
-        <w:rPr>
-          <w:rFonts w:ascii="Arial" w:hAnsi="Arial" w:cs="Arial"/>
-        </w:rPr>
-        <w:t xml:space="preserve"> informado pela CONTRATANTE</w:t>
-      </w:r>
-      <w:r>
-        <w:rPr>
-          <w:rFonts w:ascii="Arial" w:hAnsi="Arial" w:cs="Arial"/>
-        </w:rPr>
-        <w:t>.</w:t>
-      </w:r>
+          <w:color w:val="000000"/>
+        </w:rPr>
+        <w:tab/>
+      </w:r>
+      <w:r>
+        <w:rPr>
+          <w:rFonts w:ascii="Arial" w:hAnsi="Arial" w:cs="Arial"/>
+          <w:color w:val="000000"/>
+        </w:rPr>
+        <w:tab/>
+      </w:r>
+      <w:r>
+        <w:rPr>
+          <w:rFonts w:ascii="Arial" w:hAnsi="Arial" w:cs="Arial"/>
+          <w:color w:val="000000"/>
+        </w:rPr>
+        <w:t>3.1.</w:t>
+      </w:r>
+      <w:r>
+        <w:rPr>
+          <w:rFonts w:ascii="Arial" w:hAnsi="Arial" w:cs="Arial"/>
+          <w:color w:val="000000"/>
+        </w:rPr>
+        <w:t xml:space="preserve">2 - </w:t>
+      </w:r>
+      <w:r>
+        <w:rPr>
+          <w:rFonts w:ascii="Arial" w:hAnsi="Arial" w:cs="Arial"/>
+          <w:b/>
+          <w:bCs/>
+          <w:color w:val="000000"/>
+        </w:rPr>
+        <w:t>XX</w:t>
+      </w:r>
+      <w:r>
+        <w:rPr>
+          <w:rFonts w:ascii="Arial" w:hAnsi="Arial" w:cs="Arial"/>
+          <w:b/>
+          <w:bCs/>
+          <w:color w:val="000000"/>
+        </w:rPr>
+        <w:t xml:space="preserve"> (</w:t>
+      </w:r>
+      <w:r>
+        <w:rPr>
+          <w:rFonts w:ascii="Arial" w:hAnsi="Arial" w:cs="Arial"/>
+          <w:b/>
+          <w:bCs/>
+          <w:color w:val="000000"/>
+        </w:rPr>
+        <w:t>XXX</w:t>
+      </w:r>
+      <w:r>
+        <w:rPr>
+          <w:rFonts w:ascii="Arial" w:hAnsi="Arial" w:cs="Arial"/>
+          <w:b/>
+          <w:bCs/>
+          <w:color w:val="000000"/>
+        </w:rPr>
+        <w:t>)</w:t>
+      </w:r>
+      <w:r>
+        <w:rPr>
+          <w:rFonts w:ascii="Arial" w:hAnsi="Arial" w:cs="Arial"/>
+          <w:color w:val="000000"/>
+        </w:rPr>
+        <w:t xml:space="preserve">BARRA REDONDA DE </w:t>
+      </w:r>
+      <w:r>
+        <w:rPr>
+          <w:rFonts w:ascii="Arial" w:hAnsi="Arial" w:cs="Arial"/>
+          <w:color w:val="000000"/>
+        </w:rPr>
+        <w:t>XXX</w:t>
+      </w:r>
+      <w:r>
+        <w:rPr>
+          <w:rFonts w:ascii="Arial" w:hAnsi="Arial" w:cs="Arial"/>
+          <w:color w:val="000000"/>
+        </w:rPr>
+        <w:t> de </w:t>
+      </w:r>
+      <w:r>
+        <w:rPr>
+          <w:rFonts w:ascii="Arial" w:hAnsi="Arial" w:cs="Arial"/>
+          <w:color w:val="000000"/>
+        </w:rPr>
+        <w:t>XXX”</w:t>
+      </w:r>
+      <w:r>
+        <w:rPr>
+          <w:rFonts w:ascii="Arial" w:hAnsi="Arial" w:cs="Arial"/>
+          <w:b/>
+          <w:bCs/>
+          <w:color w:val="000000"/>
+        </w:rPr>
+        <w:t> (</w:t>
+      </w:r>
+      <w:r>
+        <w:rPr>
+          <w:rFonts w:ascii="Arial" w:hAnsi="Arial" w:cs="Arial"/>
+          <w:b/>
+          <w:bCs/>
+          <w:color w:val="000000"/>
+        </w:rPr>
+        <w:t>XX</w:t>
+      </w:r>
+      <w:r>
+        <w:rPr>
+          <w:rFonts w:ascii="Arial" w:hAnsi="Arial" w:cs="Arial"/>
+          <w:b/>
+          <w:bCs/>
+          <w:color w:val="000000"/>
+        </w:rPr>
+        <w:t xml:space="preserve"> mm) </w:t>
+      </w:r>
+      <w:r>
+        <w:rPr>
+          <w:rFonts w:ascii="Arial" w:hAnsi="Arial" w:cs="Arial"/>
+          <w:color w:val="000000"/>
+        </w:rPr>
+        <w:t>de diâmetro com aproximadamente</w:t>
+      </w:r>
+      <w:r>
+        <w:rPr>
+          <w:rFonts w:ascii="Arial" w:hAnsi="Arial" w:cs="Arial"/>
+          <w:b/>
+          <w:bCs/>
+          <w:color w:val="000000"/>
+        </w:rPr>
+        <w:t xml:space="preserve"> XXX </w:t>
+      </w:r>
+      <w:r>
+        <w:rPr>
+          <w:rFonts w:ascii="Arial" w:hAnsi="Arial" w:cs="Arial"/>
+          <w:b/>
+          <w:bCs/>
+          <w:color w:val="000000"/>
+        </w:rPr>
+        <w:t>mm</w:t>
+      </w:r>
+      <w:r>
+        <w:rPr>
+          <w:rFonts w:ascii="Arial" w:hAnsi="Arial" w:cs="Arial"/>
+          <w:color w:val="000000"/>
+        </w:rPr>
+        <w:t> de comprimento</w:t>
+      </w:r>
+      <w:r>
+        <w:rPr>
+          <w:rFonts w:ascii="Arial" w:hAnsi="Arial" w:cs="Arial"/>
+        </w:rPr>
+        <w:t xml:space="preserve"> </w:t>
+      </w:r>
+    </w:p>
+    <w:p>
+      <w:pPr>
+        <w:spacing w:before="120"/>
+        <w:ind w:left="454" w:hanging="454"/>
+        <w:jc w:val="both"/>
+        <w:rPr>
+          <w:rFonts w:ascii="Arial" w:hAnsi="Arial" w:cs="Arial"/>
+        </w:rPr>
+      </w:pPr>
+    </w:p>
+    <w:p>
+      <w:pPr>
+        <w:spacing w:before="120"/>
+        <w:ind w:left="454" w:hanging="454"/>
+        <w:jc w:val="both"/>
+        <w:rPr>
+          <w:rFonts w:ascii="Arial" w:hAnsi="Arial" w:cs="Arial"/>
+        </w:rPr>
+      </w:pPr>
+      <w:r>
+        <w:rPr>
+          <w:rFonts w:ascii="Arial" w:hAnsi="Arial" w:cs="Arial"/>
+        </w:rPr>
+        <w:t>3.2 – A CONTRATANTE poderá fornecer, por solicitação da CONTRATADA, o fornecimento de matéria prima complementar. Este fornecimento está condicionado ao recolhimento do valor desse material informado pela CONTRATANTE.</w:t>
+      </w:r>
+    </w:p>
+    <w:p>
+      <w:pPr>
+        <w:spacing w:before="120"/>
+        <w:ind w:left="454" w:hanging="454"/>
+        <w:jc w:val="both"/>
+        <w:rPr>
+          <w:rFonts w:ascii="Arial" w:hAnsi="Arial" w:cs="Arial"/>
+        </w:rPr>
+      </w:pPr>
+      <w:r>
+        <w:rPr>
+          <w:rFonts w:ascii="Arial" w:hAnsi="Arial" w:cs="Arial"/>
+          <w:color w:val="000000"/>
+        </w:rPr>
+        <w:lastRenderedPageBreak/>
+        <w:t>3.</w:t>
+      </w:r>
+      <w:r>
+        <w:rPr>
+          <w:rFonts w:ascii="Arial" w:hAnsi="Arial" w:cs="Arial"/>
+          <w:color w:val="000000"/>
+        </w:rPr>
+        <w:t>3</w:t>
+      </w:r>
+      <w:r>
+        <w:rPr>
+          <w:rFonts w:ascii="Arial" w:hAnsi="Arial" w:cs="Arial"/>
+          <w:color w:val="000000"/>
+        </w:rPr>
+        <w:t xml:space="preserve"> - A CONTRATADA será responsável por</w:t>
+      </w:r>
+      <w:r>
+        <w:rPr>
+          <w:rFonts w:ascii="Arial" w:hAnsi="Arial" w:cs="Arial"/>
+          <w:color w:val="000000"/>
+        </w:rPr>
+        <w:t xml:space="preserve"> serviços, tratamentos, análises e transporte das matérias primas, sem ônus para a CONTRATANTE.</w:t>
+      </w:r>
+    </w:p>
+    <w:p>
+      <w:pPr>
+        <w:spacing w:before="120"/>
+        <w:ind w:left="454" w:hanging="454"/>
+        <w:jc w:val="both"/>
+        <w:rPr>
+          <w:rFonts w:ascii="Arial" w:hAnsi="Arial" w:cs="Arial"/>
+        </w:rPr>
+      </w:pPr>
+      <w:r>
+        <w:rPr>
+          <w:rFonts w:ascii="Arial" w:hAnsi="Arial" w:cs="Arial"/>
+        </w:rPr>
+        <w:t>3.4</w:t>
+      </w:r>
+      <w:r>
+        <w:rPr>
+          <w:rFonts w:ascii="Arial" w:hAnsi="Arial" w:cs="Arial"/>
+        </w:rPr>
+        <w:t xml:space="preserve"> -</w:t>
+      </w:r>
+      <w:r>
+        <w:rPr>
+          <w:rFonts w:ascii="Arial" w:hAnsi="Arial" w:cs="Arial"/>
+        </w:rPr>
+        <w:tab/>
+      </w:r>
+      <w:r>
+        <w:rPr>
+          <w:rFonts w:ascii="Arial" w:hAnsi="Arial" w:cs="Arial"/>
+        </w:rPr>
+        <w:t>A CONTRATANTE</w:t>
+      </w:r>
+      <w:r>
+        <w:rPr>
+          <w:rFonts w:ascii="Arial" w:hAnsi="Arial" w:cs="Arial"/>
+        </w:rPr>
+        <w:t xml:space="preserve"> poderá executar</w:t>
+      </w:r>
+      <w:r>
+        <w:rPr>
+          <w:rFonts w:ascii="Arial" w:hAnsi="Arial" w:cs="Arial"/>
+        </w:rPr>
+        <w:t>,</w:t>
+      </w:r>
+      <w:r>
+        <w:rPr>
+          <w:rFonts w:ascii="Arial" w:hAnsi="Arial" w:cs="Arial"/>
+        </w:rPr>
+        <w:t xml:space="preserve"> por solicitação da CONTRATADA</w:t>
+      </w:r>
+      <w:r>
+        <w:rPr>
+          <w:rFonts w:ascii="Arial" w:hAnsi="Arial" w:cs="Arial"/>
+        </w:rPr>
+        <w:t xml:space="preserve"> e aprovação da CONTRATANTE, análises ou ensaios na matéria prima. Estes serviços estão condicionados ao recolhimento do valor informado pela CONTRATANTE para a sua realização.</w:t>
+      </w:r>
+    </w:p>
+    <w:p>
+      <w:pPr>
+        <w:spacing w:before="120"/>
+        <w:ind w:left="454" w:hanging="454"/>
+        <w:jc w:val="both"/>
+        <w:rPr>
+          <w:rFonts w:ascii="Arial" w:hAnsi="Arial" w:cs="Arial"/>
+          <w:color w:val="000000"/>
+        </w:rPr>
+      </w:pPr>
     </w:p>
     <w:p>
       <w:pPr>
@@ -6775,6 +7061,7 @@
         <w:rPr>
           <w:rFonts w:ascii="Arial" w:hAnsi="Arial" w:cs="Arial"/>
         </w:rPr>
+        <w:lastRenderedPageBreak/>
         <w:t>5.9 -</w:t>
       </w:r>
       <w:r>
@@ -7058,7 +7345,6 @@
         <w:rPr>
           <w:rFonts w:ascii="Arial" w:hAnsi="Arial" w:cs="Arial"/>
         </w:rPr>
-        <w:lastRenderedPageBreak/>
         <w:t xml:space="preserve">5.10 – A CONTRATADA deverá disponibilizar o </w:t>
       </w:r>
       <w:r>
@@ -8093,6 +8379,7 @@
           <w:b/>
           <w:bCs/>
         </w:rPr>
+        <w:lastRenderedPageBreak/>
         <w:t xml:space="preserve">6 - </w:t>
       </w:r>
       <w:r>
@@ -8274,7 +8561,6 @@
         <w:rPr>
           <w:rFonts w:ascii="Arial" w:hAnsi="Arial" w:cs="Arial"/>
         </w:rPr>
-        <w:lastRenderedPageBreak/>
         <w:t>6</w:t>
       </w:r>
       <w:r>
@@ -10087,6 +10373,7 @@
         <w:rPr>
           <w:rFonts w:ascii="Arial" w:hAnsi="Arial" w:cs="Arial"/>
         </w:rPr>
+        <w:lastRenderedPageBreak/>
         <w:t>8.2 -</w:t>
       </w:r>
       <w:r>
@@ -10172,7 +10459,6 @@
         <w:rPr>
           <w:rFonts w:ascii="Arial" w:hAnsi="Arial" w:cs="Arial"/>
         </w:rPr>
-        <w:lastRenderedPageBreak/>
         <w:t>8.5 -</w:t>
       </w:r>
       <w:r>
@@ -12112,7 +12398,7 @@
                 <w:b/>
                 <w:noProof/>
               </w:rPr>
-              <w:t>4</w:t>
+              <w:t>7</w:t>
             </w:r>
             <w:r>
               <w:rPr>
@@ -12286,7 +12572,7 @@
                                         <w:b/>
                                         <w:noProof/>
                                       </w:rPr>
-                                      <w:t>3</w:t>
+                                      <w:t>6</w:t>
                                     </w:r>
                                     <w:r>
                                       <w:rPr>
@@ -17364,9 +17650,11 @@
     <w:rsid w:val="004B0869"/>
     <w:rsid w:val="00576BB5"/>
     <w:rsid w:val="00581D4C"/>
+    <w:rsid w:val="0063010C"/>
     <w:rsid w:val="00787FE7"/>
     <w:rsid w:val="00904EDD"/>
     <w:rsid w:val="009A05AD"/>
+    <w:rsid w:val="00AD6475"/>
     <w:rsid w:val="00B71ABE"/>
     <w:rsid w:val="00BE79D4"/>
     <w:rsid w:val="00C27E1F"/>

</xml_diff>

<commit_message>
Deployed 0d3dc34 with MkDocs version: 1.2.1
</commit_message>
<xml_diff>
--- a/legislacao/plog/PLOG0013A.docx
+++ b/legislacao/plog/PLOG0013A.docx
@@ -5352,7 +5352,41 @@
         <w:rPr>
           <w:rFonts w:ascii="Arial" w:hAnsi="Arial" w:cs="Arial"/>
         </w:rPr>
-        <w:t>e seus detalhes cada um com suas revisões conforme listada abaixo:</w:t>
+        <w:t xml:space="preserve">e </w:t>
+      </w:r>
+      <w:r>
+        <w:rPr>
+          <w:rFonts w:ascii="Arial" w:hAnsi="Arial" w:cs="Arial"/>
+        </w:rPr>
+        <w:t>plano de inspeção correspondente.</w:t>
+      </w:r>
+    </w:p>
+    <w:p>
+      <w:pPr>
+        <w:spacing w:before="60"/>
+        <w:ind w:left="454" w:hanging="454"/>
+        <w:jc w:val="both"/>
+        <w:rPr>
+          <w:rFonts w:ascii="Arial" w:hAnsi="Arial" w:cs="Arial"/>
+        </w:rPr>
+      </w:pPr>
+      <w:r>
+        <w:rPr>
+          <w:rFonts w:ascii="Arial" w:hAnsi="Arial" w:cs="Arial"/>
+        </w:rPr>
+        <w:t xml:space="preserve">2.1.1 – O conjunto maior </w:t>
+      </w:r>
+      <w:r>
+        <w:rPr>
+          <w:rFonts w:ascii="Arial" w:hAnsi="Arial" w:cs="Arial"/>
+        </w:rPr>
+        <w:t>DCNX-XXXX</w:t>
+      </w:r>
+      <w:r>
+        <w:rPr>
+          <w:rFonts w:ascii="Arial" w:hAnsi="Arial" w:cs="Arial"/>
+        </w:rPr>
+        <w:t xml:space="preserve"> deverá ser disponibilizado contemplando seus subconjuntos, conforme:</w:t>
       </w:r>
     </w:p>
     <w:p>
@@ -6017,6 +6051,7 @@
         <w:rPr>
           <w:rFonts w:ascii="Arial" w:hAnsi="Arial" w:cs="Arial"/>
         </w:rPr>
+        <w:lastRenderedPageBreak/>
         <w:t>3.2 – A CONTRATANTE poderá fornecer, por solicitação da CONTRATADA, o fornecimento de matéria prima complementar. Este fornecimento está condicionado ao recolhimento do valor desse material informado pela CONTRATANTE.</w:t>
       </w:r>
     </w:p>
@@ -6034,7 +6069,6 @@
           <w:rFonts w:ascii="Arial" w:hAnsi="Arial" w:cs="Arial"/>
           <w:color w:val="000000"/>
         </w:rPr>
-        <w:lastRenderedPageBreak/>
         <w:t>3.</w:t>
       </w:r>
       <w:r>
@@ -6732,207 +6766,155 @@
     </w:p>
     <w:p>
       <w:pPr>
-        <w:spacing w:before="120"/>
-        <w:ind w:left="454" w:hanging="454"/>
-        <w:jc w:val="both"/>
-        <w:rPr>
-          <w:rFonts w:ascii="Arial" w:hAnsi="Arial" w:cs="Arial"/>
-        </w:rPr>
-      </w:pPr>
-      <w:r>
-        <w:rPr>
-          <w:rFonts w:ascii="Arial" w:hAnsi="Arial" w:cs="Arial"/>
-        </w:rPr>
-        <w:t xml:space="preserve">5.5 - </w:t>
-      </w:r>
-      <w:r>
-        <w:rPr>
-          <w:rFonts w:ascii="Arial" w:hAnsi="Arial" w:cs="Arial"/>
-        </w:rPr>
-        <w:t>O CCP deverá ser emitido por Responsável Técnico (RT) da CONTRATADA, o qual deverá estar vinculado à mesma perante o Conselho Federal de Engenharia e Agronomia (CREA) local.</w:t>
-      </w:r>
-    </w:p>
-    <w:p>
-      <w:pPr>
-        <w:spacing w:before="120"/>
-        <w:ind w:left="454" w:hanging="454"/>
-        <w:jc w:val="both"/>
-        <w:rPr>
-          <w:rFonts w:ascii="Arial" w:hAnsi="Arial" w:cs="Arial"/>
-        </w:rPr>
-      </w:pPr>
-      <w:r>
-        <w:rPr>
-          <w:rFonts w:ascii="Arial" w:hAnsi="Arial" w:cs="Arial"/>
-        </w:rPr>
-        <w:t xml:space="preserve">5.6 - </w:t>
-      </w:r>
-      <w:r>
-        <w:rPr>
-          <w:rFonts w:ascii="Arial" w:hAnsi="Arial" w:cs="Arial"/>
-        </w:rPr>
-        <w:t xml:space="preserve">A CONTRATADA deverá disponibilizar as </w:t>
-      </w:r>
-      <w:r>
-        <w:rPr>
-          <w:rFonts w:ascii="Arial" w:hAnsi="Arial" w:cs="Arial"/>
-        </w:rPr>
-        <w:t>AMOSTRAS INICIAIS à CONTRATANTE</w:t>
-      </w:r>
-      <w:r>
-        <w:rPr>
-          <w:rFonts w:ascii="Arial" w:hAnsi="Arial" w:cs="Arial"/>
-        </w:rPr>
-        <w:t>, após a realização da etapa de controle de qualidade</w:t>
-      </w:r>
-      <w:r>
-        <w:rPr>
-          <w:rFonts w:ascii="Arial" w:hAnsi="Arial" w:cs="Arial"/>
-        </w:rPr>
-        <w:t xml:space="preserve"> e independente</w:t>
-      </w:r>
-      <w:r>
-        <w:rPr>
-          <w:rFonts w:ascii="Arial" w:hAnsi="Arial" w:cs="Arial"/>
-        </w:rPr>
-        <w:t>mente</w:t>
-      </w:r>
-      <w:r>
-        <w:rPr>
-          <w:rFonts w:ascii="Arial" w:hAnsi="Arial" w:cs="Arial"/>
-        </w:rPr>
-        <w:t xml:space="preserve"> de suas condições</w:t>
-      </w:r>
-      <w:r>
-        <w:rPr>
-          <w:rFonts w:ascii="Arial" w:hAnsi="Arial" w:cs="Arial"/>
-        </w:rPr>
-        <w:t>.</w:t>
-      </w:r>
-    </w:p>
-    <w:p>
-      <w:pPr>
-        <w:spacing w:before="120"/>
-        <w:ind w:left="454" w:hanging="454"/>
-        <w:jc w:val="both"/>
-        <w:rPr>
-          <w:rFonts w:ascii="Arial" w:hAnsi="Arial" w:cs="Arial"/>
-        </w:rPr>
-      </w:pPr>
-      <w:r>
-        <w:rPr>
-          <w:rFonts w:ascii="Arial" w:hAnsi="Arial" w:cs="Arial"/>
-        </w:rPr>
-        <w:t xml:space="preserve">5.7 - </w:t>
-      </w:r>
-      <w:r>
-        <w:rPr>
-          <w:rFonts w:ascii="Arial" w:hAnsi="Arial" w:cs="Arial"/>
-        </w:rPr>
-        <w:t>A CONTRATANTE poderá acompanhar a produção das amostras nas instalações da CONTRATADA a qualquer momento.</w:t>
-      </w:r>
-    </w:p>
-    <w:p>
-      <w:pPr>
-        <w:spacing w:before="120"/>
-        <w:ind w:left="454" w:hanging="454"/>
-        <w:jc w:val="both"/>
-        <w:rPr>
-          <w:rFonts w:ascii="Arial" w:hAnsi="Arial" w:cs="Arial"/>
-        </w:rPr>
-      </w:pPr>
-      <w:r>
-        <w:rPr>
-          <w:rFonts w:ascii="Arial" w:hAnsi="Arial" w:cs="Arial"/>
-        </w:rPr>
-        <w:t>5.</w:t>
-      </w:r>
-      <w:r>
-        <w:rPr>
-          <w:rFonts w:ascii="Arial" w:hAnsi="Arial" w:cs="Arial"/>
-        </w:rPr>
-        <w:t>8</w:t>
-      </w:r>
-      <w:r>
-        <w:rPr>
-          <w:rFonts w:ascii="Arial" w:hAnsi="Arial" w:cs="Arial"/>
-        </w:rPr>
-        <w:t xml:space="preserve"> - </w:t>
-      </w:r>
-      <w:r>
-        <w:rPr>
-          <w:rFonts w:ascii="Arial" w:hAnsi="Arial" w:cs="Arial"/>
-        </w:rPr>
-        <w:t>A CONTRATANTE, de posse do CCP e das amostras ensaiadas, emitirá parecer à CONTRATADA quanto à conformidade das amostras.</w:t>
-      </w:r>
-    </w:p>
-    <w:p>
-      <w:pPr>
         <w:shd w:val="clear" w:color="auto" w:fill="FFFFFF"/>
         <w:spacing w:before="120"/>
         <w:ind w:left="1134" w:hanging="680"/>
         <w:jc w:val="both"/>
         <w:rPr>
           <w:rFonts w:ascii="Arial" w:hAnsi="Arial" w:cs="Arial"/>
-          <w:color w:val="000000"/>
-          <w:shd w:val="clear" w:color="auto" w:fill="FFFFFF"/>
-        </w:rPr>
-      </w:pPr>
-      <w:r>
-        <w:rPr>
-          <w:rFonts w:ascii="Arial" w:hAnsi="Arial" w:cs="Arial"/>
-          <w:color w:val="000000"/>
-          <w:shd w:val="clear" w:color="auto" w:fill="FFFFFF"/>
+        </w:rPr>
+      </w:pPr>
+      <w:r>
+        <w:rPr>
+          <w:rFonts w:ascii="Arial" w:hAnsi="Arial" w:cs="Arial"/>
+        </w:rPr>
+        <w:t>5.4.2 – O CCP deve incluir planilha de registro de resultados das medições previstas no plano de inspeção. Deve ser confeccionada planilha para todas as amostras (INICIAL e do LOTE) e demais itens do LOTE, conforme especificado no plano de inspeção.</w:t>
+      </w:r>
+    </w:p>
+    <w:p>
+      <w:pPr>
+        <w:spacing w:before="120"/>
+        <w:ind w:left="454" w:hanging="454"/>
+        <w:jc w:val="both"/>
+        <w:rPr>
+          <w:rFonts w:ascii="Arial" w:hAnsi="Arial" w:cs="Arial"/>
+        </w:rPr>
+      </w:pPr>
+      <w:r>
+        <w:rPr>
+          <w:rFonts w:ascii="Arial" w:hAnsi="Arial" w:cs="Arial"/>
+        </w:rPr>
+        <w:t xml:space="preserve">5.5 - </w:t>
+      </w:r>
+      <w:r>
+        <w:rPr>
+          <w:rFonts w:ascii="Arial" w:hAnsi="Arial" w:cs="Arial"/>
+        </w:rPr>
+        <w:t>O CCP deverá ser emitido por Responsável Técnico (RT) da CONTRATADA, o qual deverá estar vinculado à mesma perante o Conselho Federal de Engenharia e Agronomia (CREA) local.</w:t>
+      </w:r>
+    </w:p>
+    <w:p>
+      <w:pPr>
+        <w:spacing w:before="120"/>
+        <w:ind w:left="454" w:hanging="454"/>
+        <w:jc w:val="both"/>
+        <w:rPr>
+          <w:rFonts w:ascii="Arial" w:hAnsi="Arial" w:cs="Arial"/>
+        </w:rPr>
+      </w:pPr>
+      <w:r>
+        <w:rPr>
+          <w:rFonts w:ascii="Arial" w:hAnsi="Arial" w:cs="Arial"/>
+        </w:rPr>
+        <w:t xml:space="preserve">5.6 - </w:t>
+      </w:r>
+      <w:r>
+        <w:rPr>
+          <w:rFonts w:ascii="Arial" w:hAnsi="Arial" w:cs="Arial"/>
+        </w:rPr>
+        <w:t xml:space="preserve">A CONTRATADA deverá disponibilizar as </w:t>
+      </w:r>
+      <w:r>
+        <w:rPr>
+          <w:rFonts w:ascii="Arial" w:hAnsi="Arial" w:cs="Arial"/>
+        </w:rPr>
+        <w:t>AMOSTRAS INICIAIS à CONTRATANTE</w:t>
+      </w:r>
+      <w:r>
+        <w:rPr>
+          <w:rFonts w:ascii="Arial" w:hAnsi="Arial" w:cs="Arial"/>
+        </w:rPr>
+        <w:t>, após a realização da etapa de controle de qualidade</w:t>
+      </w:r>
+      <w:r>
+        <w:rPr>
+          <w:rFonts w:ascii="Arial" w:hAnsi="Arial" w:cs="Arial"/>
+        </w:rPr>
+        <w:t xml:space="preserve"> e independente</w:t>
+      </w:r>
+      <w:r>
+        <w:rPr>
+          <w:rFonts w:ascii="Arial" w:hAnsi="Arial" w:cs="Arial"/>
+        </w:rPr>
+        <w:t>mente</w:t>
+      </w:r>
+      <w:r>
+        <w:rPr>
+          <w:rFonts w:ascii="Arial" w:hAnsi="Arial" w:cs="Arial"/>
+        </w:rPr>
+        <w:t xml:space="preserve"> de suas condições</w:t>
+      </w:r>
+      <w:r>
+        <w:rPr>
+          <w:rFonts w:ascii="Arial" w:hAnsi="Arial" w:cs="Arial"/>
+        </w:rPr>
+        <w:t>.</w:t>
+      </w:r>
+    </w:p>
+    <w:p>
+      <w:pPr>
+        <w:spacing w:before="120"/>
+        <w:ind w:left="454" w:hanging="454"/>
+        <w:jc w:val="both"/>
+        <w:rPr>
+          <w:rFonts w:ascii="Arial" w:hAnsi="Arial" w:cs="Arial"/>
+        </w:rPr>
+      </w:pPr>
+      <w:r>
+        <w:rPr>
+          <w:rFonts w:ascii="Arial" w:hAnsi="Arial" w:cs="Arial"/>
+        </w:rPr>
+        <w:t xml:space="preserve">5.7 - </w:t>
+      </w:r>
+      <w:r>
+        <w:rPr>
+          <w:rFonts w:ascii="Arial" w:hAnsi="Arial" w:cs="Arial"/>
+        </w:rPr>
+        <w:t>A CONTRATANTE poderá acompanhar a produção das amostras nas instalações da CONTRATADA a qualquer momento.</w:t>
+      </w:r>
+    </w:p>
+    <w:p>
+      <w:pPr>
+        <w:spacing w:before="120"/>
+        <w:ind w:left="454" w:hanging="454"/>
+        <w:jc w:val="both"/>
+        <w:rPr>
+          <w:rFonts w:ascii="Arial" w:hAnsi="Arial" w:cs="Arial"/>
+        </w:rPr>
+      </w:pPr>
+      <w:r>
+        <w:rPr>
+          <w:rFonts w:ascii="Arial" w:hAnsi="Arial" w:cs="Arial"/>
         </w:rPr>
         <w:t>5.</w:t>
       </w:r>
       <w:r>
         <w:rPr>
           <w:rFonts w:ascii="Arial" w:hAnsi="Arial" w:cs="Arial"/>
-          <w:color w:val="000000"/>
-          <w:shd w:val="clear" w:color="auto" w:fill="FFFFFF"/>
         </w:rPr>
         <w:t>8</w:t>
       </w:r>
       <w:r>
         <w:rPr>
           <w:rFonts w:ascii="Arial" w:hAnsi="Arial" w:cs="Arial"/>
-          <w:color w:val="000000"/>
-          <w:shd w:val="clear" w:color="auto" w:fill="FFFFFF"/>
-        </w:rPr>
-        <w:t>.1</w:t>
-      </w:r>
-      <w:r>
-        <w:rPr>
-          <w:rFonts w:ascii="Arial" w:hAnsi="Arial" w:cs="Arial"/>
-          <w:color w:val="000000"/>
-          <w:shd w:val="clear" w:color="auto" w:fill="FFFFFF"/>
-        </w:rPr>
-        <w:t xml:space="preserve"> – Se as </w:t>
-      </w:r>
-      <w:r>
-        <w:rPr>
-          <w:rFonts w:ascii="Arial" w:hAnsi="Arial" w:cs="Arial"/>
-          <w:color w:val="000000"/>
-          <w:shd w:val="clear" w:color="auto" w:fill="FFFFFF"/>
-        </w:rPr>
-        <w:t>amostras</w:t>
-      </w:r>
-      <w:r>
-        <w:rPr>
-          <w:rFonts w:ascii="Arial" w:hAnsi="Arial" w:cs="Arial"/>
-          <w:color w:val="000000"/>
-          <w:shd w:val="clear" w:color="auto" w:fill="FFFFFF"/>
-        </w:rPr>
-        <w:t xml:space="preserve"> não forem julgadas adequadas pela CONTRATANTE, esta emitirá um laudo </w:t>
-      </w:r>
-      <w:r>
-        <w:rPr>
-          <w:rFonts w:ascii="Arial" w:hAnsi="Arial" w:cs="Arial"/>
-          <w:color w:val="000000"/>
-          <w:shd w:val="clear" w:color="auto" w:fill="FFFFFF"/>
-        </w:rPr>
-        <w:t xml:space="preserve">de discrepâncias à CONTRATADA. </w:t>
+        </w:rPr>
+        <w:t xml:space="preserve"> - </w:t>
+      </w:r>
+      <w:r>
+        <w:rPr>
+          <w:rFonts w:ascii="Arial" w:hAnsi="Arial" w:cs="Arial"/>
+        </w:rPr>
+        <w:t>A CONTRATANTE, de posse do CCP e das amostras ensaiadas, emitirá parecer à CONTRATADA quanto à conformidade das amostras.</w:t>
       </w:r>
     </w:p>
     <w:p>
@@ -6953,7 +6935,8 @@
           <w:color w:val="000000"/>
           <w:shd w:val="clear" w:color="auto" w:fill="FFFFFF"/>
         </w:rPr>
-        <w:t>5.8.2</w:t>
+        <w:lastRenderedPageBreak/>
+        <w:t>5.</w:t>
       </w:r>
       <w:r>
         <w:rPr>
@@ -6961,7 +6944,7 @@
           <w:color w:val="000000"/>
           <w:shd w:val="clear" w:color="auto" w:fill="FFFFFF"/>
         </w:rPr>
-        <w:t xml:space="preserve"> - </w:t>
+        <w:t>8</w:t>
       </w:r>
       <w:r>
         <w:rPr>
@@ -6969,7 +6952,7 @@
           <w:color w:val="000000"/>
           <w:shd w:val="clear" w:color="auto" w:fill="FFFFFF"/>
         </w:rPr>
-        <w:t xml:space="preserve">A CONTRATADA, de posse </w:t>
+        <w:t>.1</w:t>
       </w:r>
       <w:r>
         <w:rPr>
@@ -6977,7 +6960,7 @@
           <w:color w:val="000000"/>
           <w:shd w:val="clear" w:color="auto" w:fill="FFFFFF"/>
         </w:rPr>
-        <w:t>do laudo de discrepâncias</w:t>
+        <w:t xml:space="preserve"> – Se as </w:t>
       </w:r>
       <w:r>
         <w:rPr>
@@ -6985,7 +6968,23 @@
           <w:color w:val="000000"/>
           <w:shd w:val="clear" w:color="auto" w:fill="FFFFFF"/>
         </w:rPr>
-        <w:t>, deverá reiniciar o processo de produção de amostras e submissão à CONTRATANTE, atentando-se em corrigir as discrepâncias apontadas.</w:t>
+        <w:t>amostras</w:t>
+      </w:r>
+      <w:r>
+        <w:rPr>
+          <w:rFonts w:ascii="Arial" w:hAnsi="Arial" w:cs="Arial"/>
+          <w:color w:val="000000"/>
+          <w:shd w:val="clear" w:color="auto" w:fill="FFFFFF"/>
+        </w:rPr>
+        <w:t xml:space="preserve"> não forem julgadas adequadas pela CONTRATANTE, esta emitirá um laudo </w:t>
+      </w:r>
+      <w:r>
+        <w:rPr>
+          <w:rFonts w:ascii="Arial" w:hAnsi="Arial" w:cs="Arial"/>
+          <w:color w:val="000000"/>
+          <w:shd w:val="clear" w:color="auto" w:fill="FFFFFF"/>
+        </w:rPr>
+        <w:t xml:space="preserve">de discrepâncias à CONTRATADA. </w:t>
       </w:r>
     </w:p>
     <w:p>
@@ -6995,24 +6994,18 @@
         <w:ind w:left="1134" w:hanging="680"/>
         <w:jc w:val="both"/>
         <w:rPr>
-          <w:color w:val="000000"/>
-        </w:rPr>
-      </w:pPr>
-      <w:r>
-        <w:rPr>
           <w:rFonts w:ascii="Arial" w:hAnsi="Arial" w:cs="Arial"/>
           <w:color w:val="000000"/>
           <w:shd w:val="clear" w:color="auto" w:fill="FFFFFF"/>
         </w:rPr>
-        <w:t>5.</w:t>
-      </w:r>
+      </w:pPr>
       <w:r>
         <w:rPr>
           <w:rFonts w:ascii="Arial" w:hAnsi="Arial" w:cs="Arial"/>
           <w:color w:val="000000"/>
           <w:shd w:val="clear" w:color="auto" w:fill="FFFFFF"/>
         </w:rPr>
-        <w:t>8</w:t>
+        <w:t>5.8.2</w:t>
       </w:r>
       <w:r>
         <w:rPr>
@@ -7020,7 +7013,7 @@
           <w:color w:val="000000"/>
           <w:shd w:val="clear" w:color="auto" w:fill="FFFFFF"/>
         </w:rPr>
-        <w:t>.</w:t>
+        <w:t xml:space="preserve"> - </w:t>
       </w:r>
       <w:r>
         <w:rPr>
@@ -7028,7 +7021,7 @@
           <w:color w:val="000000"/>
           <w:shd w:val="clear" w:color="auto" w:fill="FFFFFF"/>
         </w:rPr>
-        <w:t>3</w:t>
+        <w:t xml:space="preserve">A CONTRATADA, de posse </w:t>
       </w:r>
       <w:r>
         <w:rPr>
@@ -7036,7 +7029,7 @@
           <w:color w:val="000000"/>
           <w:shd w:val="clear" w:color="auto" w:fill="FFFFFF"/>
         </w:rPr>
-        <w:t xml:space="preserve"> - Se as </w:t>
+        <w:t>do laudo de discrepâncias</w:t>
       </w:r>
       <w:r>
         <w:rPr>
@@ -7044,741 +7037,7 @@
           <w:color w:val="000000"/>
           <w:shd w:val="clear" w:color="auto" w:fill="FFFFFF"/>
         </w:rPr>
-        <w:t>amostras</w:t>
-      </w:r>
-      <w:r>
-        <w:rPr>
-          <w:rFonts w:ascii="Arial" w:hAnsi="Arial" w:cs="Arial"/>
-          <w:color w:val="000000"/>
-          <w:shd w:val="clear" w:color="auto" w:fill="FFFFFF"/>
-        </w:rPr>
-        <w:t xml:space="preserve"> forem julgadas adequadas pela CONTRATANTE, a CONTRATADA receberá ordem de produção do </w:t>
-      </w:r>
-      <w:r>
-        <w:rPr>
-          <w:rFonts w:ascii="Arial" w:hAnsi="Arial" w:cs="Arial"/>
-          <w:color w:val="000000"/>
-          <w:shd w:val="clear" w:color="auto" w:fill="FFFFFF"/>
-        </w:rPr>
-        <w:t>LOTE</w:t>
-      </w:r>
-      <w:r>
-        <w:rPr>
-          <w:rFonts w:ascii="Arial" w:hAnsi="Arial" w:cs="Arial"/>
-          <w:color w:val="000000"/>
-          <w:shd w:val="clear" w:color="auto" w:fill="FFFFFF"/>
-        </w:rPr>
-        <w:t xml:space="preserve"> pela CONTRATANTE.</w:t>
-      </w:r>
-    </w:p>
-    <w:p>
-      <w:pPr>
-        <w:spacing w:before="120"/>
-        <w:ind w:left="454" w:hanging="454"/>
-        <w:jc w:val="both"/>
-        <w:rPr>
-          <w:rFonts w:ascii="Arial" w:hAnsi="Arial" w:cs="Arial"/>
-        </w:rPr>
-      </w:pPr>
-      <w:r>
-        <w:rPr>
-          <w:rFonts w:ascii="Arial" w:hAnsi="Arial" w:cs="Arial"/>
-        </w:rPr>
-        <w:lastRenderedPageBreak/>
-        <w:t>5.9 -</w:t>
-      </w:r>
-      <w:r>
-        <w:rPr>
-          <w:rFonts w:ascii="Arial" w:hAnsi="Arial" w:cs="Arial"/>
-        </w:rPr>
-        <w:tab/>
-        <w:t>A partir da aprovação da</w:t>
-      </w:r>
-      <w:r>
-        <w:rPr>
-          <w:rFonts w:ascii="Arial" w:hAnsi="Arial" w:cs="Arial"/>
-        </w:rPr>
-        <w:t>s AMOSTRAS INICIAIS</w:t>
-      </w:r>
-      <w:r>
-        <w:rPr>
-          <w:rFonts w:ascii="Arial" w:hAnsi="Arial" w:cs="Arial"/>
-        </w:rPr>
-        <w:t xml:space="preserve"> com a respectiva ordem de produção, a CONTRATADA deverá produzir o seguinte </w:t>
-      </w:r>
-      <w:r>
-        <w:rPr>
-          <w:rFonts w:ascii="Arial" w:hAnsi="Arial" w:cs="Arial"/>
-        </w:rPr>
-        <w:t>LOTE</w:t>
-      </w:r>
-      <w:r>
-        <w:rPr>
-          <w:rFonts w:ascii="Arial" w:hAnsi="Arial" w:cs="Arial"/>
-        </w:rPr>
-        <w:t xml:space="preserve"> de material</w:t>
-      </w:r>
-      <w:r>
-        <w:rPr>
-          <w:rFonts w:ascii="Arial" w:hAnsi="Arial" w:cs="Arial"/>
-        </w:rPr>
-        <w:t xml:space="preserve"> e </w:t>
-      </w:r>
-      <w:r>
-        <w:rPr>
-          <w:rFonts w:ascii="Arial" w:hAnsi="Arial" w:cs="Arial"/>
-        </w:rPr>
-        <w:t xml:space="preserve">suas </w:t>
-      </w:r>
-      <w:r>
-        <w:rPr>
-          <w:rFonts w:ascii="Arial" w:hAnsi="Arial" w:cs="Arial"/>
-        </w:rPr>
-        <w:t>AMOSTRAS DO LOTE</w:t>
-      </w:r>
-      <w:r>
-        <w:rPr>
-          <w:rFonts w:ascii="Arial" w:hAnsi="Arial" w:cs="Arial"/>
-        </w:rPr>
-        <w:t>.</w:t>
-      </w:r>
-    </w:p>
-    <w:p>
-      <w:pPr>
-        <w:spacing w:before="120"/>
-        <w:ind w:left="1134" w:hanging="680"/>
-        <w:jc w:val="both"/>
-        <w:rPr>
-          <w:rFonts w:ascii="Arial" w:hAnsi="Arial" w:cs="Arial"/>
-        </w:rPr>
-      </w:pPr>
-      <w:r>
-        <w:rPr>
-          <w:rFonts w:ascii="Arial" w:hAnsi="Arial" w:cs="Arial"/>
-        </w:rPr>
-        <w:t>5.</w:t>
-      </w:r>
-      <w:r>
-        <w:rPr>
-          <w:rFonts w:ascii="Arial" w:hAnsi="Arial" w:cs="Arial"/>
-        </w:rPr>
-        <w:t>9</w:t>
-      </w:r>
-      <w:r>
-        <w:rPr>
-          <w:rFonts w:ascii="Arial" w:hAnsi="Arial" w:cs="Arial"/>
-        </w:rPr>
-        <w:t xml:space="preserve">.1 – </w:t>
-      </w:r>
-      <w:r>
-        <w:rPr>
-          <w:rFonts w:ascii="Arial" w:hAnsi="Arial" w:cs="Arial"/>
-          <w:b/>
-          <w:bCs/>
-        </w:rPr>
-        <w:t xml:space="preserve">XXX (XXXXX) </w:t>
-      </w:r>
-      <w:r>
-        <w:rPr>
-          <w:rFonts w:ascii="Arial" w:hAnsi="Arial" w:cs="Arial"/>
-        </w:rPr>
-        <w:t>unidades do XXXXXX (DCNX-XXXX</w:t>
-      </w:r>
-      <w:r>
-        <w:rPr>
-          <w:rFonts w:ascii="Arial" w:hAnsi="Arial" w:cs="Arial"/>
-        </w:rPr>
-        <w:t xml:space="preserve">) do </w:t>
-      </w:r>
-      <w:r>
-        <w:rPr>
-          <w:rFonts w:ascii="Arial" w:hAnsi="Arial" w:cs="Arial"/>
-        </w:rPr>
-        <w:t>LOTE</w:t>
-      </w:r>
-      <w:r>
-        <w:rPr>
-          <w:rFonts w:ascii="Arial" w:hAnsi="Arial" w:cs="Arial"/>
-        </w:rPr>
-        <w:t>;</w:t>
-      </w:r>
-    </w:p>
-    <w:p>
-      <w:pPr>
-        <w:spacing w:before="120"/>
-        <w:ind w:left="1134" w:hanging="680"/>
-        <w:jc w:val="both"/>
-        <w:rPr>
-          <w:rFonts w:ascii="Arial" w:hAnsi="Arial" w:cs="Arial"/>
-        </w:rPr>
-      </w:pPr>
-      <w:r>
-        <w:rPr>
-          <w:rFonts w:ascii="Arial" w:hAnsi="Arial" w:cs="Arial"/>
-        </w:rPr>
-        <w:t>5.9</w:t>
-      </w:r>
-      <w:r>
-        <w:rPr>
-          <w:rFonts w:ascii="Arial" w:hAnsi="Arial" w:cs="Arial"/>
-        </w:rPr>
-        <w:t xml:space="preserve">.2 – </w:t>
-      </w:r>
-      <w:r>
-        <w:rPr>
-          <w:rFonts w:ascii="Arial" w:hAnsi="Arial" w:cs="Arial"/>
-          <w:b/>
-        </w:rPr>
-        <w:t>XXX</w:t>
-      </w:r>
-      <w:r>
-        <w:rPr>
-          <w:rFonts w:ascii="Arial" w:hAnsi="Arial" w:cs="Arial"/>
-        </w:rPr>
-        <w:t xml:space="preserve"> (</w:t>
-      </w:r>
-      <w:r>
-        <w:rPr>
-          <w:rFonts w:ascii="Arial" w:hAnsi="Arial" w:cs="Arial"/>
-          <w:b/>
-        </w:rPr>
-        <w:t>XXXXX</w:t>
-      </w:r>
-      <w:r>
-        <w:rPr>
-          <w:rFonts w:ascii="Arial" w:hAnsi="Arial" w:cs="Arial"/>
-        </w:rPr>
-        <w:t xml:space="preserve">) unidades XXXXXX (DCNX-XXXX) de </w:t>
-      </w:r>
-      <w:r>
-        <w:rPr>
-          <w:rFonts w:ascii="Arial" w:hAnsi="Arial" w:cs="Arial"/>
-        </w:rPr>
-        <w:t>AMOSTRAS DO LOTE</w:t>
-      </w:r>
-      <w:r>
-        <w:rPr>
-          <w:rFonts w:ascii="Arial" w:hAnsi="Arial" w:cs="Arial"/>
-        </w:rPr>
-        <w:t>;</w:t>
-      </w:r>
-    </w:p>
-    <w:p>
-      <w:pPr>
-        <w:spacing w:before="120"/>
-        <w:ind w:left="1134" w:hanging="680"/>
-        <w:jc w:val="both"/>
-        <w:rPr>
-          <w:rFonts w:ascii="Arial" w:hAnsi="Arial" w:cs="Arial"/>
-        </w:rPr>
-      </w:pPr>
-      <w:r>
-        <w:rPr>
-          <w:rFonts w:ascii="Arial" w:hAnsi="Arial" w:cs="Arial"/>
-          <w:highlight w:val="yellow"/>
-        </w:rPr>
-        <w:t>Ou</w:t>
-      </w:r>
-    </w:p>
-    <w:p>
-      <w:pPr>
-        <w:spacing w:before="120"/>
-        <w:ind w:left="1134" w:hanging="680"/>
-        <w:jc w:val="both"/>
-        <w:rPr>
-          <w:rFonts w:ascii="Arial" w:hAnsi="Arial" w:cs="Arial"/>
-        </w:rPr>
-      </w:pPr>
-      <w:r>
-        <w:rPr>
-          <w:rFonts w:ascii="Arial" w:hAnsi="Arial" w:cs="Arial"/>
-        </w:rPr>
-        <w:t>5.9.2 – AMOSTRAS DO LOTE constituídas de:</w:t>
-      </w:r>
-    </w:p>
-    <w:p>
-      <w:pPr>
-        <w:spacing w:before="120"/>
-        <w:ind w:left="1134" w:hanging="680"/>
-        <w:jc w:val="both"/>
-        <w:rPr>
-          <w:rFonts w:ascii="Arial" w:hAnsi="Arial" w:cs="Arial"/>
-        </w:rPr>
-      </w:pPr>
-      <w:r>
-        <w:rPr>
-          <w:rFonts w:ascii="Arial" w:hAnsi="Arial" w:cs="Arial"/>
-        </w:rPr>
-        <w:tab/>
-        <w:t xml:space="preserve">5.9.2.1 – XX (XXXX) </w:t>
-      </w:r>
-      <w:r>
-        <w:rPr>
-          <w:rFonts w:ascii="Arial" w:hAnsi="Arial" w:cs="Arial"/>
-        </w:rPr>
-        <w:t>unidades XXXXXX (DCNX-XXXX)</w:t>
-      </w:r>
-    </w:p>
-    <w:p>
-      <w:pPr>
-        <w:spacing w:before="120"/>
-        <w:ind w:left="1134" w:hanging="680"/>
-        <w:jc w:val="both"/>
-        <w:rPr>
-          <w:rFonts w:ascii="Arial" w:hAnsi="Arial" w:cs="Arial"/>
-        </w:rPr>
-      </w:pPr>
-      <w:r>
-        <w:rPr>
-          <w:rFonts w:ascii="Arial" w:hAnsi="Arial" w:cs="Arial"/>
-        </w:rPr>
-        <w:tab/>
-        <w:t xml:space="preserve">5.9.2.2 - XX (XXXX) </w:t>
-      </w:r>
-      <w:r>
-        <w:rPr>
-          <w:rFonts w:ascii="Arial" w:hAnsi="Arial" w:cs="Arial"/>
-        </w:rPr>
-        <w:t xml:space="preserve">unidades </w:t>
-      </w:r>
-      <w:r>
-        <w:rPr>
-          <w:rFonts w:ascii="Arial" w:hAnsi="Arial" w:cs="Arial"/>
-        </w:rPr>
-        <w:t xml:space="preserve">do componente </w:t>
-      </w:r>
-      <w:r>
-        <w:rPr>
-          <w:rFonts w:ascii="Arial" w:hAnsi="Arial" w:cs="Arial"/>
-        </w:rPr>
-        <w:t>XXXXXX</w:t>
-      </w:r>
-    </w:p>
-    <w:p>
-      <w:pPr>
-        <w:spacing w:before="120"/>
-        <w:ind w:left="454" w:hanging="454"/>
-        <w:jc w:val="both"/>
-        <w:rPr>
-          <w:rFonts w:ascii="Arial" w:hAnsi="Arial" w:cs="Arial"/>
-        </w:rPr>
-      </w:pPr>
-      <w:bookmarkStart w:id="4" w:name="_Hlk71269090"/>
-      <w:r>
-        <w:rPr>
-          <w:rFonts w:ascii="Arial" w:hAnsi="Arial" w:cs="Arial"/>
-        </w:rPr>
-        <w:t xml:space="preserve">5.10 – A CONTRATADA deverá disponibilizar o </w:t>
-      </w:r>
-      <w:r>
-        <w:rPr>
-          <w:rFonts w:ascii="Arial" w:hAnsi="Arial" w:cs="Arial"/>
-        </w:rPr>
-        <w:t xml:space="preserve">LOTE </w:t>
-      </w:r>
-      <w:r>
-        <w:rPr>
-          <w:rFonts w:ascii="Arial" w:hAnsi="Arial" w:cs="Arial"/>
-        </w:rPr>
-        <w:t xml:space="preserve">e </w:t>
-      </w:r>
-      <w:r>
-        <w:rPr>
-          <w:rFonts w:ascii="Arial" w:hAnsi="Arial" w:cs="Arial"/>
-        </w:rPr>
-        <w:t>AMOSTRAS DO LOTE</w:t>
-      </w:r>
-      <w:r>
-        <w:rPr>
-          <w:rFonts w:ascii="Arial" w:hAnsi="Arial" w:cs="Arial"/>
-        </w:rPr>
-        <w:t xml:space="preserve"> </w:t>
-      </w:r>
-      <w:r>
-        <w:rPr>
-          <w:rFonts w:ascii="Arial" w:hAnsi="Arial" w:cs="Arial"/>
-        </w:rPr>
-        <w:t>à CONTRATANTE</w:t>
-      </w:r>
-      <w:r>
-        <w:rPr>
-          <w:rFonts w:ascii="Arial" w:hAnsi="Arial" w:cs="Arial"/>
-        </w:rPr>
-        <w:t xml:space="preserve"> sem que haja distinção entre eles</w:t>
-      </w:r>
-      <w:r>
-        <w:rPr>
-          <w:rFonts w:ascii="Arial" w:hAnsi="Arial" w:cs="Arial"/>
-        </w:rPr>
-        <w:t>.</w:t>
-      </w:r>
-    </w:p>
-    <w:p>
-      <w:pPr>
-        <w:spacing w:before="120"/>
-        <w:ind w:left="454" w:hanging="454"/>
-        <w:jc w:val="both"/>
-        <w:rPr>
-          <w:rFonts w:ascii="Arial" w:hAnsi="Arial" w:cs="Arial"/>
-        </w:rPr>
-      </w:pPr>
-      <w:r>
-        <w:rPr>
-          <w:rFonts w:ascii="Arial" w:hAnsi="Arial" w:cs="Arial"/>
-        </w:rPr>
-        <w:t>5.11</w:t>
-      </w:r>
-      <w:r>
-        <w:rPr>
-          <w:rFonts w:ascii="Arial" w:hAnsi="Arial" w:cs="Arial"/>
-        </w:rPr>
-        <w:t xml:space="preserve"> – A CONTRATANTE selecionará</w:t>
-      </w:r>
-      <w:r>
-        <w:rPr>
-          <w:rFonts w:ascii="Arial" w:hAnsi="Arial" w:cs="Arial"/>
-        </w:rPr>
-        <w:t xml:space="preserve"> aleatoriamente</w:t>
-      </w:r>
-      <w:r>
-        <w:rPr>
-          <w:rFonts w:ascii="Arial" w:hAnsi="Arial" w:cs="Arial"/>
-        </w:rPr>
-        <w:t>,</w:t>
-      </w:r>
-      <w:r>
-        <w:rPr>
-          <w:rFonts w:ascii="Arial" w:hAnsi="Arial" w:cs="Arial"/>
-        </w:rPr>
-        <w:t xml:space="preserve"> do </w:t>
-      </w:r>
-      <w:r>
-        <w:rPr>
-          <w:rFonts w:ascii="Arial" w:hAnsi="Arial" w:cs="Arial"/>
-        </w:rPr>
-        <w:t>conjunto</w:t>
-      </w:r>
-      <w:r>
-        <w:rPr>
-          <w:rFonts w:ascii="Arial" w:hAnsi="Arial" w:cs="Arial"/>
-        </w:rPr>
-        <w:t xml:space="preserve"> fornecido, </w:t>
-      </w:r>
-      <w:r>
-        <w:rPr>
-          <w:rFonts w:ascii="Arial" w:hAnsi="Arial" w:cs="Arial"/>
-        </w:rPr>
-        <w:t>os materi</w:t>
-      </w:r>
-      <w:r>
-        <w:rPr>
-          <w:rFonts w:ascii="Arial" w:hAnsi="Arial" w:cs="Arial"/>
-        </w:rPr>
-        <w:t>ais que serão considerados como AMOSTRAS DO LOTE</w:t>
-      </w:r>
-      <w:r>
-        <w:rPr>
-          <w:rFonts w:ascii="Arial" w:hAnsi="Arial" w:cs="Arial"/>
-        </w:rPr>
-        <w:t xml:space="preserve"> </w:t>
-      </w:r>
-      <w:r>
-        <w:rPr>
-          <w:rFonts w:ascii="Arial" w:hAnsi="Arial" w:cs="Arial"/>
-        </w:rPr>
-        <w:t xml:space="preserve">na quantidade </w:t>
-      </w:r>
-      <w:r>
-        <w:rPr>
-          <w:rFonts w:ascii="Arial" w:hAnsi="Arial" w:cs="Arial"/>
-        </w:rPr>
-        <w:t>d</w:t>
-      </w:r>
-      <w:r>
-        <w:rPr>
-          <w:rFonts w:ascii="Arial" w:hAnsi="Arial" w:cs="Arial"/>
-        </w:rPr>
-        <w:t>o item 5.9</w:t>
-      </w:r>
-      <w:r>
-        <w:rPr>
-          <w:rFonts w:ascii="Arial" w:hAnsi="Arial" w:cs="Arial"/>
-        </w:rPr>
-        <w:t>.2</w:t>
-      </w:r>
-    </w:p>
-    <w:bookmarkEnd w:id="4"/>
-    <w:p>
-      <w:pPr>
-        <w:spacing w:before="120"/>
-        <w:ind w:left="454" w:hanging="454"/>
-        <w:jc w:val="both"/>
-        <w:rPr>
-          <w:rFonts w:ascii="Arial" w:hAnsi="Arial" w:cs="Arial"/>
-        </w:rPr>
-      </w:pPr>
-      <w:r>
-        <w:rPr>
-          <w:rFonts w:ascii="Arial" w:hAnsi="Arial" w:cs="Arial"/>
-        </w:rPr>
-        <w:t xml:space="preserve">5.12 – A CONTRATADA deverá submeter as </w:t>
-      </w:r>
-      <w:r>
-        <w:rPr>
-          <w:rFonts w:ascii="Arial" w:hAnsi="Arial" w:cs="Arial"/>
-        </w:rPr>
-        <w:t xml:space="preserve">AMOSTRAS DO LOTE </w:t>
-      </w:r>
-      <w:r>
-        <w:rPr>
-          <w:rFonts w:ascii="Arial" w:hAnsi="Arial" w:cs="Arial"/>
-        </w:rPr>
-        <w:t xml:space="preserve">(vide item 5.9.2) </w:t>
-      </w:r>
-      <w:r>
-        <w:rPr>
-          <w:rFonts w:ascii="Arial" w:hAnsi="Arial" w:cs="Arial"/>
-        </w:rPr>
-        <w:t xml:space="preserve">selecionadas pela CONTRATANTE </w:t>
-      </w:r>
-      <w:r>
-        <w:rPr>
-          <w:rFonts w:ascii="Arial" w:hAnsi="Arial" w:cs="Arial"/>
-        </w:rPr>
-        <w:t>à etapa de controle de qualidade</w:t>
-      </w:r>
-      <w:r>
-        <w:rPr>
-          <w:rFonts w:ascii="Arial" w:hAnsi="Arial" w:cs="Arial"/>
-        </w:rPr>
-        <w:t xml:space="preserve">, </w:t>
-      </w:r>
-      <w:r>
-        <w:rPr>
-          <w:rFonts w:ascii="Arial" w:hAnsi="Arial" w:cs="Arial"/>
-        </w:rPr>
-        <w:t>aplicando-se as mesmas condições do</w:t>
-      </w:r>
-      <w:r>
-        <w:rPr>
-          <w:rFonts w:ascii="Arial" w:hAnsi="Arial" w:cs="Arial"/>
-        </w:rPr>
-        <w:t xml:space="preserve"> item</w:t>
-      </w:r>
-      <w:r>
-        <w:rPr>
-          <w:rFonts w:ascii="Arial" w:hAnsi="Arial" w:cs="Arial"/>
-        </w:rPr>
-        <w:t xml:space="preserve"> </w:t>
-      </w:r>
-      <w:r>
-        <w:rPr>
-          <w:rFonts w:ascii="Arial" w:hAnsi="Arial" w:cs="Arial"/>
-          <w:b/>
-        </w:rPr>
-        <w:t>5.3</w:t>
-      </w:r>
-      <w:r>
-        <w:rPr>
-          <w:rFonts w:ascii="Arial" w:hAnsi="Arial" w:cs="Arial"/>
-        </w:rPr>
-        <w:t xml:space="preserve"> </w:t>
-      </w:r>
-      <w:r>
-        <w:rPr>
-          <w:rFonts w:ascii="Arial" w:hAnsi="Arial" w:cs="Arial"/>
-        </w:rPr>
-        <w:t>para estas amostras</w:t>
-      </w:r>
-      <w:r>
-        <w:rPr>
-          <w:rFonts w:ascii="Arial" w:hAnsi="Arial" w:cs="Arial"/>
-        </w:rPr>
-        <w:t>.</w:t>
-      </w:r>
-    </w:p>
-    <w:p>
-      <w:pPr>
-        <w:spacing w:before="120"/>
-        <w:ind w:left="454" w:hanging="454"/>
-        <w:jc w:val="both"/>
-        <w:rPr>
-          <w:rFonts w:ascii="Arial" w:hAnsi="Arial" w:cs="Arial"/>
-        </w:rPr>
-      </w:pPr>
-      <w:r>
-        <w:rPr>
-          <w:rFonts w:ascii="Arial" w:hAnsi="Arial" w:cs="Arial"/>
-        </w:rPr>
-        <w:t xml:space="preserve">5.13 - </w:t>
-      </w:r>
-      <w:r>
-        <w:rPr>
-          <w:rFonts w:ascii="Arial" w:hAnsi="Arial" w:cs="Arial"/>
-        </w:rPr>
-        <w:t>A CONTRATADA deverá submeter</w:t>
-      </w:r>
-      <w:r>
-        <w:rPr>
-          <w:rFonts w:ascii="Arial" w:hAnsi="Arial" w:cs="Arial"/>
-        </w:rPr>
-        <w:t xml:space="preserve"> </w:t>
-      </w:r>
-      <w:r>
-        <w:rPr>
-          <w:rFonts w:ascii="Arial" w:hAnsi="Arial" w:cs="Arial"/>
-          <w:b/>
-        </w:rPr>
-        <w:t xml:space="preserve">XXX </w:t>
-      </w:r>
-      <w:r>
-        <w:rPr>
-          <w:rFonts w:ascii="Arial" w:hAnsi="Arial" w:cs="Arial"/>
-          <w:b/>
-        </w:rPr>
-        <w:t>(XX)</w:t>
-      </w:r>
-      <w:r>
-        <w:rPr>
-          <w:rFonts w:ascii="Arial" w:hAnsi="Arial" w:cs="Arial"/>
-        </w:rPr>
-        <w:t xml:space="preserve"> </w:t>
-      </w:r>
-      <w:r>
-        <w:rPr>
-          <w:rFonts w:ascii="Arial" w:hAnsi="Arial" w:cs="Arial"/>
-        </w:rPr>
-        <w:t xml:space="preserve">unidades do </w:t>
-      </w:r>
-      <w:r>
-        <w:rPr>
-          <w:rFonts w:ascii="Arial" w:hAnsi="Arial" w:cs="Arial"/>
-        </w:rPr>
-        <w:t>LOTE</w:t>
-      </w:r>
-      <w:r>
-        <w:rPr>
-          <w:rFonts w:ascii="Arial" w:hAnsi="Arial" w:cs="Arial"/>
-        </w:rPr>
-        <w:t xml:space="preserve"> (vide item 5.9.1) à etapa de controle de qualidade</w:t>
-      </w:r>
-      <w:r>
-        <w:rPr>
-          <w:rFonts w:ascii="Arial" w:hAnsi="Arial" w:cs="Arial"/>
-        </w:rPr>
-        <w:t xml:space="preserve"> que não </w:t>
-      </w:r>
-      <w:r>
-        <w:rPr>
-          <w:rFonts w:ascii="Arial" w:hAnsi="Arial" w:cs="Arial"/>
-        </w:rPr>
-        <w:t>inclua</w:t>
-      </w:r>
-      <w:r>
-        <w:rPr>
-          <w:rFonts w:ascii="Arial" w:hAnsi="Arial" w:cs="Arial"/>
-        </w:rPr>
-        <w:t xml:space="preserve"> ensaios </w:t>
-      </w:r>
-      <w:r>
-        <w:rPr>
-          <w:rFonts w:ascii="Arial" w:hAnsi="Arial" w:cs="Arial"/>
-        </w:rPr>
-        <w:t>destrutivo</w:t>
-      </w:r>
-      <w:r>
-        <w:rPr>
-          <w:rFonts w:ascii="Arial" w:hAnsi="Arial" w:cs="Arial"/>
-        </w:rPr>
-        <w:t xml:space="preserve">s, </w:t>
-      </w:r>
-      <w:r>
-        <w:rPr>
-          <w:rFonts w:ascii="Arial" w:hAnsi="Arial" w:cs="Arial"/>
-        </w:rPr>
-        <w:t>anexando ao CPP o resultado dos ensaios e medições realizados por empresas acreditadas</w:t>
-      </w:r>
-      <w:r>
-        <w:rPr>
-          <w:rFonts w:ascii="Arial" w:hAnsi="Arial" w:cs="Arial"/>
-        </w:rPr>
-        <w:t>.</w:t>
-      </w:r>
-      <w:r>
-        <w:rPr>
-          <w:rFonts w:ascii="Arial" w:hAnsi="Arial" w:cs="Arial"/>
-        </w:rPr>
-        <w:t xml:space="preserve"> </w:t>
-      </w:r>
-    </w:p>
-    <w:p>
-      <w:pPr>
-        <w:spacing w:before="120"/>
-        <w:ind w:left="454" w:hanging="454"/>
-        <w:jc w:val="both"/>
-        <w:rPr>
-          <w:rFonts w:ascii="Arial" w:hAnsi="Arial" w:cs="Arial"/>
-        </w:rPr>
-      </w:pPr>
-      <w:r>
-        <w:rPr>
-          <w:rFonts w:ascii="Arial" w:hAnsi="Arial" w:cs="Arial"/>
-        </w:rPr>
-        <w:t>5.1</w:t>
-      </w:r>
-      <w:r>
-        <w:rPr>
-          <w:rFonts w:ascii="Arial" w:hAnsi="Arial" w:cs="Arial"/>
-        </w:rPr>
-        <w:t>4</w:t>
-      </w:r>
-      <w:r>
-        <w:rPr>
-          <w:rFonts w:ascii="Arial" w:hAnsi="Arial" w:cs="Arial"/>
-        </w:rPr>
-        <w:t xml:space="preserve"> </w:t>
-      </w:r>
-      <w:r>
-        <w:rPr>
-          <w:rFonts w:ascii="Arial" w:hAnsi="Arial" w:cs="Arial"/>
-        </w:rPr>
-        <w:t xml:space="preserve">- A CONTRATANTE, de posse do CCP e das </w:t>
-      </w:r>
-      <w:r>
-        <w:rPr>
-          <w:rFonts w:ascii="Arial" w:hAnsi="Arial" w:cs="Arial"/>
-        </w:rPr>
-        <w:t>AMOSTRAS DO LOTE e do LOTE</w:t>
-      </w:r>
-      <w:r>
-        <w:rPr>
-          <w:rFonts w:ascii="Arial" w:hAnsi="Arial" w:cs="Arial"/>
-        </w:rPr>
-        <w:t xml:space="preserve">, </w:t>
-      </w:r>
-      <w:r>
-        <w:rPr>
-          <w:rFonts w:ascii="Arial" w:hAnsi="Arial" w:cs="Arial"/>
-        </w:rPr>
-        <w:t xml:space="preserve">fará uma avaliação quanto à adequabilidade do processo produtivo </w:t>
-      </w:r>
-      <w:r>
-        <w:rPr>
-          <w:rFonts w:ascii="Arial" w:hAnsi="Arial" w:cs="Arial"/>
-        </w:rPr>
-        <w:t xml:space="preserve">e, conseqüentemente, do </w:t>
-      </w:r>
-      <w:r>
-        <w:rPr>
-          <w:rFonts w:ascii="Arial" w:hAnsi="Arial" w:cs="Arial"/>
-        </w:rPr>
-        <w:t>LOTE</w:t>
-      </w:r>
-      <w:r>
-        <w:rPr>
-          <w:rFonts w:ascii="Arial" w:hAnsi="Arial" w:cs="Arial"/>
-        </w:rPr>
-        <w:t>.</w:t>
+        <w:t>, deverá reiniciar o processo de produção de amostras e submissão à CONTRATANTE, atentando-se em corrigir as discrepâncias apontadas.</w:t>
       </w:r>
     </w:p>
     <w:p>
@@ -7788,174 +7047,789 @@
         <w:ind w:left="1134" w:hanging="680"/>
         <w:jc w:val="both"/>
         <w:rPr>
+          <w:color w:val="000000"/>
+        </w:rPr>
+      </w:pPr>
+      <w:r>
+        <w:rPr>
           <w:rFonts w:ascii="Arial" w:hAnsi="Arial" w:cs="Arial"/>
           <w:color w:val="000000"/>
           <w:shd w:val="clear" w:color="auto" w:fill="FFFFFF"/>
         </w:rPr>
-      </w:pPr>
+        <w:t>5.</w:t>
+      </w:r>
       <w:r>
         <w:rPr>
           <w:rFonts w:ascii="Arial" w:hAnsi="Arial" w:cs="Arial"/>
           <w:color w:val="000000"/>
           <w:shd w:val="clear" w:color="auto" w:fill="FFFFFF"/>
         </w:rPr>
+        <w:t>8</w:t>
+      </w:r>
+      <w:r>
+        <w:rPr>
+          <w:rFonts w:ascii="Arial" w:hAnsi="Arial" w:cs="Arial"/>
+          <w:color w:val="000000"/>
+          <w:shd w:val="clear" w:color="auto" w:fill="FFFFFF"/>
+        </w:rPr>
+        <w:t>.</w:t>
+      </w:r>
+      <w:r>
+        <w:rPr>
+          <w:rFonts w:ascii="Arial" w:hAnsi="Arial" w:cs="Arial"/>
+          <w:color w:val="000000"/>
+          <w:shd w:val="clear" w:color="auto" w:fill="FFFFFF"/>
+        </w:rPr>
+        <w:t>3</w:t>
+      </w:r>
+      <w:r>
+        <w:rPr>
+          <w:rFonts w:ascii="Arial" w:hAnsi="Arial" w:cs="Arial"/>
+          <w:color w:val="000000"/>
+          <w:shd w:val="clear" w:color="auto" w:fill="FFFFFF"/>
+        </w:rPr>
+        <w:t xml:space="preserve"> - Se as </w:t>
+      </w:r>
+      <w:r>
+        <w:rPr>
+          <w:rFonts w:ascii="Arial" w:hAnsi="Arial" w:cs="Arial"/>
+          <w:color w:val="000000"/>
+          <w:shd w:val="clear" w:color="auto" w:fill="FFFFFF"/>
+        </w:rPr>
+        <w:t>amostras</w:t>
+      </w:r>
+      <w:r>
+        <w:rPr>
+          <w:rFonts w:ascii="Arial" w:hAnsi="Arial" w:cs="Arial"/>
+          <w:color w:val="000000"/>
+          <w:shd w:val="clear" w:color="auto" w:fill="FFFFFF"/>
+        </w:rPr>
+        <w:t xml:space="preserve"> forem julgadas adequadas pela CONTRATANTE, a CONTRATADA receberá ordem de produção do </w:t>
+      </w:r>
+      <w:r>
+        <w:rPr>
+          <w:rFonts w:ascii="Arial" w:hAnsi="Arial" w:cs="Arial"/>
+          <w:color w:val="000000"/>
+          <w:shd w:val="clear" w:color="auto" w:fill="FFFFFF"/>
+        </w:rPr>
+        <w:t>LOTE</w:t>
+      </w:r>
+      <w:r>
+        <w:rPr>
+          <w:rFonts w:ascii="Arial" w:hAnsi="Arial" w:cs="Arial"/>
+          <w:color w:val="000000"/>
+          <w:shd w:val="clear" w:color="auto" w:fill="FFFFFF"/>
+        </w:rPr>
+        <w:t xml:space="preserve"> pela CONTRATANTE.</w:t>
+      </w:r>
+    </w:p>
+    <w:p>
+      <w:pPr>
+        <w:spacing w:before="120"/>
+        <w:ind w:left="454" w:hanging="454"/>
+        <w:jc w:val="both"/>
+        <w:rPr>
+          <w:rFonts w:ascii="Arial" w:hAnsi="Arial" w:cs="Arial"/>
+        </w:rPr>
+      </w:pPr>
+      <w:r>
+        <w:rPr>
+          <w:rFonts w:ascii="Arial" w:hAnsi="Arial" w:cs="Arial"/>
+        </w:rPr>
+        <w:t>5.9 -</w:t>
+      </w:r>
+      <w:r>
+        <w:rPr>
+          <w:rFonts w:ascii="Arial" w:hAnsi="Arial" w:cs="Arial"/>
+        </w:rPr>
+        <w:tab/>
+        <w:t>A partir da aprovação da</w:t>
+      </w:r>
+      <w:r>
+        <w:rPr>
+          <w:rFonts w:ascii="Arial" w:hAnsi="Arial" w:cs="Arial"/>
+        </w:rPr>
+        <w:t>s AMOSTRAS INICIAIS</w:t>
+      </w:r>
+      <w:r>
+        <w:rPr>
+          <w:rFonts w:ascii="Arial" w:hAnsi="Arial" w:cs="Arial"/>
+        </w:rPr>
+        <w:t xml:space="preserve"> com a respectiva ordem de produção, a CONTRATADA deverá produzir o seguinte </w:t>
+      </w:r>
+      <w:r>
+        <w:rPr>
+          <w:rFonts w:ascii="Arial" w:hAnsi="Arial" w:cs="Arial"/>
+        </w:rPr>
+        <w:t>LOTE</w:t>
+      </w:r>
+      <w:r>
+        <w:rPr>
+          <w:rFonts w:ascii="Arial" w:hAnsi="Arial" w:cs="Arial"/>
+        </w:rPr>
+        <w:t xml:space="preserve"> de material</w:t>
+      </w:r>
+      <w:r>
+        <w:rPr>
+          <w:rFonts w:ascii="Arial" w:hAnsi="Arial" w:cs="Arial"/>
+        </w:rPr>
+        <w:t xml:space="preserve"> e </w:t>
+      </w:r>
+      <w:r>
+        <w:rPr>
+          <w:rFonts w:ascii="Arial" w:hAnsi="Arial" w:cs="Arial"/>
+        </w:rPr>
+        <w:t xml:space="preserve">suas </w:t>
+      </w:r>
+      <w:r>
+        <w:rPr>
+          <w:rFonts w:ascii="Arial" w:hAnsi="Arial" w:cs="Arial"/>
+        </w:rPr>
+        <w:t>AMOSTRAS DO LOTE</w:t>
+      </w:r>
+      <w:r>
+        <w:rPr>
+          <w:rFonts w:ascii="Arial" w:hAnsi="Arial" w:cs="Arial"/>
+        </w:rPr>
+        <w:t>.</w:t>
+      </w:r>
+    </w:p>
+    <w:p>
+      <w:pPr>
+        <w:spacing w:before="120"/>
+        <w:ind w:left="1134" w:hanging="680"/>
+        <w:jc w:val="both"/>
+        <w:rPr>
+          <w:rFonts w:ascii="Arial" w:hAnsi="Arial" w:cs="Arial"/>
+        </w:rPr>
+      </w:pPr>
+      <w:r>
+        <w:rPr>
+          <w:rFonts w:ascii="Arial" w:hAnsi="Arial" w:cs="Arial"/>
+        </w:rPr>
+        <w:t>5.</w:t>
+      </w:r>
+      <w:r>
+        <w:rPr>
+          <w:rFonts w:ascii="Arial" w:hAnsi="Arial" w:cs="Arial"/>
+        </w:rPr>
+        <w:t>9</w:t>
+      </w:r>
+      <w:r>
+        <w:rPr>
+          <w:rFonts w:ascii="Arial" w:hAnsi="Arial" w:cs="Arial"/>
+        </w:rPr>
+        <w:t xml:space="preserve">.1 – </w:t>
+      </w:r>
+      <w:r>
+        <w:rPr>
+          <w:rFonts w:ascii="Arial" w:hAnsi="Arial" w:cs="Arial"/>
+          <w:b/>
+          <w:bCs/>
+        </w:rPr>
+        <w:t xml:space="preserve">XXX (XXXXX) </w:t>
+      </w:r>
+      <w:r>
+        <w:rPr>
+          <w:rFonts w:ascii="Arial" w:hAnsi="Arial" w:cs="Arial"/>
+        </w:rPr>
+        <w:t>unidades do XXXXXX (DCNX-XXXX</w:t>
+      </w:r>
+      <w:r>
+        <w:rPr>
+          <w:rFonts w:ascii="Arial" w:hAnsi="Arial" w:cs="Arial"/>
+        </w:rPr>
+        <w:t xml:space="preserve">) do </w:t>
+      </w:r>
+      <w:r>
+        <w:rPr>
+          <w:rFonts w:ascii="Arial" w:hAnsi="Arial" w:cs="Arial"/>
+        </w:rPr>
+        <w:t>LOTE</w:t>
+      </w:r>
+      <w:r>
+        <w:rPr>
+          <w:rFonts w:ascii="Arial" w:hAnsi="Arial" w:cs="Arial"/>
+        </w:rPr>
+        <w:t>;</w:t>
+      </w:r>
+    </w:p>
+    <w:p>
+      <w:pPr>
+        <w:spacing w:before="120"/>
+        <w:ind w:left="1134" w:hanging="680"/>
+        <w:jc w:val="both"/>
+        <w:rPr>
+          <w:rFonts w:ascii="Arial" w:hAnsi="Arial" w:cs="Arial"/>
+        </w:rPr>
+      </w:pPr>
+      <w:r>
+        <w:rPr>
+          <w:rFonts w:ascii="Arial" w:hAnsi="Arial" w:cs="Arial"/>
+        </w:rPr>
+        <w:t>5.9</w:t>
+      </w:r>
+      <w:r>
+        <w:rPr>
+          <w:rFonts w:ascii="Arial" w:hAnsi="Arial" w:cs="Arial"/>
+        </w:rPr>
+        <w:t xml:space="preserve">.2 – </w:t>
+      </w:r>
+      <w:r>
+        <w:rPr>
+          <w:rFonts w:ascii="Arial" w:hAnsi="Arial" w:cs="Arial"/>
+          <w:b/>
+        </w:rPr>
+        <w:t>XXX</w:t>
+      </w:r>
+      <w:r>
+        <w:rPr>
+          <w:rFonts w:ascii="Arial" w:hAnsi="Arial" w:cs="Arial"/>
+        </w:rPr>
+        <w:t xml:space="preserve"> (</w:t>
+      </w:r>
+      <w:r>
+        <w:rPr>
+          <w:rFonts w:ascii="Arial" w:hAnsi="Arial" w:cs="Arial"/>
+          <w:b/>
+        </w:rPr>
+        <w:t>XXXXX</w:t>
+      </w:r>
+      <w:r>
+        <w:rPr>
+          <w:rFonts w:ascii="Arial" w:hAnsi="Arial" w:cs="Arial"/>
+        </w:rPr>
+        <w:t xml:space="preserve">) unidades XXXXXX (DCNX-XXXX) de </w:t>
+      </w:r>
+      <w:r>
+        <w:rPr>
+          <w:rFonts w:ascii="Arial" w:hAnsi="Arial" w:cs="Arial"/>
+        </w:rPr>
+        <w:t>AMOSTRAS DO LOTE</w:t>
+      </w:r>
+      <w:r>
+        <w:rPr>
+          <w:rFonts w:ascii="Arial" w:hAnsi="Arial" w:cs="Arial"/>
+        </w:rPr>
+        <w:t>;</w:t>
+      </w:r>
+    </w:p>
+    <w:p>
+      <w:pPr>
+        <w:spacing w:before="120"/>
+        <w:ind w:left="1134" w:hanging="680"/>
+        <w:jc w:val="both"/>
+        <w:rPr>
+          <w:rFonts w:ascii="Arial" w:hAnsi="Arial" w:cs="Arial"/>
+        </w:rPr>
+      </w:pPr>
+      <w:r>
+        <w:rPr>
+          <w:rFonts w:ascii="Arial" w:hAnsi="Arial" w:cs="Arial"/>
+          <w:highlight w:val="yellow"/>
+        </w:rPr>
+        <w:t>Ou</w:t>
+      </w:r>
+    </w:p>
+    <w:p>
+      <w:pPr>
+        <w:spacing w:before="120"/>
+        <w:ind w:left="1134" w:hanging="680"/>
+        <w:jc w:val="both"/>
+        <w:rPr>
+          <w:rFonts w:ascii="Arial" w:hAnsi="Arial" w:cs="Arial"/>
+        </w:rPr>
+      </w:pPr>
+      <w:r>
+        <w:rPr>
+          <w:rFonts w:ascii="Arial" w:hAnsi="Arial" w:cs="Arial"/>
+        </w:rPr>
+        <w:t>5.9.2 – AMOSTRAS DO LOTE constituídas de:</w:t>
+      </w:r>
+    </w:p>
+    <w:p>
+      <w:pPr>
+        <w:spacing w:before="120"/>
+        <w:ind w:left="1134" w:hanging="680"/>
+        <w:jc w:val="both"/>
+        <w:rPr>
+          <w:rFonts w:ascii="Arial" w:hAnsi="Arial" w:cs="Arial"/>
+        </w:rPr>
+      </w:pPr>
+      <w:r>
+        <w:rPr>
+          <w:rFonts w:ascii="Arial" w:hAnsi="Arial" w:cs="Arial"/>
+        </w:rPr>
+        <w:tab/>
+        <w:t xml:space="preserve">5.9.2.1 – XX (XXXX) </w:t>
+      </w:r>
+      <w:r>
+        <w:rPr>
+          <w:rFonts w:ascii="Arial" w:hAnsi="Arial" w:cs="Arial"/>
+        </w:rPr>
+        <w:t>unidades XXXXXX (DCNX-XXXX)</w:t>
+      </w:r>
+    </w:p>
+    <w:p>
+      <w:pPr>
+        <w:spacing w:before="120"/>
+        <w:ind w:left="1134" w:hanging="680"/>
+        <w:jc w:val="both"/>
+        <w:rPr>
+          <w:rFonts w:ascii="Arial" w:hAnsi="Arial" w:cs="Arial"/>
+        </w:rPr>
+      </w:pPr>
+      <w:r>
+        <w:rPr>
+          <w:rFonts w:ascii="Arial" w:hAnsi="Arial" w:cs="Arial"/>
+        </w:rPr>
+        <w:tab/>
+        <w:t xml:space="preserve">5.9.2.2 - XX (XXXX) </w:t>
+      </w:r>
+      <w:r>
+        <w:rPr>
+          <w:rFonts w:ascii="Arial" w:hAnsi="Arial" w:cs="Arial"/>
+        </w:rPr>
+        <w:t xml:space="preserve">unidades </w:t>
+      </w:r>
+      <w:r>
+        <w:rPr>
+          <w:rFonts w:ascii="Arial" w:hAnsi="Arial" w:cs="Arial"/>
+        </w:rPr>
+        <w:t xml:space="preserve">do componente </w:t>
+      </w:r>
+      <w:r>
+        <w:rPr>
+          <w:rFonts w:ascii="Arial" w:hAnsi="Arial" w:cs="Arial"/>
+        </w:rPr>
+        <w:t>XXXXXX</w:t>
+      </w:r>
+    </w:p>
+    <w:p>
+      <w:pPr>
+        <w:spacing w:before="120"/>
+        <w:ind w:left="454" w:hanging="454"/>
+        <w:jc w:val="both"/>
+        <w:rPr>
+          <w:rFonts w:ascii="Arial" w:hAnsi="Arial" w:cs="Arial"/>
+        </w:rPr>
+      </w:pPr>
+      <w:bookmarkStart w:id="4" w:name="_Hlk71269090"/>
+      <w:r>
+        <w:rPr>
+          <w:rFonts w:ascii="Arial" w:hAnsi="Arial" w:cs="Arial"/>
+        </w:rPr>
+        <w:t xml:space="preserve">5.10 – A CONTRATADA deverá disponibilizar o </w:t>
+      </w:r>
+      <w:r>
+        <w:rPr>
+          <w:rFonts w:ascii="Arial" w:hAnsi="Arial" w:cs="Arial"/>
+        </w:rPr>
+        <w:t xml:space="preserve">LOTE </w:t>
+      </w:r>
+      <w:r>
+        <w:rPr>
+          <w:rFonts w:ascii="Arial" w:hAnsi="Arial" w:cs="Arial"/>
+        </w:rPr>
+        <w:t xml:space="preserve">e </w:t>
+      </w:r>
+      <w:r>
+        <w:rPr>
+          <w:rFonts w:ascii="Arial" w:hAnsi="Arial" w:cs="Arial"/>
+        </w:rPr>
+        <w:t>AMOSTRAS DO LOTE</w:t>
+      </w:r>
+      <w:r>
+        <w:rPr>
+          <w:rFonts w:ascii="Arial" w:hAnsi="Arial" w:cs="Arial"/>
+        </w:rPr>
+        <w:t xml:space="preserve"> </w:t>
+      </w:r>
+      <w:r>
+        <w:rPr>
+          <w:rFonts w:ascii="Arial" w:hAnsi="Arial" w:cs="Arial"/>
+        </w:rPr>
+        <w:t>à CONTRATANTE</w:t>
+      </w:r>
+      <w:r>
+        <w:rPr>
+          <w:rFonts w:ascii="Arial" w:hAnsi="Arial" w:cs="Arial"/>
+        </w:rPr>
+        <w:t xml:space="preserve"> sem que haja distinção entre eles</w:t>
+      </w:r>
+      <w:r>
+        <w:rPr>
+          <w:rFonts w:ascii="Arial" w:hAnsi="Arial" w:cs="Arial"/>
+        </w:rPr>
+        <w:t>.</w:t>
+      </w:r>
+    </w:p>
+    <w:p>
+      <w:pPr>
+        <w:spacing w:before="120"/>
+        <w:ind w:left="454" w:hanging="454"/>
+        <w:jc w:val="both"/>
+        <w:rPr>
+          <w:rFonts w:ascii="Arial" w:hAnsi="Arial" w:cs="Arial"/>
+        </w:rPr>
+      </w:pPr>
+      <w:r>
+        <w:rPr>
+          <w:rFonts w:ascii="Arial" w:hAnsi="Arial" w:cs="Arial"/>
+        </w:rPr>
+        <w:t>5.11</w:t>
+      </w:r>
+      <w:r>
+        <w:rPr>
+          <w:rFonts w:ascii="Arial" w:hAnsi="Arial" w:cs="Arial"/>
+        </w:rPr>
+        <w:t xml:space="preserve"> – A CONTRATANTE selecionará</w:t>
+      </w:r>
+      <w:r>
+        <w:rPr>
+          <w:rFonts w:ascii="Arial" w:hAnsi="Arial" w:cs="Arial"/>
+        </w:rPr>
+        <w:t xml:space="preserve"> aleatoriamente</w:t>
+      </w:r>
+      <w:r>
+        <w:rPr>
+          <w:rFonts w:ascii="Arial" w:hAnsi="Arial" w:cs="Arial"/>
+        </w:rPr>
+        <w:t>,</w:t>
+      </w:r>
+      <w:r>
+        <w:rPr>
+          <w:rFonts w:ascii="Arial" w:hAnsi="Arial" w:cs="Arial"/>
+        </w:rPr>
+        <w:t xml:space="preserve"> do </w:t>
+      </w:r>
+      <w:r>
+        <w:rPr>
+          <w:rFonts w:ascii="Arial" w:hAnsi="Arial" w:cs="Arial"/>
+        </w:rPr>
+        <w:t>conjunto</w:t>
+      </w:r>
+      <w:r>
+        <w:rPr>
+          <w:rFonts w:ascii="Arial" w:hAnsi="Arial" w:cs="Arial"/>
+        </w:rPr>
+        <w:t xml:space="preserve"> fornecido, </w:t>
+      </w:r>
+      <w:r>
+        <w:rPr>
+          <w:rFonts w:ascii="Arial" w:hAnsi="Arial" w:cs="Arial"/>
+        </w:rPr>
+        <w:t>os materi</w:t>
+      </w:r>
+      <w:r>
+        <w:rPr>
+          <w:rFonts w:ascii="Arial" w:hAnsi="Arial" w:cs="Arial"/>
+        </w:rPr>
+        <w:t>ais que serão considerados como AMOSTRAS DO LOTE</w:t>
+      </w:r>
+      <w:r>
+        <w:rPr>
+          <w:rFonts w:ascii="Arial" w:hAnsi="Arial" w:cs="Arial"/>
+        </w:rPr>
+        <w:t xml:space="preserve"> </w:t>
+      </w:r>
+      <w:r>
+        <w:rPr>
+          <w:rFonts w:ascii="Arial" w:hAnsi="Arial" w:cs="Arial"/>
+        </w:rPr>
+        <w:t xml:space="preserve">na quantidade </w:t>
+      </w:r>
+      <w:r>
+        <w:rPr>
+          <w:rFonts w:ascii="Arial" w:hAnsi="Arial" w:cs="Arial"/>
+        </w:rPr>
+        <w:t>d</w:t>
+      </w:r>
+      <w:r>
+        <w:rPr>
+          <w:rFonts w:ascii="Arial" w:hAnsi="Arial" w:cs="Arial"/>
+        </w:rPr>
+        <w:t>o item 5.9</w:t>
+      </w:r>
+      <w:r>
+        <w:rPr>
+          <w:rFonts w:ascii="Arial" w:hAnsi="Arial" w:cs="Arial"/>
+        </w:rPr>
+        <w:t>.2</w:t>
+      </w:r>
+    </w:p>
+    <w:bookmarkEnd w:id="4"/>
+    <w:p>
+      <w:pPr>
+        <w:spacing w:before="120"/>
+        <w:ind w:left="454" w:hanging="454"/>
+        <w:jc w:val="both"/>
+        <w:rPr>
+          <w:rFonts w:ascii="Arial" w:hAnsi="Arial" w:cs="Arial"/>
+        </w:rPr>
+      </w:pPr>
+      <w:r>
+        <w:rPr>
+          <w:rFonts w:ascii="Arial" w:hAnsi="Arial" w:cs="Arial"/>
+        </w:rPr>
+        <w:t xml:space="preserve">5.12 – A CONTRATADA deverá submeter as </w:t>
+      </w:r>
+      <w:r>
+        <w:rPr>
+          <w:rFonts w:ascii="Arial" w:hAnsi="Arial" w:cs="Arial"/>
+        </w:rPr>
+        <w:t xml:space="preserve">AMOSTRAS DO LOTE </w:t>
+      </w:r>
+      <w:r>
+        <w:rPr>
+          <w:rFonts w:ascii="Arial" w:hAnsi="Arial" w:cs="Arial"/>
+        </w:rPr>
+        <w:t xml:space="preserve">(vide item 5.9.2) </w:t>
+      </w:r>
+      <w:r>
+        <w:rPr>
+          <w:rFonts w:ascii="Arial" w:hAnsi="Arial" w:cs="Arial"/>
+        </w:rPr>
+        <w:t xml:space="preserve">selecionadas pela CONTRATANTE </w:t>
+      </w:r>
+      <w:r>
+        <w:rPr>
+          <w:rFonts w:ascii="Arial" w:hAnsi="Arial" w:cs="Arial"/>
+        </w:rPr>
+        <w:t>à etapa de controle de qualidade</w:t>
+      </w:r>
+      <w:r>
+        <w:rPr>
+          <w:rFonts w:ascii="Arial" w:hAnsi="Arial" w:cs="Arial"/>
+        </w:rPr>
+        <w:t xml:space="preserve">, </w:t>
+      </w:r>
+      <w:r>
+        <w:rPr>
+          <w:rFonts w:ascii="Arial" w:hAnsi="Arial" w:cs="Arial"/>
+        </w:rPr>
+        <w:t>aplicando-se as mesmas condições do</w:t>
+      </w:r>
+      <w:r>
+        <w:rPr>
+          <w:rFonts w:ascii="Arial" w:hAnsi="Arial" w:cs="Arial"/>
+        </w:rPr>
+        <w:t xml:space="preserve"> item</w:t>
+      </w:r>
+      <w:r>
+        <w:rPr>
+          <w:rFonts w:ascii="Arial" w:hAnsi="Arial" w:cs="Arial"/>
+        </w:rPr>
+        <w:t xml:space="preserve"> </w:t>
+      </w:r>
+      <w:r>
+        <w:rPr>
+          <w:rFonts w:ascii="Arial" w:hAnsi="Arial" w:cs="Arial"/>
+          <w:b/>
+        </w:rPr>
+        <w:t>5.3</w:t>
+      </w:r>
+      <w:r>
+        <w:rPr>
+          <w:rFonts w:ascii="Arial" w:hAnsi="Arial" w:cs="Arial"/>
+        </w:rPr>
+        <w:t xml:space="preserve"> </w:t>
+      </w:r>
+      <w:r>
+        <w:rPr>
+          <w:rFonts w:ascii="Arial" w:hAnsi="Arial" w:cs="Arial"/>
+        </w:rPr>
+        <w:t>para estas amostras</w:t>
+      </w:r>
+      <w:r>
+        <w:rPr>
+          <w:rFonts w:ascii="Arial" w:hAnsi="Arial" w:cs="Arial"/>
+        </w:rPr>
+        <w:t>.</w:t>
+      </w:r>
+    </w:p>
+    <w:p>
+      <w:pPr>
+        <w:spacing w:before="120"/>
+        <w:ind w:left="454" w:hanging="454"/>
+        <w:jc w:val="both"/>
+        <w:rPr>
+          <w:rFonts w:ascii="Arial" w:hAnsi="Arial" w:cs="Arial"/>
+        </w:rPr>
+      </w:pPr>
+      <w:r>
+        <w:rPr>
+          <w:rFonts w:ascii="Arial" w:hAnsi="Arial" w:cs="Arial"/>
+        </w:rPr>
+        <w:t xml:space="preserve">5.13 - </w:t>
+      </w:r>
+      <w:r>
+        <w:rPr>
+          <w:rFonts w:ascii="Arial" w:hAnsi="Arial" w:cs="Arial"/>
+        </w:rPr>
+        <w:t>A CONTRATADA deverá submeter</w:t>
+      </w:r>
+      <w:r>
+        <w:rPr>
+          <w:rFonts w:ascii="Arial" w:hAnsi="Arial" w:cs="Arial"/>
+        </w:rPr>
+        <w:t xml:space="preserve"> </w:t>
+      </w:r>
+      <w:r>
+        <w:rPr>
+          <w:rFonts w:ascii="Arial" w:hAnsi="Arial" w:cs="Arial"/>
+          <w:b/>
+        </w:rPr>
+        <w:t xml:space="preserve">XXX </w:t>
+      </w:r>
+      <w:r>
+        <w:rPr>
+          <w:rFonts w:ascii="Arial" w:hAnsi="Arial" w:cs="Arial"/>
+          <w:b/>
+        </w:rPr>
+        <w:t>(XX)</w:t>
+      </w:r>
+      <w:r>
+        <w:rPr>
+          <w:rFonts w:ascii="Arial" w:hAnsi="Arial" w:cs="Arial"/>
+        </w:rPr>
+        <w:t xml:space="preserve"> </w:t>
+      </w:r>
+      <w:r>
+        <w:rPr>
+          <w:rFonts w:ascii="Arial" w:hAnsi="Arial" w:cs="Arial"/>
+        </w:rPr>
+        <w:t xml:space="preserve">unidades do </w:t>
+      </w:r>
+      <w:r>
+        <w:rPr>
+          <w:rFonts w:ascii="Arial" w:hAnsi="Arial" w:cs="Arial"/>
+        </w:rPr>
+        <w:t>LOTE</w:t>
+      </w:r>
+      <w:r>
+        <w:rPr>
+          <w:rFonts w:ascii="Arial" w:hAnsi="Arial" w:cs="Arial"/>
+        </w:rPr>
+        <w:t xml:space="preserve"> (vide item 5.9.1) à etapa de controle de qualidade</w:t>
+      </w:r>
+      <w:r>
+        <w:rPr>
+          <w:rFonts w:ascii="Arial" w:hAnsi="Arial" w:cs="Arial"/>
+        </w:rPr>
+        <w:t xml:space="preserve"> que não </w:t>
+      </w:r>
+      <w:r>
+        <w:rPr>
+          <w:rFonts w:ascii="Arial" w:hAnsi="Arial" w:cs="Arial"/>
+        </w:rPr>
+        <w:t>inclua</w:t>
+      </w:r>
+      <w:r>
+        <w:rPr>
+          <w:rFonts w:ascii="Arial" w:hAnsi="Arial" w:cs="Arial"/>
+        </w:rPr>
+        <w:t xml:space="preserve"> ensaios </w:t>
+      </w:r>
+      <w:r>
+        <w:rPr>
+          <w:rFonts w:ascii="Arial" w:hAnsi="Arial" w:cs="Arial"/>
+        </w:rPr>
+        <w:t>destrutivo</w:t>
+      </w:r>
+      <w:r>
+        <w:rPr>
+          <w:rFonts w:ascii="Arial" w:hAnsi="Arial" w:cs="Arial"/>
+        </w:rPr>
+        <w:t xml:space="preserve">s, </w:t>
+      </w:r>
+      <w:r>
+        <w:rPr>
+          <w:rFonts w:ascii="Arial" w:hAnsi="Arial" w:cs="Arial"/>
+        </w:rPr>
+        <w:t>anexando ao CPP o resultado dos ensaios e medições realizados por empresas acreditadas</w:t>
+      </w:r>
+      <w:r>
+        <w:rPr>
+          <w:rFonts w:ascii="Arial" w:hAnsi="Arial" w:cs="Arial"/>
+        </w:rPr>
+        <w:t>.</w:t>
+      </w:r>
+      <w:r>
+        <w:rPr>
+          <w:rFonts w:ascii="Arial" w:hAnsi="Arial" w:cs="Arial"/>
+        </w:rPr>
+        <w:t xml:space="preserve"> </w:t>
+      </w:r>
+    </w:p>
+    <w:p>
+      <w:pPr>
+        <w:spacing w:before="120"/>
+        <w:ind w:left="454" w:hanging="454"/>
+        <w:jc w:val="both"/>
+        <w:rPr>
+          <w:rFonts w:ascii="Arial" w:hAnsi="Arial" w:cs="Arial"/>
+        </w:rPr>
+      </w:pPr>
+      <w:r>
+        <w:rPr>
+          <w:rFonts w:ascii="Arial" w:hAnsi="Arial" w:cs="Arial"/>
+        </w:rPr>
         <w:t>5.1</w:t>
       </w:r>
       <w:r>
         <w:rPr>
           <w:rFonts w:ascii="Arial" w:hAnsi="Arial" w:cs="Arial"/>
-          <w:color w:val="000000"/>
-          <w:shd w:val="clear" w:color="auto" w:fill="FFFFFF"/>
         </w:rPr>
         <w:t>4</w:t>
       </w:r>
       <w:r>
         <w:rPr>
           <w:rFonts w:ascii="Arial" w:hAnsi="Arial" w:cs="Arial"/>
-          <w:color w:val="000000"/>
-          <w:shd w:val="clear" w:color="auto" w:fill="FFFFFF"/>
-        </w:rPr>
-        <w:t xml:space="preserve">.1 </w:t>
-      </w:r>
-      <w:r>
-        <w:rPr>
-          <w:rFonts w:ascii="Arial" w:hAnsi="Arial" w:cs="Arial"/>
-          <w:color w:val="000000"/>
-          <w:shd w:val="clear" w:color="auto" w:fill="FFFFFF"/>
-        </w:rPr>
-        <w:t xml:space="preserve">– Se as </w:t>
-      </w:r>
-      <w:r>
-        <w:rPr>
-          <w:rFonts w:ascii="Arial" w:hAnsi="Arial" w:cs="Arial"/>
-          <w:color w:val="000000"/>
-          <w:shd w:val="clear" w:color="auto" w:fill="FFFFFF"/>
-        </w:rPr>
-        <w:t>AMOSTRAS DO LOTE</w:t>
-      </w:r>
-      <w:r>
-        <w:rPr>
-          <w:rFonts w:ascii="Arial" w:hAnsi="Arial" w:cs="Arial"/>
-          <w:color w:val="000000"/>
-          <w:shd w:val="clear" w:color="auto" w:fill="FFFFFF"/>
-        </w:rPr>
-        <w:t xml:space="preserve"> não forem julgadas adequadas pela CONTRATANTE, esta emitirá um laudo de discrepâncias à CONTRATADA</w:t>
-      </w:r>
-      <w:r>
-        <w:rPr>
-          <w:rFonts w:ascii="Arial" w:hAnsi="Arial" w:cs="Arial"/>
-          <w:color w:val="000000"/>
-          <w:shd w:val="clear" w:color="auto" w:fill="FFFFFF"/>
-        </w:rPr>
-        <w:t xml:space="preserve"> com a descrição das falhas verificadas perante os requisitos do DCN</w:t>
-      </w:r>
-      <w:r>
-        <w:rPr>
-          <w:rFonts w:ascii="Arial" w:hAnsi="Arial" w:cs="Arial"/>
-          <w:color w:val="000000"/>
-          <w:shd w:val="clear" w:color="auto" w:fill="FFFFFF"/>
-        </w:rPr>
-        <w:t xml:space="preserve">. A CONTRATADA, de posse deste laudo, deverá reiniciar o processo de produção/adequação do </w:t>
-      </w:r>
-      <w:r>
-        <w:rPr>
-          <w:rFonts w:ascii="Arial" w:hAnsi="Arial" w:cs="Arial"/>
-          <w:color w:val="000000"/>
-          <w:shd w:val="clear" w:color="auto" w:fill="FFFFFF"/>
+        </w:rPr>
+        <w:t xml:space="preserve"> </w:t>
+      </w:r>
+      <w:r>
+        <w:rPr>
+          <w:rFonts w:ascii="Arial" w:hAnsi="Arial" w:cs="Arial"/>
+        </w:rPr>
+        <w:t xml:space="preserve">- A CONTRATANTE, de posse do CCP e das </w:t>
+      </w:r>
+      <w:r>
+        <w:rPr>
+          <w:rFonts w:ascii="Arial" w:hAnsi="Arial" w:cs="Arial"/>
+        </w:rPr>
+        <w:t>AMOSTRAS DO LOTE e do LOTE</w:t>
+      </w:r>
+      <w:r>
+        <w:rPr>
+          <w:rFonts w:ascii="Arial" w:hAnsi="Arial" w:cs="Arial"/>
+        </w:rPr>
+        <w:t xml:space="preserve">, </w:t>
+      </w:r>
+      <w:r>
+        <w:rPr>
+          <w:rFonts w:ascii="Arial" w:hAnsi="Arial" w:cs="Arial"/>
+        </w:rPr>
+        <w:t xml:space="preserve">fará uma avaliação quanto à adequabilidade do processo produtivo </w:t>
+      </w:r>
+      <w:r>
+        <w:rPr>
+          <w:rFonts w:ascii="Arial" w:hAnsi="Arial" w:cs="Arial"/>
+        </w:rPr>
+        <w:t xml:space="preserve">e, conseqüentemente, do </w:t>
+      </w:r>
+      <w:r>
+        <w:rPr>
+          <w:rFonts w:ascii="Arial" w:hAnsi="Arial" w:cs="Arial"/>
         </w:rPr>
         <w:t>LOTE</w:t>
       </w:r>
       <w:r>
         <w:rPr>
           <w:rFonts w:ascii="Arial" w:hAnsi="Arial" w:cs="Arial"/>
-          <w:color w:val="000000"/>
-          <w:shd w:val="clear" w:color="auto" w:fill="FFFFFF"/>
-        </w:rPr>
-        <w:t xml:space="preserve"> </w:t>
-      </w:r>
-      <w:r>
-        <w:rPr>
-          <w:rFonts w:ascii="Arial" w:hAnsi="Arial" w:cs="Arial"/>
-          <w:color w:val="000000"/>
-          <w:shd w:val="clear" w:color="auto" w:fill="FFFFFF"/>
-        </w:rPr>
-        <w:t>e AMOSTRAS DO LOTE para</w:t>
-      </w:r>
-      <w:r>
-        <w:rPr>
-          <w:rFonts w:ascii="Arial" w:hAnsi="Arial" w:cs="Arial"/>
-          <w:color w:val="000000"/>
-          <w:shd w:val="clear" w:color="auto" w:fill="FFFFFF"/>
-        </w:rPr>
-        <w:t xml:space="preserve"> </w:t>
-      </w:r>
-      <w:r>
-        <w:rPr>
-          <w:rFonts w:ascii="Arial" w:hAnsi="Arial" w:cs="Arial"/>
-          <w:color w:val="000000"/>
-          <w:shd w:val="clear" w:color="auto" w:fill="FFFFFF"/>
-        </w:rPr>
-        <w:t>res</w:t>
-      </w:r>
-      <w:r>
-        <w:rPr>
-          <w:rFonts w:ascii="Arial" w:hAnsi="Arial" w:cs="Arial"/>
-          <w:color w:val="000000"/>
-          <w:shd w:val="clear" w:color="auto" w:fill="FFFFFF"/>
-        </w:rPr>
-        <w:t>submissão à CONTRATANTE, atentando-se em corrigir as discrepâncias apontadas</w:t>
-      </w:r>
-      <w:r>
-        <w:rPr>
-          <w:rFonts w:ascii="Arial" w:hAnsi="Arial" w:cs="Arial"/>
-          <w:color w:val="000000"/>
-          <w:shd w:val="clear" w:color="auto" w:fill="FFFFFF"/>
-        </w:rPr>
-        <w:t xml:space="preserve"> e </w:t>
-      </w:r>
-      <w:r>
-        <w:rPr>
-          <w:rFonts w:ascii="Arial" w:hAnsi="Arial" w:cs="Arial"/>
-        </w:rPr>
-        <w:t xml:space="preserve">anexando ao CPP o resultado dos ensaios e </w:t>
-      </w:r>
-      <w:r>
-        <w:rPr>
-          <w:rFonts w:ascii="Arial" w:hAnsi="Arial" w:cs="Arial"/>
-        </w:rPr>
-        <w:t>medições realizadas por empresas acreditadas para a nova entrega</w:t>
-      </w:r>
-      <w:r>
-        <w:rPr>
-          <w:rFonts w:ascii="Arial" w:hAnsi="Arial" w:cs="Arial"/>
-          <w:color w:val="000000"/>
-          <w:shd w:val="clear" w:color="auto" w:fill="FFFFFF"/>
         </w:rPr>
         <w:t>.</w:t>
-      </w:r>
-      <w:r>
-        <w:rPr>
-          <w:rFonts w:ascii="Arial" w:hAnsi="Arial" w:cs="Arial"/>
-          <w:color w:val="000000"/>
-          <w:shd w:val="clear" w:color="auto" w:fill="FFFFFF"/>
-        </w:rPr>
-        <w:t xml:space="preserve"> A produção/adequação do </w:t>
-      </w:r>
-      <w:r>
-        <w:rPr>
-          <w:rFonts w:ascii="Arial" w:hAnsi="Arial" w:cs="Arial"/>
-          <w:color w:val="000000"/>
-          <w:shd w:val="clear" w:color="auto" w:fill="FFFFFF"/>
-        </w:rPr>
-        <w:t>LOTE</w:t>
-      </w:r>
-      <w:r>
-        <w:rPr>
-          <w:rFonts w:ascii="Arial" w:hAnsi="Arial" w:cs="Arial"/>
-          <w:color w:val="000000"/>
-          <w:shd w:val="clear" w:color="auto" w:fill="FFFFFF"/>
-        </w:rPr>
-        <w:t xml:space="preserve"> e AMOSTRAS DO LOTE pela CONTRATADA não deve acarretar em custos adicionais à CONTRATANTE.</w:t>
       </w:r>
     </w:p>
     <w:p>
@@ -7970,7 +7844,6 @@
           <w:shd w:val="clear" w:color="auto" w:fill="FFFFFF"/>
         </w:rPr>
       </w:pPr>
-      <w:bookmarkStart w:id="5" w:name="_Hlk71272725"/>
       <w:r>
         <w:rPr>
           <w:rFonts w:ascii="Arial" w:hAnsi="Arial" w:cs="Arial"/>
@@ -7993,7 +7866,7 @@
           <w:color w:val="000000"/>
           <w:shd w:val="clear" w:color="auto" w:fill="FFFFFF"/>
         </w:rPr>
-        <w:t xml:space="preserve">.2 – Se as </w:t>
+        <w:t xml:space="preserve">.1 </w:t>
       </w:r>
       <w:r>
         <w:rPr>
@@ -8001,6 +7874,14 @@
           <w:color w:val="000000"/>
           <w:shd w:val="clear" w:color="auto" w:fill="FFFFFF"/>
         </w:rPr>
+        <w:t xml:space="preserve">– Se as </w:t>
+      </w:r>
+      <w:r>
+        <w:rPr>
+          <w:rFonts w:ascii="Arial" w:hAnsi="Arial" w:cs="Arial"/>
+          <w:color w:val="000000"/>
+          <w:shd w:val="clear" w:color="auto" w:fill="FFFFFF"/>
+        </w:rPr>
         <w:t>AMOSTRAS DO LOTE</w:t>
       </w:r>
       <w:r>
@@ -8009,6 +7890,38 @@
           <w:color w:val="000000"/>
           <w:shd w:val="clear" w:color="auto" w:fill="FFFFFF"/>
         </w:rPr>
+        <w:t xml:space="preserve"> não forem julgadas adequadas pela CONTRATANTE, esta emitirá um laudo de discrepâncias à CONTRATADA</w:t>
+      </w:r>
+      <w:r>
+        <w:rPr>
+          <w:rFonts w:ascii="Arial" w:hAnsi="Arial" w:cs="Arial"/>
+          <w:color w:val="000000"/>
+          <w:shd w:val="clear" w:color="auto" w:fill="FFFFFF"/>
+        </w:rPr>
+        <w:t xml:space="preserve"> com a descrição das falhas verificadas perante os requisitos do DCN</w:t>
+      </w:r>
+      <w:r>
+        <w:rPr>
+          <w:rFonts w:ascii="Arial" w:hAnsi="Arial" w:cs="Arial"/>
+          <w:color w:val="000000"/>
+          <w:shd w:val="clear" w:color="auto" w:fill="FFFFFF"/>
+        </w:rPr>
+        <w:t xml:space="preserve">. A CONTRATADA, de posse deste laudo, deverá reiniciar o processo de produção/adequação do </w:t>
+      </w:r>
+      <w:r>
+        <w:rPr>
+          <w:rFonts w:ascii="Arial" w:hAnsi="Arial" w:cs="Arial"/>
+          <w:color w:val="000000"/>
+          <w:shd w:val="clear" w:color="auto" w:fill="FFFFFF"/>
+        </w:rPr>
+        <w:t>LOTE</w:t>
+      </w:r>
+      <w:r>
+        <w:rPr>
+          <w:rFonts w:ascii="Arial" w:hAnsi="Arial" w:cs="Arial"/>
+          <w:color w:val="000000"/>
+          <w:shd w:val="clear" w:color="auto" w:fill="FFFFFF"/>
+        </w:rPr>
         <w:t xml:space="preserve"> </w:t>
       </w:r>
       <w:r>
@@ -8017,7 +7930,7 @@
           <w:color w:val="000000"/>
           <w:shd w:val="clear" w:color="auto" w:fill="FFFFFF"/>
         </w:rPr>
-        <w:t xml:space="preserve">e LOTE </w:t>
+        <w:t>e AMOSTRAS DO LOTE para</w:t>
       </w:r>
       <w:r>
         <w:rPr>
@@ -8025,7 +7938,75 @@
           <w:color w:val="000000"/>
           <w:shd w:val="clear" w:color="auto" w:fill="FFFFFF"/>
         </w:rPr>
-        <w:t>forem consideradas adequadas, o OBJETO será considerado entregue, cumprindo-se o previsto no item CONDIÇÕES DE ENTREGA do presente RTL.</w:t>
+        <w:t xml:space="preserve"> </w:t>
+      </w:r>
+      <w:r>
+        <w:rPr>
+          <w:rFonts w:ascii="Arial" w:hAnsi="Arial" w:cs="Arial"/>
+          <w:color w:val="000000"/>
+          <w:shd w:val="clear" w:color="auto" w:fill="FFFFFF"/>
+        </w:rPr>
+        <w:t>res</w:t>
+      </w:r>
+      <w:r>
+        <w:rPr>
+          <w:rFonts w:ascii="Arial" w:hAnsi="Arial" w:cs="Arial"/>
+          <w:color w:val="000000"/>
+          <w:shd w:val="clear" w:color="auto" w:fill="FFFFFF"/>
+        </w:rPr>
+        <w:t>submissão à CONTRATANTE, atentando-se em corrigir as discrepâncias apontadas</w:t>
+      </w:r>
+      <w:r>
+        <w:rPr>
+          <w:rFonts w:ascii="Arial" w:hAnsi="Arial" w:cs="Arial"/>
+          <w:color w:val="000000"/>
+          <w:shd w:val="clear" w:color="auto" w:fill="FFFFFF"/>
+        </w:rPr>
+        <w:t xml:space="preserve"> e </w:t>
+      </w:r>
+      <w:r>
+        <w:rPr>
+          <w:rFonts w:ascii="Arial" w:hAnsi="Arial" w:cs="Arial"/>
+        </w:rPr>
+        <w:t xml:space="preserve">anexando ao CPP o resultado dos ensaios e </w:t>
+      </w:r>
+      <w:r>
+        <w:rPr>
+          <w:rFonts w:ascii="Arial" w:hAnsi="Arial" w:cs="Arial"/>
+        </w:rPr>
+        <w:t>medições realizadas por empresas acreditadas para a nova entrega</w:t>
+      </w:r>
+      <w:r>
+        <w:rPr>
+          <w:rFonts w:ascii="Arial" w:hAnsi="Arial" w:cs="Arial"/>
+          <w:color w:val="000000"/>
+          <w:shd w:val="clear" w:color="auto" w:fill="FFFFFF"/>
+        </w:rPr>
+        <w:t>.</w:t>
+      </w:r>
+      <w:r>
+        <w:rPr>
+          <w:rFonts w:ascii="Arial" w:hAnsi="Arial" w:cs="Arial"/>
+          <w:color w:val="000000"/>
+          <w:shd w:val="clear" w:color="auto" w:fill="FFFFFF"/>
+        </w:rPr>
+        <w:t xml:space="preserve"> A produção/adequação do </w:t>
+      </w:r>
+      <w:r>
+        <w:rPr>
+          <w:rFonts w:ascii="Arial" w:hAnsi="Arial" w:cs="Arial"/>
+          <w:color w:val="000000"/>
+          <w:shd w:val="clear" w:color="auto" w:fill="FFFFFF"/>
+        </w:rPr>
+        <w:t>LOTE</w:t>
+      </w:r>
+      <w:r>
+        <w:rPr>
+          <w:rFonts w:ascii="Arial" w:hAnsi="Arial" w:cs="Arial"/>
+          <w:color w:val="000000"/>
+          <w:shd w:val="clear" w:color="auto" w:fill="FFFFFF"/>
+        </w:rPr>
+        <w:t xml:space="preserve"> e AMOSTRAS DO LOTE pela CONTRATADA não deve acarretar em custos adicionais à CONTRATANTE.</w:t>
       </w:r>
     </w:p>
     <w:p>
@@ -8040,6 +8021,76 @@
           <w:shd w:val="clear" w:color="auto" w:fill="FFFFFF"/>
         </w:rPr>
       </w:pPr>
+      <w:bookmarkStart w:id="5" w:name="_Hlk71272725"/>
+      <w:r>
+        <w:rPr>
+          <w:rFonts w:ascii="Arial" w:hAnsi="Arial" w:cs="Arial"/>
+          <w:color w:val="000000"/>
+          <w:shd w:val="clear" w:color="auto" w:fill="FFFFFF"/>
+        </w:rPr>
+        <w:t>5.1</w:t>
+      </w:r>
+      <w:r>
+        <w:rPr>
+          <w:rFonts w:ascii="Arial" w:hAnsi="Arial" w:cs="Arial"/>
+          <w:color w:val="000000"/>
+          <w:shd w:val="clear" w:color="auto" w:fill="FFFFFF"/>
+        </w:rPr>
+        <w:t>4</w:t>
+      </w:r>
+      <w:r>
+        <w:rPr>
+          <w:rFonts w:ascii="Arial" w:hAnsi="Arial" w:cs="Arial"/>
+          <w:color w:val="000000"/>
+          <w:shd w:val="clear" w:color="auto" w:fill="FFFFFF"/>
+        </w:rPr>
+        <w:t xml:space="preserve">.2 – Se as </w:t>
+      </w:r>
+      <w:r>
+        <w:rPr>
+          <w:rFonts w:ascii="Arial" w:hAnsi="Arial" w:cs="Arial"/>
+          <w:color w:val="000000"/>
+          <w:shd w:val="clear" w:color="auto" w:fill="FFFFFF"/>
+        </w:rPr>
+        <w:t>AMOSTRAS DO LOTE</w:t>
+      </w:r>
+      <w:r>
+        <w:rPr>
+          <w:rFonts w:ascii="Arial" w:hAnsi="Arial" w:cs="Arial"/>
+          <w:color w:val="000000"/>
+          <w:shd w:val="clear" w:color="auto" w:fill="FFFFFF"/>
+        </w:rPr>
+        <w:t xml:space="preserve"> </w:t>
+      </w:r>
+      <w:r>
+        <w:rPr>
+          <w:rFonts w:ascii="Arial" w:hAnsi="Arial" w:cs="Arial"/>
+          <w:color w:val="000000"/>
+          <w:shd w:val="clear" w:color="auto" w:fill="FFFFFF"/>
+        </w:rPr>
+        <w:t xml:space="preserve">e LOTE </w:t>
+      </w:r>
+      <w:r>
+        <w:rPr>
+          <w:rFonts w:ascii="Arial" w:hAnsi="Arial" w:cs="Arial"/>
+          <w:color w:val="000000"/>
+          <w:shd w:val="clear" w:color="auto" w:fill="FFFFFF"/>
+        </w:rPr>
+        <w:t>forem consideradas adequadas, o OBJETO será considerado entregue, cumprindo-se o previsto no item CONDIÇÕES DE ENTREGA do presente RTL.</w:t>
+      </w:r>
+    </w:p>
+    <w:p>
+      <w:pPr>
+        <w:shd w:val="clear" w:color="auto" w:fill="FFFFFF"/>
+        <w:spacing w:before="120"/>
+        <w:ind w:left="1134" w:hanging="680"/>
+        <w:jc w:val="both"/>
+        <w:rPr>
+          <w:rFonts w:ascii="Arial" w:hAnsi="Arial" w:cs="Arial"/>
+          <w:color w:val="000000"/>
+          <w:shd w:val="clear" w:color="auto" w:fill="FFFFFF"/>
+        </w:rPr>
+      </w:pPr>
       <w:r>
         <w:rPr>
           <w:rFonts w:ascii="Arial" w:hAnsi="Arial" w:cs="Arial"/>
@@ -8225,6 +8276,7 @@
         <w:rPr>
           <w:rFonts w:ascii="Arial" w:hAnsi="Arial" w:cs="Arial"/>
         </w:rPr>
+        <w:lastRenderedPageBreak/>
         <w:t>5.17</w:t>
       </w:r>
       <w:r>
@@ -8237,7 +8289,13 @@
         <w:rPr>
           <w:rFonts w:ascii="Arial" w:hAnsi="Arial" w:cs="Arial"/>
         </w:rPr>
-        <w:t xml:space="preserve">identificar os </w:t>
+        <w:t>gravar</w:t>
+      </w:r>
+      <w:r>
+        <w:rPr>
+          <w:rFonts w:ascii="Arial" w:hAnsi="Arial" w:cs="Arial"/>
+        </w:rPr>
+        <w:t xml:space="preserve"> os </w:t>
       </w:r>
       <w:r>
         <w:rPr>
@@ -8249,7 +8307,7 @@
         <w:rPr>
           <w:rFonts w:ascii="Arial" w:hAnsi="Arial" w:cs="Arial"/>
         </w:rPr>
-        <w:t xml:space="preserve"> e AMOSTRAS DOS LOTES, conforme previsto no DCN, previamente à aplicação dos revestimentos previstos.</w:t>
+        <w:t xml:space="preserve"> e AMOSTRAS DOS LOTES, conforme previsto no DCN.</w:t>
       </w:r>
     </w:p>
     <w:p>
@@ -8277,61 +8335,13 @@
         <w:rPr>
           <w:rFonts w:ascii="Arial" w:hAnsi="Arial" w:cs="Arial"/>
         </w:rPr>
-        <w:t xml:space="preserve"> A condição do item 5.17</w:t>
-      </w:r>
-      <w:r>
-        <w:rPr>
-          <w:rFonts w:ascii="Arial" w:hAnsi="Arial" w:cs="Arial"/>
-        </w:rPr>
-        <w:t xml:space="preserve"> se aplica mesmo que no </w:t>
-      </w:r>
-      <w:r>
-        <w:rPr>
-          <w:rFonts w:ascii="Arial" w:hAnsi="Arial" w:cs="Arial"/>
-        </w:rPr>
-        <w:t>DCN</w:t>
-      </w:r>
-      <w:r>
-        <w:rPr>
-          <w:rFonts w:ascii="Arial" w:hAnsi="Arial" w:cs="Arial"/>
-        </w:rPr>
         <w:t xml:space="preserve"> </w:t>
       </w:r>
       <w:r>
         <w:rPr>
           <w:rFonts w:ascii="Arial" w:hAnsi="Arial" w:cs="Arial"/>
         </w:rPr>
-        <w:t>conste q</w:t>
-      </w:r>
-      <w:r>
-        <w:rPr>
-          <w:rFonts w:ascii="Arial" w:hAnsi="Arial" w:cs="Arial"/>
-        </w:rPr>
-        <w:t>ue a gravação é realizada pel</w:t>
-      </w:r>
-      <w:r>
-        <w:rPr>
-          <w:rFonts w:ascii="Arial" w:hAnsi="Arial" w:cs="Arial"/>
-        </w:rPr>
-        <w:t>a</w:t>
-      </w:r>
-      <w:r>
-        <w:rPr>
-          <w:rFonts w:ascii="Arial" w:hAnsi="Arial" w:cs="Arial"/>
-        </w:rPr>
-        <w:t xml:space="preserve"> </w:t>
-      </w:r>
-      <w:r>
-        <w:rPr>
-          <w:rFonts w:ascii="Arial" w:hAnsi="Arial" w:cs="Arial"/>
-        </w:rPr>
-        <w:t>CONTRATANTE</w:t>
-      </w:r>
-      <w:r>
-        <w:rPr>
-          <w:rFonts w:ascii="Arial" w:hAnsi="Arial" w:cs="Arial"/>
-        </w:rPr>
-        <w:t>.</w:t>
+        <w:t>Mesmo que no DCN esteja registrado que a gravação será realizada pela CONTRATANTE, deve-se considerar que esta permanece sendo uma responsabilidade da CONTRATADA.</w:t>
       </w:r>
     </w:p>
     <w:p>
@@ -8341,37 +8351,14 @@
         <w:jc w:val="both"/>
         <w:rPr>
           <w:rFonts w:ascii="Arial" w:hAnsi="Arial" w:cs="Arial"/>
-        </w:rPr>
-      </w:pPr>
-      <w:r>
-        <w:rPr>
-          <w:rFonts w:ascii="Arial" w:hAnsi="Arial" w:cs="Arial"/>
-        </w:rPr>
-        <w:t>5.17</w:t>
-      </w:r>
-      <w:r>
-        <w:rPr>
-          <w:rFonts w:ascii="Arial" w:hAnsi="Arial" w:cs="Arial"/>
-        </w:rPr>
-        <w:t xml:space="preserve">.2 – A sequência de </w:t>
-      </w:r>
-      <w:r>
-        <w:rPr>
-          <w:rFonts w:ascii="Arial" w:hAnsi="Arial" w:cs="Arial"/>
-        </w:rPr>
-        <w:t xml:space="preserve">serialização </w:t>
-      </w:r>
-      <w:r>
-        <w:rPr>
-          <w:rFonts w:ascii="Arial" w:hAnsi="Arial" w:cs="Arial"/>
-        </w:rPr>
-        <w:t>do LOTE</w:t>
-      </w:r>
-      <w:r>
-        <w:rPr>
-          <w:rFonts w:ascii="Arial" w:hAnsi="Arial" w:cs="Arial"/>
-        </w:rPr>
-        <w:t xml:space="preserve"> deve ser solicitada pela CONTRATADA à CONTRATANTE.</w:t>
+          <w:u w:val="single"/>
+        </w:rPr>
+      </w:pPr>
+      <w:r>
+        <w:rPr>
+          <w:rFonts w:ascii="Arial" w:hAnsi="Arial" w:cs="Arial"/>
+        </w:rPr>
+        <w:t>5.17.2 – Havendo previsão de serialização do LOTE no correspondente DCN, a numeração a ser gravada deve ser solicitada pela CONTRATADA junto à CONTRATANTE.</w:t>
       </w:r>
     </w:p>
     <w:bookmarkEnd w:id="2"/>
@@ -8402,7 +8389,6 @@
           <w:b/>
           <w:bCs/>
         </w:rPr>
-        <w:lastRenderedPageBreak/>
         <w:t xml:space="preserve">6 - </w:t>
       </w:r>
       <w:r>
@@ -10396,7 +10382,6 @@
         <w:rPr>
           <w:rFonts w:ascii="Arial" w:hAnsi="Arial" w:cs="Arial"/>
         </w:rPr>
-        <w:lastRenderedPageBreak/>
         <w:t>8.2 -</w:t>
       </w:r>
       <w:r>
@@ -12255,7 +12240,7 @@
             <w:b/>
             <w:noProof/>
           </w:rPr>
-          <w:t>1</w:t>
+          <w:t>2</w:t>
         </w:r>
         <w:r>
           <w:rPr>
@@ -12421,7 +12406,7 @@
                 <w:b/>
                 <w:noProof/>
               </w:rPr>
-              <w:t>12</w:t>
+              <w:t>9</w:t>
             </w:r>
             <w:r>
               <w:rPr>
@@ -12635,7 +12620,7 @@
                                         <w:b/>
                                         <w:noProof/>
                                       </w:rPr>
-                                      <w:t>6</w:t>
+                                      <w:t>12</w:t>
                                     </w:r>
                                     <w:r>
                                       <w:rPr>
@@ -17667,6 +17652,7 @@
     <w:rsid w:val="00032EF3"/>
     <w:rsid w:val="001F09FF"/>
     <w:rsid w:val="0020788E"/>
+    <w:rsid w:val="0021380C"/>
     <w:rsid w:val="00233A50"/>
     <w:rsid w:val="00373168"/>
     <w:rsid w:val="00435929"/>

</xml_diff>

<commit_message>
Deployed 584175b with MkDocs version: 1.2.2
</commit_message>
<xml_diff>
--- a/legislacao/plog/PLOG0013A.docx
+++ b/legislacao/plog/PLOG0013A.docx
@@ -2619,7 +2619,15 @@
           <w:szCs w:val="24"/>
           <w:lang w:val="pt-PT"/>
         </w:rPr>
-        <w:t xml:space="preserve">SPXXXXXXXXX LSXXXXXXXXX </w:t>
+        <w:t xml:space="preserve">SPXXXXXXXXX </w:t>
+      </w:r>
+      <w:r>
+        <w:rPr>
+          <w:sz w:val="24"/>
+          <w:szCs w:val="24"/>
+          <w:lang w:val="pt-PT"/>
+        </w:rPr>
+        <w:t xml:space="preserve">LSXXXXXXXXX </w:t>
       </w:r>
       <w:r>
         <w:rPr>
@@ -2992,6 +3000,14 @@
           <w:lang w:val="pt-PT"/>
         </w:rPr>
         <w:t>, as informações de quantitativo de amostras</w:t>
+      </w:r>
+      <w:r>
+        <w:rPr>
+          <w:sz w:val="24"/>
+          <w:szCs w:val="24"/>
+          <w:lang w:val="pt-PT"/>
+        </w:rPr>
+        <w:t xml:space="preserve"> necessário para a NTCP</w:t>
       </w:r>
       <w:r>
         <w:rPr>
@@ -3947,54 +3963,8 @@
           <w:sz w:val="24"/>
           <w:szCs w:val="24"/>
         </w:rPr>
-        <w:t xml:space="preserve">   (</w:t>
-      </w:r>
-      <w:r>
-        <w:rPr>
-          <w:color w:val="000000"/>
-          <w:sz w:val="24"/>
-          <w:szCs w:val="24"/>
-          <w:highlight w:val="yellow"/>
-        </w:rPr>
-        <w:t>CHEFES DOS SETORES ENVOLVIDOS</w:t>
-      </w:r>
-      <w:r>
-        <w:rPr>
-          <w:color w:val="000000"/>
-          <w:sz w:val="24"/>
-          <w:szCs w:val="24"/>
-        </w:rPr>
         <w:t xml:space="preserve"> </w:t>
       </w:r>
-      <w:r>
-        <w:rPr>
-          <w:color w:val="000000"/>
-          <w:sz w:val="24"/>
-          <w:szCs w:val="24"/>
-          <w:highlight w:val="yellow"/>
-        </w:rPr>
-        <w:t>e CHEFE DA NNAQ</w:t>
-      </w:r>
-      <w:r>
-        <w:rPr>
-          <w:color w:val="000000"/>
-          <w:sz w:val="24"/>
-          <w:szCs w:val="24"/>
-        </w:rPr>
-        <w:t>)</w:t>
-      </w:r>
-    </w:p>
-    <w:p>
-      <w:pPr>
-        <w:autoSpaceDE w:val="0"/>
-        <w:autoSpaceDN w:val="0"/>
-        <w:adjustRightInd w:val="0"/>
-        <w:rPr>
-          <w:color w:val="000000"/>
-          <w:sz w:val="24"/>
-          <w:szCs w:val="24"/>
-        </w:rPr>
-      </w:pPr>
     </w:p>
     <w:p>
       <w:pPr>
@@ -12252,7 +12222,7 @@
             <w:b/>
             <w:noProof/>
           </w:rPr>
-          <w:t>1</w:t>
+          <w:t>2</w:t>
         </w:r>
         <w:r>
           <w:rPr>
@@ -12418,7 +12388,7 @@
                 <w:b/>
                 <w:noProof/>
               </w:rPr>
-              <w:t>12</w:t>
+              <w:t>4</w:t>
             </w:r>
             <w:r>
               <w:rPr>
@@ -12592,7 +12562,7 @@
                                         <w:b/>
                                         <w:noProof/>
                                       </w:rPr>
-                                      <w:t>6</w:t>
+                                      <w:t>3</w:t>
                                     </w:r>
                                     <w:r>
                                       <w:rPr>
@@ -17666,6 +17636,7 @@
     <w:rsid w:val="0020788E"/>
     <w:rsid w:val="0021380C"/>
     <w:rsid w:val="00233A50"/>
+    <w:rsid w:val="00283C0B"/>
     <w:rsid w:val="00373168"/>
     <w:rsid w:val="00435929"/>
     <w:rsid w:val="004514E9"/>

</xml_diff>

<commit_message>
Deployed dc7a396 with MkDocs version: 1.2.2
</commit_message>
<xml_diff>
--- a/legislacao/plog/PLOG0013A.docx
+++ b/legislacao/plog/PLOG0013A.docx
@@ -7729,7 +7729,19 @@
         <w:rPr>
           <w:rFonts w:ascii="Arial" w:hAnsi="Arial" w:cs="Arial"/>
         </w:rPr>
-        <w:t>anexando ao CPP o resultado dos ensaios e medições realizados por empresas acreditadas</w:t>
+        <w:t>anexando ao C</w:t>
+      </w:r>
+      <w:r>
+        <w:rPr>
+          <w:rFonts w:ascii="Arial" w:hAnsi="Arial" w:cs="Arial"/>
+        </w:rPr>
+        <w:t>C</w:t>
+      </w:r>
+      <w:r>
+        <w:rPr>
+          <w:rFonts w:ascii="Arial" w:hAnsi="Arial" w:cs="Arial"/>
+        </w:rPr>
+        <w:t>P o resultado dos ensaios e medições realizados por empresas acreditadas</w:t>
       </w:r>
       <w:r>
         <w:rPr>
@@ -7950,7 +7962,19 @@
         <w:rPr>
           <w:rFonts w:ascii="Arial" w:hAnsi="Arial" w:cs="Arial"/>
         </w:rPr>
-        <w:t xml:space="preserve">anexando ao CPP o resultado dos ensaios e </w:t>
+        <w:t>anexando ao C</w:t>
+      </w:r>
+      <w:r>
+        <w:rPr>
+          <w:rFonts w:ascii="Arial" w:hAnsi="Arial" w:cs="Arial"/>
+        </w:rPr>
+        <w:t>C</w:t>
+      </w:r>
+      <w:r>
+        <w:rPr>
+          <w:rFonts w:ascii="Arial" w:hAnsi="Arial" w:cs="Arial"/>
+        </w:rPr>
+        <w:t xml:space="preserve">P o resultado dos ensaios e </w:t>
       </w:r>
       <w:r>
         <w:rPr>
@@ -8759,7 +8783,19 @@
         <w:rPr>
           <w:rFonts w:ascii="Arial" w:hAnsi="Arial" w:cs="Arial"/>
         </w:rPr>
-        <w:t xml:space="preserve">para a entrega das AMOSTRAS INICIAIS, com o respectivo CPP, é de </w:t>
+        <w:t>para a entrega das AMOSTRAS INICIAIS, com o respectivo C</w:t>
+      </w:r>
+      <w:r>
+        <w:rPr>
+          <w:rFonts w:ascii="Arial" w:hAnsi="Arial" w:cs="Arial"/>
+        </w:rPr>
+        <w:t>C</w:t>
+      </w:r>
+      <w:r>
+        <w:rPr>
+          <w:rFonts w:ascii="Arial" w:hAnsi="Arial" w:cs="Arial"/>
+        </w:rPr>
+        <w:t xml:space="preserve">P, é de </w:t>
       </w:r>
       <w:r>
         <w:rPr>
@@ -8886,7 +8922,19 @@
         <w:rPr>
           <w:rFonts w:ascii="Arial" w:hAnsi="Arial" w:cs="Arial"/>
         </w:rPr>
-        <w:t>CPP</w:t>
+        <w:t>C</w:t>
+      </w:r>
+      <w:r>
+        <w:rPr>
+          <w:rFonts w:ascii="Arial" w:hAnsi="Arial" w:cs="Arial"/>
+        </w:rPr>
+        <w:t>C</w:t>
+      </w:r>
+      <w:r>
+        <w:rPr>
+          <w:rFonts w:ascii="Arial" w:hAnsi="Arial" w:cs="Arial"/>
+        </w:rPr>
+        <w:t>P</w:t>
       </w:r>
       <w:r>
         <w:rPr>
@@ -9136,7 +9184,19 @@
         <w:rPr>
           <w:rFonts w:ascii="Arial" w:hAnsi="Arial" w:cs="Arial"/>
         </w:rPr>
-        <w:t xml:space="preserve">para a entrega do CPP das AMOSTRAS DO LOTE e do LOTE é de </w:t>
+        <w:t>para a entrega do C</w:t>
+      </w:r>
+      <w:r>
+        <w:rPr>
+          <w:rFonts w:ascii="Arial" w:hAnsi="Arial" w:cs="Arial"/>
+        </w:rPr>
+        <w:t>C</w:t>
+      </w:r>
+      <w:r>
+        <w:rPr>
+          <w:rFonts w:ascii="Arial" w:hAnsi="Arial" w:cs="Arial"/>
+        </w:rPr>
+        <w:t xml:space="preserve">P das AMOSTRAS DO LOTE e do LOTE é de </w:t>
       </w:r>
       <w:r>
         <w:rPr>
@@ -9199,7 +9259,19 @@
         <w:rPr>
           <w:rFonts w:ascii="Arial" w:hAnsi="Arial" w:cs="Arial"/>
         </w:rPr>
-        <w:t>da CONTRATANTE para emitir parecer sobre a adequação ou não das AMOSTRAS DO LOTE do LOTE, acompanhados dos respectivos CPP, é de 7 (sete) dias a contar de T5.</w:t>
+        <w:t>da CONTRATANTE para emitir parecer sobre a adequação ou não das AMOSTRAS DO LOTE do LOTE, acompanhados dos respectivos C</w:t>
+      </w:r>
+      <w:r>
+        <w:rPr>
+          <w:rFonts w:ascii="Arial" w:hAnsi="Arial" w:cs="Arial"/>
+        </w:rPr>
+        <w:t>C</w:t>
+      </w:r>
+      <w:r>
+        <w:rPr>
+          <w:rFonts w:ascii="Arial" w:hAnsi="Arial" w:cs="Arial"/>
+        </w:rPr>
+        <w:t>P, é de 7 (sete) dias a contar de T5.</w:t>
       </w:r>
     </w:p>
     <w:p>
@@ -9289,7 +9361,23 @@
                 <w:b/>
                 <w:sz w:val="16"/>
               </w:rPr>
-              <w:t>Entrega da AMOSTRA INICIAL e CPP</w:t>
+              <w:t>Entrega da AMOSTRA INICIAL e C</w:t>
+            </w:r>
+            <w:r>
+              <w:rPr>
+                <w:rFonts w:ascii="Arial" w:hAnsi="Arial" w:cs="Arial"/>
+                <w:b/>
+                <w:sz w:val="16"/>
+              </w:rPr>
+              <w:t>C</w:t>
+            </w:r>
+            <w:r>
+              <w:rPr>
+                <w:rFonts w:ascii="Arial" w:hAnsi="Arial" w:cs="Arial"/>
+                <w:b/>
+                <w:sz w:val="16"/>
+              </w:rPr>
+              <w:t>P</w:t>
             </w:r>
           </w:p>
         </w:tc>
@@ -9794,7 +9882,23 @@
                 <w:b/>
                 <w:sz w:val="16"/>
               </w:rPr>
-              <w:t>Entrega do CPP da AMOSTRA DO LOTE e LOTE</w:t>
+              <w:t>Entrega do C</w:t>
+            </w:r>
+            <w:r>
+              <w:rPr>
+                <w:rFonts w:ascii="Arial" w:hAnsi="Arial" w:cs="Arial"/>
+                <w:b/>
+                <w:sz w:val="16"/>
+              </w:rPr>
+              <w:t>C</w:t>
+            </w:r>
+            <w:r>
+              <w:rPr>
+                <w:rFonts w:ascii="Arial" w:hAnsi="Arial" w:cs="Arial"/>
+                <w:b/>
+                <w:sz w:val="16"/>
+              </w:rPr>
+              <w:t>P da AMOSTRA DO LOTE e LOTE</w:t>
             </w:r>
           </w:p>
         </w:tc>
@@ -10315,7 +10419,21 @@
           <w:rFonts w:ascii="Arial" w:hAnsi="Arial" w:cs="Arial"/>
           <w:b/>
         </w:rPr>
-        <w:t xml:space="preserve">46 + </w:t>
+        <w:t>4</w:t>
+      </w:r>
+      <w:r>
+        <w:rPr>
+          <w:rFonts w:ascii="Arial" w:hAnsi="Arial" w:cs="Arial"/>
+          <w:b/>
+        </w:rPr>
+        <w:t>5</w:t>
+      </w:r>
+      <w:r>
+        <w:rPr>
+          <w:rFonts w:ascii="Arial" w:hAnsi="Arial" w:cs="Arial"/>
+          <w:b/>
+        </w:rPr>
+        <w:t xml:space="preserve"> + </w:t>
       </w:r>
       <w:r>
         <w:rPr>
@@ -12388,7 +12506,7 @@
                 <w:b/>
                 <w:noProof/>
               </w:rPr>
-              <w:t>4</w:t>
+              <w:t>8</w:t>
             </w:r>
             <w:r>
               <w:rPr>
@@ -12562,7 +12680,7 @@
                                         <w:b/>
                                         <w:noProof/>
                                       </w:rPr>
-                                      <w:t>3</w:t>
+                                      <w:t>6</w:t>
                                     </w:r>
                                     <w:r>
                                       <w:rPr>
@@ -17644,6 +17762,7 @@
     <w:rsid w:val="004B0869"/>
     <w:rsid w:val="00576BB5"/>
     <w:rsid w:val="00581D4C"/>
+    <w:rsid w:val="005A3735"/>
     <w:rsid w:val="00787FE7"/>
     <w:rsid w:val="007A4D24"/>
     <w:rsid w:val="00904EDD"/>

</xml_diff>

<commit_message>
Deployed 84ddfbf with MkDocs version: 1.2.3
</commit_message>
<xml_diff>
--- a/legislacao/plog/PLOG0013A.docx
+++ b/legislacao/plog/PLOG0013A.docx
@@ -8082,7 +8082,31 @@
           <w:color w:val="000000"/>
           <w:shd w:val="clear" w:color="auto" w:fill="FFFFFF"/>
         </w:rPr>
-        <w:t>forem consideradas adequadas, o OBJETO será considerado entregue, cumprindo-se o previsto no item CONDIÇÕES DE ENTREGA do presente RTL.</w:t>
+        <w:t>forem consideradas adequadas, o OBJETO se</w:t>
+      </w:r>
+      <w:r>
+        <w:rPr>
+          <w:rFonts w:ascii="Arial" w:hAnsi="Arial" w:cs="Arial"/>
+          <w:color w:val="000000"/>
+          <w:shd w:val="clear" w:color="auto" w:fill="FFFFFF"/>
+        </w:rPr>
+        <w:t xml:space="preserve">rá considerado entregue. </w:t>
+      </w:r>
+      <w:r>
+        <w:rPr>
+          <w:rFonts w:ascii="Arial" w:hAnsi="Arial" w:cs="Arial"/>
+          <w:color w:val="000000"/>
+          <w:shd w:val="clear" w:color="auto" w:fill="FFFFFF"/>
+        </w:rPr>
+        <w:t>Neste caso, a CONTRATANTE deverá reportar à CONTRATADA sobre a aprovação do material</w:t>
+      </w:r>
+      <w:r>
+        <w:rPr>
+          <w:rFonts w:ascii="Arial" w:hAnsi="Arial" w:cs="Arial"/>
+          <w:color w:val="000000"/>
+          <w:shd w:val="clear" w:color="auto" w:fill="FFFFFF"/>
+        </w:rPr>
+        <w:t>.</w:t>
       </w:r>
     </w:p>
     <w:p>
@@ -9060,7 +9084,19 @@
         <w:rPr>
           <w:rFonts w:ascii="Arial" w:hAnsi="Arial" w:cs="Arial"/>
         </w:rPr>
-        <w:t>, considerando a aprovação do material.</w:t>
+        <w:t>, considerando a aprovação</w:t>
+      </w:r>
+      <w:r>
+        <w:rPr>
+          <w:rFonts w:ascii="Arial" w:hAnsi="Arial" w:cs="Arial"/>
+        </w:rPr>
+        <w:t xml:space="preserve"> prévia das AMOSTRAS INCIAIS</w:t>
+      </w:r>
+      <w:r>
+        <w:rPr>
+          <w:rFonts w:ascii="Arial" w:hAnsi="Arial" w:cs="Arial"/>
+        </w:rPr>
+        <w:t>.</w:t>
       </w:r>
     </w:p>
     <w:p>
@@ -9125,7 +9161,43 @@
         <w:rPr>
           <w:rFonts w:ascii="Arial" w:hAnsi="Arial" w:cs="Arial"/>
         </w:rPr>
-        <w:t xml:space="preserve"> DO LOTE é de 1 (um) dia.</w:t>
+        <w:t xml:space="preserve"> DO LOTE é de </w:t>
+      </w:r>
+      <w:r>
+        <w:rPr>
+          <w:rFonts w:ascii="Arial" w:hAnsi="Arial" w:cs="Arial"/>
+        </w:rPr>
+        <w:t xml:space="preserve">7 </w:t>
+      </w:r>
+      <w:r>
+        <w:rPr>
+          <w:rFonts w:ascii="Arial" w:hAnsi="Arial" w:cs="Arial"/>
+        </w:rPr>
+        <w:t>(</w:t>
+      </w:r>
+      <w:r>
+        <w:rPr>
+          <w:rFonts w:ascii="Arial" w:hAnsi="Arial" w:cs="Arial"/>
+        </w:rPr>
+        <w:t>sete</w:t>
+      </w:r>
+      <w:r>
+        <w:rPr>
+          <w:rFonts w:ascii="Arial" w:hAnsi="Arial" w:cs="Arial"/>
+        </w:rPr>
+        <w:t>) dia</w:t>
+      </w:r>
+      <w:r>
+        <w:rPr>
+          <w:rFonts w:ascii="Arial" w:hAnsi="Arial" w:cs="Arial"/>
+        </w:rPr>
+        <w:t>s, a contar de T3</w:t>
+      </w:r>
+      <w:r>
+        <w:rPr>
+          <w:rFonts w:ascii="Arial" w:hAnsi="Arial" w:cs="Arial"/>
+        </w:rPr>
+        <w:t>.</w:t>
       </w:r>
     </w:p>
     <w:p>
@@ -9236,6 +9308,12 @@
         <w:rPr>
           <w:rFonts w:ascii="Arial" w:hAnsi="Arial" w:cs="Arial"/>
         </w:rPr>
+        <w:t>, a contar de T4</w:t>
+      </w:r>
+      <w:r>
+        <w:rPr>
+          <w:rFonts w:ascii="Arial" w:hAnsi="Arial" w:cs="Arial"/>
+        </w:rPr>
         <w:t>.</w:t>
       </w:r>
     </w:p>
@@ -9271,7 +9349,19 @@
         <w:rPr>
           <w:rFonts w:ascii="Arial" w:hAnsi="Arial" w:cs="Arial"/>
         </w:rPr>
-        <w:t>P, é de 7 (sete) dias a contar de T5.</w:t>
+        <w:t>P, é de 7 (sete) dias</w:t>
+      </w:r>
+      <w:r>
+        <w:rPr>
+          <w:rFonts w:ascii="Arial" w:hAnsi="Arial" w:cs="Arial"/>
+        </w:rPr>
+        <w:t>,</w:t>
+      </w:r>
+      <w:r>
+        <w:rPr>
+          <w:rFonts w:ascii="Arial" w:hAnsi="Arial" w:cs="Arial"/>
+        </w:rPr>
+        <w:t xml:space="preserve"> a contar de T5.</w:t>
       </w:r>
     </w:p>
     <w:p>
@@ -9691,7 +9781,21 @@
                 <w:rFonts w:ascii="Arial" w:hAnsi="Arial" w:cs="Arial"/>
                 <w:sz w:val="16"/>
               </w:rPr>
-              <w:t>T3 + 1 dia</w:t>
+              <w:t>T3 + 7</w:t>
+            </w:r>
+            <w:r>
+              <w:rPr>
+                <w:rFonts w:ascii="Arial" w:hAnsi="Arial" w:cs="Arial"/>
+                <w:sz w:val="16"/>
+              </w:rPr>
+              <w:t xml:space="preserve"> dia</w:t>
+            </w:r>
+            <w:r>
+              <w:rPr>
+                <w:rFonts w:ascii="Arial" w:hAnsi="Arial" w:cs="Arial"/>
+                <w:sz w:val="16"/>
+              </w:rPr>
+              <w:t>s</w:t>
             </w:r>
           </w:p>
         </w:tc>
@@ -10405,68 +10509,103 @@
         <w:rPr>
           <w:rFonts w:ascii="Arial" w:hAnsi="Arial" w:cs="Arial"/>
         </w:rPr>
-        <w:t xml:space="preserve">prazo de entrega do OBJETO do CONTRATO não poderá exceder a </w:t>
-      </w:r>
-      <w:r>
-        <w:rPr>
-          <w:rFonts w:ascii="Arial" w:hAnsi="Arial" w:cs="Arial"/>
-          <w:b/>
-        </w:rPr>
-        <w:t>XXX (</w:t>
-      </w:r>
-      <w:r>
-        <w:rPr>
-          <w:rFonts w:ascii="Arial" w:hAnsi="Arial" w:cs="Arial"/>
-          <w:b/>
-        </w:rPr>
-        <w:t>4</w:t>
-      </w:r>
-      <w:r>
-        <w:rPr>
-          <w:rFonts w:ascii="Arial" w:hAnsi="Arial" w:cs="Arial"/>
-          <w:b/>
-        </w:rPr>
-        <w:t>5</w:t>
-      </w:r>
-      <w:r>
-        <w:rPr>
-          <w:rFonts w:ascii="Arial" w:hAnsi="Arial" w:cs="Arial"/>
-          <w:b/>
-        </w:rPr>
-        <w:t xml:space="preserve"> + </w:t>
-      </w:r>
-      <w:r>
-        <w:rPr>
-          <w:rFonts w:ascii="Arial" w:hAnsi="Arial" w:cs="Arial"/>
-          <w:b/>
-        </w:rPr>
-        <w:t>XX</w:t>
-      </w:r>
-      <w:r>
-        <w:rPr>
-          <w:rFonts w:ascii="Arial" w:hAnsi="Arial" w:cs="Arial"/>
-          <w:b/>
-        </w:rPr>
-        <w:t xml:space="preserve"> + YY + KK + 90</w:t>
-      </w:r>
-      <w:r>
-        <w:rPr>
-          <w:rFonts w:ascii="Arial" w:hAnsi="Arial" w:cs="Arial"/>
-          <w:b/>
-        </w:rPr>
-        <w:t>)</w:t>
-      </w:r>
-      <w:r>
-        <w:rPr>
-          <w:rFonts w:ascii="Arial" w:hAnsi="Arial" w:cs="Arial"/>
-        </w:rPr>
-        <w:t xml:space="preserve"> dias a contar da sua emissão.</w:t>
+        <w:t>prazo de entrega do OBJETO do CONTRATO não poderá exceder a</w:t>
+      </w:r>
+      <w:r>
+        <w:rPr>
+          <w:rFonts w:ascii="Arial" w:hAnsi="Arial" w:cs="Arial"/>
+        </w:rPr>
+        <w:t>:</w:t>
       </w:r>
       <w:r>
         <w:rPr>
           <w:rFonts w:ascii="Arial" w:hAnsi="Arial" w:cs="Arial"/>
         </w:rPr>
         <w:t xml:space="preserve"> </w:t>
+      </w:r>
+    </w:p>
+    <w:p>
+      <w:pPr>
+        <w:spacing w:before="120"/>
+        <w:ind w:left="454" w:hanging="454"/>
+        <w:jc w:val="both"/>
+        <w:rPr>
+          <w:rFonts w:ascii="Arial" w:hAnsi="Arial" w:cs="Arial"/>
+        </w:rPr>
+      </w:pPr>
+      <w:r>
+        <w:rPr>
+          <w:rFonts w:ascii="Arial" w:hAnsi="Arial" w:cs="Arial"/>
+        </w:rPr>
+        <w:t xml:space="preserve">8.1.1 XX dias para entrega da AMOSTRA INICIAL e CCP, a </w:t>
+      </w:r>
+      <w:r>
+        <w:rPr>
+          <w:rFonts w:ascii="Arial" w:hAnsi="Arial" w:cs="Arial"/>
+        </w:rPr>
+        <w:t>contar</w:t>
+      </w:r>
+      <w:r>
+        <w:rPr>
+          <w:rFonts w:ascii="Arial" w:hAnsi="Arial" w:cs="Arial"/>
+        </w:rPr>
+        <w:t xml:space="preserve"> de T0.</w:t>
+      </w:r>
+    </w:p>
+    <w:p>
+      <w:pPr>
+        <w:spacing w:before="120"/>
+        <w:ind w:left="454" w:hanging="454"/>
+        <w:jc w:val="both"/>
+        <w:rPr>
+          <w:rFonts w:ascii="Arial" w:hAnsi="Arial" w:cs="Arial"/>
+        </w:rPr>
+      </w:pPr>
+      <w:r>
+        <w:rPr>
+          <w:rFonts w:ascii="Arial" w:hAnsi="Arial" w:cs="Arial"/>
+        </w:rPr>
+        <w:t xml:space="preserve">8.1.2 YY dias para entrega da AMOSTRA DO LOTE e LOTE, a </w:t>
+      </w:r>
+      <w:r>
+        <w:rPr>
+          <w:rFonts w:ascii="Arial" w:hAnsi="Arial" w:cs="Arial"/>
+        </w:rPr>
+        <w:t>contar</w:t>
+      </w:r>
+      <w:r>
+        <w:rPr>
+          <w:rFonts w:ascii="Arial" w:hAnsi="Arial" w:cs="Arial"/>
+        </w:rPr>
+        <w:t xml:space="preserve"> de T2</w:t>
+      </w:r>
+    </w:p>
+    <w:p>
+      <w:pPr>
+        <w:spacing w:before="120"/>
+        <w:ind w:left="454" w:hanging="454"/>
+        <w:jc w:val="both"/>
+        <w:rPr>
+          <w:rFonts w:ascii="Arial" w:hAnsi="Arial" w:cs="Arial"/>
+        </w:rPr>
+      </w:pPr>
+      <w:r>
+        <w:rPr>
+          <w:rFonts w:ascii="Arial" w:hAnsi="Arial" w:cs="Arial"/>
+        </w:rPr>
+        <w:t xml:space="preserve">8.1.3 KK dias para entrega do CPP da AMOSTRA DO LOTE e LOTE, a </w:t>
+      </w:r>
+      <w:r>
+        <w:rPr>
+          <w:rFonts w:ascii="Arial" w:hAnsi="Arial" w:cs="Arial"/>
+        </w:rPr>
+        <w:t>contar</w:t>
+      </w:r>
+      <w:r>
+        <w:rPr>
+          <w:rFonts w:ascii="Arial" w:hAnsi="Arial" w:cs="Arial"/>
+        </w:rPr>
+        <w:t xml:space="preserve"> de T5</w:t>
       </w:r>
     </w:p>
     <w:p>
@@ -12506,7 +12645,7 @@
                 <w:b/>
                 <w:noProof/>
               </w:rPr>
-              <w:t>8</w:t>
+              <w:t>9</w:t>
             </w:r>
             <w:r>
               <w:rPr>
@@ -17765,6 +17904,7 @@
     <w:rsid w:val="005A3735"/>
     <w:rsid w:val="00787FE7"/>
     <w:rsid w:val="007A4D24"/>
+    <w:rsid w:val="007D3392"/>
     <w:rsid w:val="00904EDD"/>
     <w:rsid w:val="009A05AD"/>
     <w:rsid w:val="00AD6475"/>

</xml_diff>